<commit_message>
edit readme, recreate makefile, simplify analysis scripts
</commit_message>
<xml_diff>
--- a/manuscript/manuscript.docx
+++ b/manuscript/manuscript.docx
@@ -140,6 +140,14 @@
         <w:pStyle w:val="FirstParagraph"/>
       </w:pPr>
       <w:r>
+        <w:t xml:space="preserve">{title max characters 150; current = 106 w/spaces}</w:t>
+      </w:r>
+    </w:p>
+    <w:p>
+      <w:pPr>
+        <w:pStyle w:val="TextBody"/>
+      </w:pPr>
+      <w:r>
         <w:rPr>
           <w:vertAlign w:val="superscript"/>
         </w:rPr>
@@ -179,6 +187,14 @@
         <w:pStyle w:val="FirstParagraph"/>
       </w:pPr>
       <w:r>
+        <w:t xml:space="preserve">{max 250 words; current = 249}</w:t>
+      </w:r>
+    </w:p>
+    <w:p>
+      <w:pPr>
+        <w:pStyle w:val="TextBody"/>
+      </w:pPr>
+      <w:r>
         <w:t xml:space="preserve">Microbiomes mediate important ecosystem functions, yet it has proven difficult</w:t>
       </w:r>
       <w:r>
@@ -197,13 +213,28 @@
         <w:t xml:space="preserve"> </w:t>
       </w:r>
       <w:r>
-        <w:t xml:space="preserve">manipulate microbiome composition directly, we often cannot know a priori which</w:t>
-      </w:r>
-      <w:r>
-        <w:t xml:space="preserve"> </w:t>
-      </w:r>
-      <w:r>
-        <w:t xml:space="preserve">members of a microbiome influence the rate of an ecosystem function, and</w:t>
+        <w:t xml:space="preserve">manipulate microbiome composition directly, we often cannot know</w:t>
+      </w:r>
+      <w:r>
+        <w:t xml:space="preserve"> </w:t>
+      </w:r>
+      <w:r>
+        <w:rPr>
+          <w:i/>
+        </w:rPr>
+        <w:t xml:space="preserve">a priori</w:t>
+      </w:r>
+      <w:r>
+        <w:t xml:space="preserve"> </w:t>
+      </w:r>
+      <w:r>
+        <w:t xml:space="preserve">which</w:t>
+      </w:r>
+      <w:r>
+        <w:t xml:space="preserve"> </w:t>
+      </w:r>
+      <w:r>
+        <w:t xml:space="preserve">microbiome members influence the rate of an ecosystem function, and</w:t>
       </w:r>
       <w:r>
         <w:t xml:space="preserve"> </w:t>
@@ -257,13 +288,13 @@
         <w:t xml:space="preserve"> </w:t>
       </w:r>
       <w:r>
-        <w:t xml:space="preserve">methane oxidation rate per passage. In addition, we</w:t>
-      </w:r>
-      <w:r>
-        <w:t xml:space="preserve"> </w:t>
-      </w:r>
-      <w:r>
-        <w:t xml:space="preserve">estimated that 50.2% of the variation in methane oxidation</w:t>
+        <w:t xml:space="preserve">methane oxidation rate per passage. We</w:t>
+      </w:r>
+      <w:r>
+        <w:t xml:space="preserve"> </w:t>
+      </w:r>
+      <w:r>
+        <w:t xml:space="preserve">estimated that 40% of the variation in methane oxidation</w:t>
       </w:r>
       <w:r>
         <w:t xml:space="preserve"> </w:t>
@@ -275,19 +306,13 @@
         <w:t xml:space="preserve"> </w:t>
       </w:r>
       <w:r>
-        <w:t xml:space="preserve">that selection did not enrich for known methane oxidizers; rather microbes that</w:t>
-      </w:r>
-      <w:r>
-        <w:t xml:space="preserve"> </w:t>
-      </w:r>
-      <w:r>
-        <w:t xml:space="preserve">responded to selection included members of 12 families not</w:t>
-      </w:r>
-      <w:r>
-        <w:t xml:space="preserve"> </w:t>
-      </w:r>
-      <w:r>
-        <w:t xml:space="preserve">known to oxidize methane, such as</w:t>
+        <w:t xml:space="preserve">that selection did not enrich for known methane oxidizers; instead, 12 families not</w:t>
+      </w:r>
+      <w:r>
+        <w:t xml:space="preserve"> </w:t>
+      </w:r>
+      <w:r>
+        <w:t xml:space="preserve">known to oxidize methane, including</w:t>
       </w:r>
       <w:r>
         <w:t xml:space="preserve"> </w:t>
@@ -323,7 +348,7 @@
         <w:t xml:space="preserve">Diplorickettsiaceae</w:t>
       </w:r>
       <w:r>
-        <w:t xml:space="preserve">. This result is in contrast to the typical assumption that</w:t>
+        <w:t xml:space="preserve">, were enriched by selection. This result is in contrast to the typical assumption that</w:t>
       </w:r>
       <w:r>
         <w:t xml:space="preserve"> </w:t>
@@ -358,6 +383,14 @@
     </w:p>
     <w:p>
       <w:pPr>
+        <w:pStyle w:val="TextBody"/>
+      </w:pPr>
+      <w:r>
+        <w:t xml:space="preserve">{max text 5000 words; current text = 4549}</w:t>
+      </w:r>
+    </w:p>
+    <w:p>
+      <w:pPr>
         <w:pStyle w:val="Heading1"/>
       </w:pPr>
       <w:bookmarkStart w:id="21" w:name="introduction"/>
@@ -371,19 +404,25 @@
         <w:pStyle w:val="FirstParagraph"/>
       </w:pPr>
       <w:r>
-        <w:t xml:space="preserve">Microbiomes mediate a variety of important ecosystem functions. This suggests</w:t>
-      </w:r>
-      <w:r>
-        <w:t xml:space="preserve"> </w:t>
-      </w:r>
-      <w:r>
-        <w:t xml:space="preserve">that understanding variation in microbiome composition might be important for</w:t>
-      </w:r>
-      <w:r>
-        <w:t xml:space="preserve"> </w:t>
-      </w:r>
-      <w:r>
-        <w:t xml:space="preserve">predicting the rates of ecosystem functions</w:t>
+        <w:t xml:space="preserve">Microbiomes mediate a variety of important ecosystem functions relevant to human</w:t>
+      </w:r>
+      <w:r>
+        <w:t xml:space="preserve"> </w:t>
+      </w:r>
+      <w:r>
+        <w:t xml:space="preserve">health, agriculture, and global change. As a result, there is great interest in</w:t>
+      </w:r>
+      <w:r>
+        <w:t xml:space="preserve"> </w:t>
+      </w:r>
+      <w:r>
+        <w:t xml:space="preserve">understanding how to manipulate the microbiome to achieve desirable outcomes</w:t>
+      </w:r>
+      <w:r>
+        <w:t xml:space="preserve"> </w:t>
+      </w:r>
+      <w:r>
+        <w:t xml:space="preserve">within these domains</w:t>
       </w:r>
       <w:r>
         <w:t xml:space="preserve"> </w:t>
@@ -392,234 +431,481 @@
         <w:t xml:space="preserve">(1–3)</w:t>
       </w:r>
       <w:r>
+        <w:t xml:space="preserve">. However, for</w:t>
+      </w:r>
+      <w:r>
+        <w:t xml:space="preserve"> </w:t>
+      </w:r>
+      <w:r>
+        <w:t xml:space="preserve">microbiome manipulations to be successful, variation in the microbiome must</w:t>
+      </w:r>
+      <w:r>
+        <w:t xml:space="preserve"> </w:t>
+      </w:r>
+      <w:r>
+        <w:t xml:space="preserve">contribute directly to variation in the magnitude of the function of interest</w:t>
+      </w:r>
+      <w:r>
+        <w:t xml:space="preserve"> </w:t>
+      </w:r>
+      <w:r>
+        <w:t xml:space="preserve">independent of other factors. Many studies have attempted to document such a</w:t>
+      </w:r>
+      <w:r>
+        <w:t xml:space="preserve"> </w:t>
+      </w:r>
+      <w:r>
+        <w:t xml:space="preserve">relationship</w:t>
+      </w:r>
+      <w:r>
+        <w:t xml:space="preserve"> </w:t>
+      </w:r>
+      <w:r>
+        <w:t xml:space="preserve">(4–9)</w:t>
+      </w:r>
+      <w:r>
         <w:t xml:space="preserve">.</w:t>
       </w:r>
       <w:r>
         <w:t xml:space="preserve"> </w:t>
       </w:r>
       <w:r>
-        <w:t xml:space="preserve">Many studies have attempted to document such a relationship</w:t>
-      </w:r>
-      <w:r>
-        <w:t xml:space="preserve"> </w:t>
-      </w:r>
-      <w:r>
-        <w:t xml:space="preserve">(4–9)</w:t>
+        <w:t xml:space="preserve">However, it is difficult to isolate the direct effect of variation in microbiome</w:t>
+      </w:r>
+      <w:r>
+        <w:t xml:space="preserve"> </w:t>
+      </w:r>
+      <w:r>
+        <w:t xml:space="preserve">composition from other drivers of variation in ecosystem function, such as the</w:t>
+      </w:r>
+      <w:r>
+        <w:t xml:space="preserve"> </w:t>
+      </w:r>
+      <w:r>
+        <w:t xml:space="preserve">indirect effect of the environment on function through microbiome assembly.</w:t>
+      </w:r>
+      <w:r>
+        <w:t xml:space="preserve"> </w:t>
+      </w:r>
+      <w:r>
+        <w:t xml:space="preserve">Here, we overcome these limitations by using a selection approach to estimate</w:t>
+      </w:r>
+      <w:r>
+        <w:t xml:space="preserve"> </w:t>
+      </w:r>
+      <w:r>
+        <w:t xml:space="preserve">the degree to which an ecosystem function varies with microbiome composition.</w:t>
+      </w:r>
+    </w:p>
+    <w:p>
+      <w:pPr>
+        <w:pStyle w:val="TextBody"/>
+      </w:pPr>
+      <w:r>
+        <w:t xml:space="preserve">There have been two general categories of approaches that investigators have</w:t>
+      </w:r>
+      <w:r>
+        <w:t xml:space="preserve"> </w:t>
+      </w:r>
+      <w:r>
+        <w:t xml:space="preserve">used to estimate the degree to which an ecosystem function varies with</w:t>
+      </w:r>
+      <w:r>
+        <w:t xml:space="preserve"> </w:t>
+      </w:r>
+      <w:r>
+        <w:t xml:space="preserve">microbiome composition: comparative and manipulative. Comparative</w:t>
+      </w:r>
+      <w:r>
+        <w:t xml:space="preserve"> </w:t>
+      </w:r>
+      <w:r>
+        <w:t xml:space="preserve">studies sample natural variation in an ecosystem function across different</w:t>
+      </w:r>
+      <w:r>
+        <w:t xml:space="preserve"> </w:t>
+      </w:r>
+      <w:r>
+        <w:t xml:space="preserve">habitats and simultaneously measure variation in community composition.</w:t>
+      </w:r>
+      <w:r>
+        <w:t xml:space="preserve"> </w:t>
+      </w:r>
+      <w:r>
+        <w:t xml:space="preserve">Investigators can then correlate ecosystem function with aspects of community</w:t>
+      </w:r>
+      <w:r>
+        <w:t xml:space="preserve"> </w:t>
+      </w:r>
+      <w:r>
+        <w:t xml:space="preserve">composition while attempting to control for environmental variation. These</w:t>
+      </w:r>
+      <w:r>
+        <w:t xml:space="preserve"> </w:t>
+      </w:r>
+      <w:r>
+        <w:t xml:space="preserve">approaches have</w:t>
+      </w:r>
+      <w:r>
+        <w:t xml:space="preserve"> </w:t>
+      </w:r>
+      <w:r>
+        <w:t xml:space="preserve">documented important relationships between microbiomes and ecosystem</w:t>
+      </w:r>
+      <w:r>
+        <w:t xml:space="preserve"> </w:t>
+      </w:r>
+      <w:r>
+        <w:t xml:space="preserve">functions. For example, a meta-analysis of these studies observed a small but</w:t>
+      </w:r>
+      <w:r>
+        <w:t xml:space="preserve"> </w:t>
+      </w:r>
+      <w:r>
+        <w:t xml:space="preserve">significant contribution of the microbiome to variation in ecosystem</w:t>
+      </w:r>
+      <w:r>
+        <w:t xml:space="preserve"> </w:t>
+      </w:r>
+      <w:r>
+        <w:t xml:space="preserve">function after controlling for environmental variation</w:t>
+      </w:r>
+      <w:r>
+        <w:t xml:space="preserve"> </w:t>
+      </w:r>
+      <w:r>
+        <w:t xml:space="preserve">(10)</w:t>
+      </w:r>
+      <w:r>
+        <w:t xml:space="preserve">. In</w:t>
+      </w:r>
+      <w:r>
+        <w:t xml:space="preserve"> </w:t>
+      </w:r>
+      <w:r>
+        <w:t xml:space="preserve">addition, studies focusing on the correlation between the rate of an ecosystem</w:t>
+      </w:r>
+      <w:r>
+        <w:t xml:space="preserve"> </w:t>
+      </w:r>
+      <w:r>
+        <w:t xml:space="preserve">function and the abundance of an associated marker gene (i.e., a gene that codes</w:t>
+      </w:r>
+      <w:r>
+        <w:t xml:space="preserve"> </w:t>
+      </w:r>
+      <w:r>
+        <w:t xml:space="preserve">for a protein assumed to be involved in the ecosystem function) sometimes observe a</w:t>
+      </w:r>
+      <w:r>
+        <w:t xml:space="preserve"> </w:t>
+      </w:r>
+      <w:r>
+        <w:t xml:space="preserve">significant correlation, though this relationship is rare and contingent upon</w:t>
+      </w:r>
+      <w:r>
+        <w:t xml:space="preserve"> </w:t>
+      </w:r>
+      <w:r>
+        <w:t xml:space="preserve">both the function and the ecosystem sampled</w:t>
+      </w:r>
+      <w:r>
+        <w:t xml:space="preserve"> </w:t>
+      </w:r>
+      <w:r>
+        <w:t xml:space="preserve">(11)</w:t>
+      </w:r>
+      <w:r>
+        <w:t xml:space="preserve">. However, comparative</w:t>
+      </w:r>
+      <w:r>
+        <w:t xml:space="preserve"> </w:t>
+      </w:r>
+      <w:r>
+        <w:t xml:space="preserve">studies come with some unique challenges and limitations. One issue is that</w:t>
+      </w:r>
+      <w:r>
+        <w:t xml:space="preserve"> </w:t>
+      </w:r>
+      <w:r>
+        <w:t xml:space="preserve">microbiome attributes tend to covary with the abiotic conditions within an</w:t>
+      </w:r>
+      <w:r>
+        <w:t xml:space="preserve"> </w:t>
+      </w:r>
+      <w:r>
+        <w:t xml:space="preserve">environment, and whether and how the investigator controls for these variables</w:t>
+      </w:r>
+      <w:r>
+        <w:t xml:space="preserve"> </w:t>
+      </w:r>
+      <w:r>
+        <w:t xml:space="preserve">can affect the conclusions of such a comparative study. In addition, it is</w:t>
+      </w:r>
+      <w:r>
+        <w:t xml:space="preserve"> </w:t>
+      </w:r>
+      <w:r>
+        <w:t xml:space="preserve">difficult to know</w:t>
+      </w:r>
+      <w:r>
+        <w:t xml:space="preserve"> </w:t>
+      </w:r>
+      <w:r>
+        <w:rPr>
+          <w:i/>
+        </w:rPr>
+        <w:t xml:space="preserve">a priori</w:t>
+      </w:r>
+      <w:r>
+        <w:t xml:space="preserve"> </w:t>
+      </w:r>
+      <w:r>
+        <w:t xml:space="preserve">which environmental variables or community attributes</w:t>
+      </w:r>
+      <w:r>
+        <w:t xml:space="preserve"> </w:t>
+      </w:r>
+      <w:r>
+        <w:t xml:space="preserve">to measure. Finally, while these approaches can establish a potential magnitude</w:t>
+      </w:r>
+      <w:r>
+        <w:t xml:space="preserve"> </w:t>
+      </w:r>
+      <w:r>
+        <w:t xml:space="preserve">and direction for these relationships, it is often difficult to identify the</w:t>
+      </w:r>
+      <w:r>
+        <w:t xml:space="preserve"> </w:t>
+      </w:r>
+      <w:r>
+        <w:t xml:space="preserve">taxa or genes that explain the connection between composition and function.</w:t>
+      </w:r>
+    </w:p>
+    <w:p>
+      <w:pPr>
+        <w:pStyle w:val="TextBody"/>
+      </w:pPr>
+      <w:r>
+        <w:t xml:space="preserve">The other broad category of approaches used to address this question are</w:t>
+      </w:r>
+      <w:r>
+        <w:t xml:space="preserve"> </w:t>
+      </w:r>
+      <w:r>
+        <w:t xml:space="preserve">manipulative approaches. Manipulative experiments try to alter microbial</w:t>
+      </w:r>
+      <w:r>
+        <w:t xml:space="preserve"> </w:t>
+      </w:r>
+      <w:r>
+        <w:t xml:space="preserve">community composition and observe the effect on function. For example,</w:t>
+      </w:r>
+      <w:r>
+        <w:t xml:space="preserve"> </w:t>
+      </w:r>
+      <w:r>
+        <w:t xml:space="preserve">reciprocal transplant and common garden experiments have shown that microbiomes</w:t>
+      </w:r>
+      <w:r>
+        <w:t xml:space="preserve"> </w:t>
+      </w:r>
+      <w:r>
+        <w:t xml:space="preserve">originating from different ecosystems inoculated into the same substrate or</w:t>
+      </w:r>
+      <w:r>
+        <w:t xml:space="preserve"> </w:t>
+      </w:r>
+      <w:r>
+        <w:t xml:space="preserve">introduced into a common environment display distinct functional rates</w:t>
+      </w:r>
+      <w:r>
+        <w:t xml:space="preserve"> </w:t>
+      </w:r>
+      <w:r>
+        <w:t xml:space="preserve">(4–7)</w:t>
+      </w:r>
+      <w:r>
+        <w:t xml:space="preserve">. In addition,</w:t>
+      </w:r>
+      <w:r>
+        <w:t xml:space="preserve"> </w:t>
+      </w:r>
+      <w:r>
+        <w:t xml:space="preserve">manipulating diversity by filtering communities by cell size or through dilution</w:t>
+      </w:r>
+      <w:r>
+        <w:t xml:space="preserve"> </w:t>
+      </w:r>
+      <w:r>
+        <w:t xml:space="preserve">has been shown to alter the rate of ecosystem functions</w:t>
+      </w:r>
+      <w:r>
+        <w:t xml:space="preserve"> </w:t>
+      </w:r>
+      <w:r>
+        <w:t xml:space="preserve">(8,9,12)</w:t>
+      </w:r>
+      <w:r>
+        <w:t xml:space="preserve">. However, manipulating the microbiome</w:t>
+      </w:r>
+      <w:r>
+        <w:t xml:space="preserve"> </w:t>
+      </w:r>
+      <w:r>
+        <w:t xml:space="preserve">directly is challenging. Each of the manipulative approaches applied confound</w:t>
+      </w:r>
+      <w:r>
+        <w:t xml:space="preserve"> </w:t>
+      </w:r>
+      <w:r>
+        <w:t xml:space="preserve">community composition with other factors. For example, reciprocal transplant and</w:t>
+      </w:r>
+      <w:r>
+        <w:t xml:space="preserve"> </w:t>
+      </w:r>
+      <w:r>
+        <w:t xml:space="preserve">common garden experiments can confound community composition with the abiotic</w:t>
+      </w:r>
+      <w:r>
+        <w:t xml:space="preserve"> </w:t>
+      </w:r>
+      <w:r>
+        <w:t xml:space="preserve">conditions introduced with the inoculum, while manipulating composition through</w:t>
+      </w:r>
+      <w:r>
+        <w:t xml:space="preserve"> </w:t>
+      </w:r>
+      <w:r>
+        <w:t xml:space="preserve">dilution may confound composition with biomass</w:t>
+      </w:r>
+      <w:r>
+        <w:t xml:space="preserve"> </w:t>
+      </w:r>
+      <w:r>
+        <w:t xml:space="preserve">(13)</w:t>
       </w:r>
       <w:r>
         <w:t xml:space="preserve">.</w:t>
       </w:r>
-      <w:r>
-        <w:t xml:space="preserve"> </w:t>
-      </w:r>
-      <w:r>
-        <w:t xml:space="preserve">However, it is difficult to isolate the effect of variation in microbiome</w:t>
-      </w:r>
-      <w:r>
-        <w:t xml:space="preserve"> </w:t>
-      </w:r>
-      <w:r>
-        <w:t xml:space="preserve">composition from other drivers of variation in ecosystem function. For example,</w:t>
-      </w:r>
-      <w:r>
-        <w:t xml:space="preserve"> </w:t>
-      </w:r>
-      <w:r>
-        <w:t xml:space="preserve">microbiome manipulations often confound variation in diversity, composition, and</w:t>
-      </w:r>
-      <w:r>
-        <w:t xml:space="preserve"> </w:t>
-      </w:r>
-      <w:r>
-        <w:t xml:space="preserve">abundance. Likewise, comparative studies must control for abiotic variation</w:t>
-      </w:r>
-      <w:r>
-        <w:t xml:space="preserve"> </w:t>
-      </w:r>
-      <w:r>
-        <w:t xml:space="preserve">statistically to identify the direct effect of microbiome variation. This</w:t>
-      </w:r>
-      <w:r>
-        <w:t xml:space="preserve"> </w:t>
-      </w:r>
-      <w:r>
-        <w:t xml:space="preserve">approach relies on measuring the relevant abiotic variables and cannot account</w:t>
-      </w:r>
-      <w:r>
-        <w:t xml:space="preserve"> </w:t>
-      </w:r>
-      <w:r>
-        <w:t xml:space="preserve">for unmeasured environmental variation. Here, we overcome these limitations by</w:t>
-      </w:r>
-      <w:r>
-        <w:t xml:space="preserve"> </w:t>
-      </w:r>
-      <w:r>
-        <w:t xml:space="preserve">using a selection approach to estimate the degree to which an ecosystem function</w:t>
-      </w:r>
-      <w:r>
-        <w:t xml:space="preserve"> </w:t>
-      </w:r>
-      <w:r>
-        <w:t xml:space="preserve">varies with microbiome composition.</w:t>
-      </w:r>
     </w:p>
     <w:p>
       <w:pPr>
         <w:pStyle w:val="TextBody"/>
       </w:pPr>
       <w:r>
-        <w:t xml:space="preserve">There have been two general categories of approaches that investigators have</w:t>
-      </w:r>
-      <w:r>
-        <w:t xml:space="preserve"> </w:t>
-      </w:r>
-      <w:r>
-        <w:t xml:space="preserve">used to estimate the degree to which an ecosystem function varies with</w:t>
-      </w:r>
-      <w:r>
-        <w:t xml:space="preserve"> </w:t>
-      </w:r>
-      <w:r>
-        <w:t xml:space="preserve">microbiome composition: comparative and manipulative. Comparative</w:t>
-      </w:r>
-      <w:r>
-        <w:t xml:space="preserve"> </w:t>
-      </w:r>
-      <w:r>
-        <w:t xml:space="preserve">studies sample natural variation in an ecosystem function across different</w:t>
-      </w:r>
-      <w:r>
-        <w:t xml:space="preserve"> </w:t>
-      </w:r>
-      <w:r>
-        <w:t xml:space="preserve">habitats and simultaneously measure variation in community composition.</w:t>
-      </w:r>
-      <w:r>
-        <w:t xml:space="preserve"> </w:t>
-      </w:r>
-      <w:r>
-        <w:t xml:space="preserve">Investigators can then correlate ecosystem function with community structure</w:t>
-      </w:r>
-      <w:r>
-        <w:t xml:space="preserve"> </w:t>
-      </w:r>
-      <w:r>
-        <w:t xml:space="preserve">while trying to control for environmental variation. These approaches have</w:t>
-      </w:r>
-      <w:r>
-        <w:t xml:space="preserve"> </w:t>
-      </w:r>
-      <w:r>
-        <w:t xml:space="preserve">documented important relationships between microbiomes and ecosystem</w:t>
-      </w:r>
-      <w:r>
-        <w:t xml:space="preserve"> </w:t>
-      </w:r>
-      <w:r>
-        <w:t xml:space="preserve">functions. For example, a meta-analysis of these studies observed a small but</w:t>
-      </w:r>
-      <w:r>
-        <w:t xml:space="preserve"> </w:t>
-      </w:r>
-      <w:r>
-        <w:t xml:space="preserve">significant contribution of the microbiome to variation in ecosystem</w:t>
-      </w:r>
-      <w:r>
-        <w:t xml:space="preserve"> </w:t>
-      </w:r>
-      <w:r>
-        <w:t xml:space="preserve">function after controlling for environmental variation</w:t>
-      </w:r>
-      <w:r>
-        <w:t xml:space="preserve"> </w:t>
-      </w:r>
-      <w:r>
-        <w:t xml:space="preserve">(10)</w:t>
-      </w:r>
-      <w:r>
-        <w:t xml:space="preserve">. In</w:t>
-      </w:r>
-      <w:r>
-        <w:t xml:space="preserve"> </w:t>
-      </w:r>
-      <w:r>
-        <w:t xml:space="preserve">addition, studies focusing on the correlation between the rate of an ecosystem</w:t>
-      </w:r>
-      <w:r>
-        <w:t xml:space="preserve"> </w:t>
-      </w:r>
-      <w:r>
-        <w:t xml:space="preserve">function and the abundance of an associated functional marker gene observe a</w:t>
-      </w:r>
-      <w:r>
-        <w:t xml:space="preserve"> </w:t>
-      </w:r>
-      <w:r>
-        <w:t xml:space="preserve">significant correlation, though this relationship is rare and contingent upon</w:t>
-      </w:r>
-      <w:r>
-        <w:t xml:space="preserve"> </w:t>
-      </w:r>
-      <w:r>
-        <w:t xml:space="preserve">both the function and the ecosystem sampled</w:t>
-      </w:r>
-      <w:r>
-        <w:t xml:space="preserve"> </w:t>
-      </w:r>
-      <w:r>
-        <w:t xml:space="preserve">(11)</w:t>
-      </w:r>
-      <w:r>
-        <w:t xml:space="preserve">. However, comparative</w:t>
-      </w:r>
-      <w:r>
-        <w:t xml:space="preserve"> </w:t>
-      </w:r>
-      <w:r>
-        <w:t xml:space="preserve">studies come with some unique challenges and limitations. One issue is that</w:t>
-      </w:r>
-      <w:r>
-        <w:t xml:space="preserve"> </w:t>
-      </w:r>
-      <w:r>
-        <w:t xml:space="preserve">microbiome attributes tend to covary with the abiotic conditions within an</w:t>
-      </w:r>
-      <w:r>
-        <w:t xml:space="preserve"> </w:t>
-      </w:r>
-      <w:r>
-        <w:t xml:space="preserve">environment, and whether and how the investigator controls for these variables</w:t>
-      </w:r>
-      <w:r>
-        <w:t xml:space="preserve"> </w:t>
-      </w:r>
-      <w:r>
-        <w:t xml:space="preserve">can affect the conclusions of such a comparative study. In addition, it is</w:t>
-      </w:r>
-      <w:r>
-        <w:t xml:space="preserve"> </w:t>
-      </w:r>
-      <w:r>
-        <w:t xml:space="preserve">difficult to know a priori which environmental variables or community attributes</w:t>
-      </w:r>
-      <w:r>
-        <w:t xml:space="preserve"> </w:t>
-      </w:r>
-      <w:r>
-        <w:t xml:space="preserve">to measure. Finally, while these approaches can establish a potential magnitude</w:t>
-      </w:r>
-      <w:r>
-        <w:t xml:space="preserve"> </w:t>
-      </w:r>
-      <w:r>
-        <w:t xml:space="preserve">and direction for these relationships, it is often difficult to identify the</w:t>
-      </w:r>
-      <w:r>
-        <w:t xml:space="preserve"> </w:t>
-      </w:r>
-      <w:r>
-        <w:t xml:space="preserve">taxa or genes that explain the connection between composition and function.</w:t>
+        <w:t xml:space="preserve">In this study, we sought to build on the observations of comparative and</w:t>
+      </w:r>
+      <w:r>
+        <w:t xml:space="preserve"> </w:t>
+      </w:r>
+      <w:r>
+        <w:t xml:space="preserve">manipulative studies by applying a different approach to the question of whether</w:t>
+      </w:r>
+      <w:r>
+        <w:t xml:space="preserve"> </w:t>
+      </w:r>
+      <w:r>
+        <w:t xml:space="preserve">microbiome variation contributes to variation in the rate of an ecosystem</w:t>
+      </w:r>
+      <w:r>
+        <w:t xml:space="preserve"> </w:t>
+      </w:r>
+      <w:r>
+        <w:t xml:space="preserve">function. We used artificial ecosystem selection to select for microbiomes that</w:t>
+      </w:r>
+      <w:r>
+        <w:t xml:space="preserve"> </w:t>
+      </w:r>
+      <w:r>
+        <w:t xml:space="preserve">performed a greater rate of ecosystem function</w:t>
+      </w:r>
+      <w:r>
+        <w:t xml:space="preserve"> </w:t>
+      </w:r>
+      <w:r>
+        <w:t xml:space="preserve">(14–16)</w:t>
+      </w:r>
+      <w:r>
+        <w:t xml:space="preserve">. We then tested whether variation</w:t>
+      </w:r>
+      <w:r>
+        <w:t xml:space="preserve"> </w:t>
+      </w:r>
+      <w:r>
+        <w:t xml:space="preserve">in the microbiome contributed to variation in the rate of ecosystem function and</w:t>
+      </w:r>
+      <w:r>
+        <w:t xml:space="preserve"> </w:t>
+      </w:r>
+      <w:r>
+        <w:t xml:space="preserve">identified microbiome attributes that might explain this relationship. There are</w:t>
+      </w:r>
+      <w:r>
+        <w:t xml:space="preserve"> </w:t>
+      </w:r>
+      <w:r>
+        <w:t xml:space="preserve">several potential advantages to this approach for documenting</w:t>
+      </w:r>
+      <w:r>
+        <w:t xml:space="preserve"> </w:t>
+      </w:r>
+      <w:r>
+        <w:t xml:space="preserve">microbiome-function relationships and for investigating the mechanisms</w:t>
+      </w:r>
+      <w:r>
+        <w:t xml:space="preserve"> </w:t>
+      </w:r>
+      <w:r>
+        <w:t xml:space="preserve">underlying those relationships. By passaging microbiomes over multiple rounds</w:t>
+      </w:r>
+      <w:r>
+        <w:t xml:space="preserve"> </w:t>
+      </w:r>
+      <w:r>
+        <w:t xml:space="preserve">using a common environment, we can weaken the covariance between microbes and</w:t>
+      </w:r>
+      <w:r>
+        <w:t xml:space="preserve"> </w:t>
+      </w:r>
+      <w:r>
+        <w:t xml:space="preserve">the environment by repeatedly diluting abiotic effects. In addition, by</w:t>
+      </w:r>
+      <w:r>
+        <w:t xml:space="preserve"> </w:t>
+      </w:r>
+      <w:r>
+        <w:t xml:space="preserve">inoculating our ecosystems with equally-sized subsamples, we eliminate the need</w:t>
+      </w:r>
+      <w:r>
+        <w:t xml:space="preserve"> </w:t>
+      </w:r>
+      <w:r>
+        <w:t xml:space="preserve">to generate microbiome variation through methods that are confounded with</w:t>
+      </w:r>
+      <w:r>
+        <w:t xml:space="preserve"> </w:t>
+      </w:r>
+      <w:r>
+        <w:t xml:space="preserve">biomass or cell size. Lastly, by comparing our artificially selected community</w:t>
+      </w:r>
+      <w:r>
+        <w:t xml:space="preserve"> </w:t>
+      </w:r>
+      <w:r>
+        <w:t xml:space="preserve">to a control community resulting from random selection, we can both control for</w:t>
+      </w:r>
+      <w:r>
+        <w:t xml:space="preserve"> </w:t>
+      </w:r>
+      <w:r>
+        <w:t xml:space="preserve">changes in the environment over time and identify genes or taxa that are</w:t>
+      </w:r>
+      <w:r>
+        <w:t xml:space="preserve"> </w:t>
+      </w:r>
+      <w:r>
+        <w:t xml:space="preserve">associated with the ecosystem function under selection.</w:t>
       </w:r>
     </w:p>
     <w:p>
@@ -627,43 +913,31 @@
         <w:pStyle w:val="TextBody"/>
       </w:pPr>
       <w:r>
-        <w:t xml:space="preserve">The other broad category of approaches used to address this question are</w:t>
-      </w:r>
-      <w:r>
-        <w:t xml:space="preserve"> </w:t>
-      </w:r>
-      <w:r>
-        <w:t xml:space="preserve">manipulative approaches. Manipulative experiments try to alter microbial</w:t>
-      </w:r>
-      <w:r>
-        <w:t xml:space="preserve"> </w:t>
-      </w:r>
-      <w:r>
-        <w:t xml:space="preserve">community composition and observe the effect on function. For example,</w:t>
-      </w:r>
-      <w:r>
-        <w:t xml:space="preserve"> </w:t>
-      </w:r>
-      <w:r>
-        <w:t xml:space="preserve">reciprocal transplant and common garden experiments have shown that microbiomes</w:t>
-      </w:r>
-      <w:r>
-        <w:t xml:space="preserve"> </w:t>
-      </w:r>
-      <w:r>
-        <w:t xml:space="preserve">originating from different ecosystems inoculated into the same substrate or</w:t>
-      </w:r>
-      <w:r>
-        <w:t xml:space="preserve"> </w:t>
-      </w:r>
-      <w:r>
-        <w:t xml:space="preserve">introduced into a common environment display distinct functional rates</w:t>
-      </w:r>
-      <w:r>
-        <w:t xml:space="preserve"> </w:t>
-      </w:r>
-      <w:r>
-        <w:t xml:space="preserve">(4–7)</w:t>
+        <w:t xml:space="preserve">We applied artificial ecosystem selection to soil microbiomes by selecting on</w:t>
+      </w:r>
+      <w:r>
+        <w:t xml:space="preserve"> </w:t>
+      </w:r>
+      <w:r>
+        <w:t xml:space="preserve">soil methane oxidation rate. We chose this function because methane is a</w:t>
+      </w:r>
+      <w:r>
+        <w:t xml:space="preserve"> </w:t>
+      </w:r>
+      <w:r>
+        <w:t xml:space="preserve">globally important greenhouse gas and methane oxidation by soil bacteria is the</w:t>
+      </w:r>
+      <w:r>
+        <w:t xml:space="preserve"> </w:t>
+      </w:r>
+      <w:r>
+        <w:t xml:space="preserve">primary biological sink for atmospheric methane</w:t>
+      </w:r>
+      <w:r>
+        <w:t xml:space="preserve"> </w:t>
+      </w:r>
+      <w:r>
+        <w:t xml:space="preserve">(17)</w:t>
       </w:r>
       <w:r>
         <w:t xml:space="preserve">. In addition,</w:t>
@@ -672,58 +946,76 @@
         <w:t xml:space="preserve"> </w:t>
       </w:r>
       <w:r>
-        <w:t xml:space="preserve">manipulating diversity by filtering communities by cell size or through dilution</w:t>
-      </w:r>
-      <w:r>
-        <w:t xml:space="preserve"> </w:t>
-      </w:r>
-      <w:r>
-        <w:t xml:space="preserve">has been shown to alter the rate of ecosystem functions</w:t>
-      </w:r>
-      <w:r>
-        <w:t xml:space="preserve"> </w:t>
-      </w:r>
-      <w:r>
-        <w:t xml:space="preserve">(8,9,12)</w:t>
-      </w:r>
-      <w:r>
-        <w:t xml:space="preserve">. However, manipulating the microbiome</w:t>
-      </w:r>
-      <w:r>
-        <w:t xml:space="preserve"> </w:t>
-      </w:r>
-      <w:r>
-        <w:t xml:space="preserve">directly is challenging. Each of the manipulative approaches applied confound</w:t>
-      </w:r>
-      <w:r>
-        <w:t xml:space="preserve"> </w:t>
-      </w:r>
-      <w:r>
-        <w:t xml:space="preserve">community composition with other factors. For example, reciprocal transplant and</w:t>
-      </w:r>
-      <w:r>
-        <w:t xml:space="preserve"> </w:t>
-      </w:r>
-      <w:r>
-        <w:t xml:space="preserve">common garden experiments confound community composition with the abiotic</w:t>
-      </w:r>
-      <w:r>
-        <w:t xml:space="preserve"> </w:t>
-      </w:r>
-      <w:r>
-        <w:t xml:space="preserve">conditions carried on the inoculum while manipulating composition through</w:t>
-      </w:r>
-      <w:r>
-        <w:t xml:space="preserve"> </w:t>
-      </w:r>
-      <w:r>
-        <w:t xml:space="preserve">dilution may confound composition with biomass</w:t>
-      </w:r>
-      <w:r>
-        <w:t xml:space="preserve"> </w:t>
-      </w:r>
-      <w:r>
-        <w:t xml:space="preserve">(13)</w:t>
+        <w:t xml:space="preserve">there is evidence that soil methane oxidation rate may vary with microbiome</w:t>
+      </w:r>
+      <w:r>
+        <w:t xml:space="preserve"> </w:t>
+      </w:r>
+      <w:r>
+        <w:t xml:space="preserve">composition based on comparative studies in a variety of arctic and tropical</w:t>
+      </w:r>
+      <w:r>
+        <w:t xml:space="preserve"> </w:t>
+      </w:r>
+      <w:r>
+        <w:t xml:space="preserve">ecosystems</w:t>
+      </w:r>
+      <w:r>
+        <w:t xml:space="preserve"> </w:t>
+      </w:r>
+      <w:r>
+        <w:t xml:space="preserve">(18–21)</w:t>
+      </w:r>
+      <w:r>
+        <w:t xml:space="preserve"> </w:t>
+      </w:r>
+      <w:r>
+        <w:t xml:space="preserve">as well as</w:t>
+      </w:r>
+      <w:r>
+        <w:t xml:space="preserve"> </w:t>
+      </w:r>
+      <w:r>
+        <w:t xml:space="preserve">studies that manipulate methanotroph richness</w:t>
+      </w:r>
+      <w:r>
+        <w:t xml:space="preserve"> </w:t>
+      </w:r>
+      <w:r>
+        <w:t xml:space="preserve">(22)</w:t>
+      </w:r>
+      <w:r>
+        <w:t xml:space="preserve">. Finally,</w:t>
+      </w:r>
+      <w:r>
+        <w:t xml:space="preserve"> </w:t>
+      </w:r>
+      <w:r>
+        <w:t xml:space="preserve">methanotrophy is one of the most deeply conserved microbial physiologies and is</w:t>
+      </w:r>
+      <w:r>
+        <w:t xml:space="preserve"> </w:t>
+      </w:r>
+      <w:r>
+        <w:t xml:space="preserve">represented in a narrow range of taxa, which suggests that the taxonomic</w:t>
+      </w:r>
+      <w:r>
+        <w:t xml:space="preserve"> </w:t>
+      </w:r>
+      <w:r>
+        <w:t xml:space="preserve">composition of the microbiome is more likely to be associated with the rate of</w:t>
+      </w:r>
+      <w:r>
+        <w:t xml:space="preserve"> </w:t>
+      </w:r>
+      <w:r>
+        <w:t xml:space="preserve">methane oxidation than other broader or more shallowly conserved functions</w:t>
+      </w:r>
+      <w:r>
+        <w:t xml:space="preserve"> </w:t>
+      </w:r>
+      <w:r>
+        <w:t xml:space="preserve">(2,23)</w:t>
       </w:r>
       <w:r>
         <w:t xml:space="preserve">.</w:t>
@@ -734,293 +1026,37 @@
         <w:pStyle w:val="TextBody"/>
       </w:pPr>
       <w:r>
-        <w:t xml:space="preserve">In this study, we sought to build on the observations of comparative and</w:t>
-      </w:r>
-      <w:r>
-        <w:t xml:space="preserve"> </w:t>
-      </w:r>
-      <w:r>
-        <w:t xml:space="preserve">manipulative studies by applying a different approach to the question of whether</w:t>
-      </w:r>
-      <w:r>
-        <w:t xml:space="preserve"> </w:t>
-      </w:r>
-      <w:r>
-        <w:t xml:space="preserve">variation in the microbiome contributes to variation in the rate of an ecosystem</w:t>
-      </w:r>
-      <w:r>
-        <w:t xml:space="preserve"> </w:t>
-      </w:r>
-      <w:r>
-        <w:t xml:space="preserve">function. We used artificial ecosystem selection to select for microbiomes that</w:t>
-      </w:r>
-      <w:r>
-        <w:t xml:space="preserve"> </w:t>
-      </w:r>
-      <w:r>
-        <w:t xml:space="preserve">performed a greater rate of ecosystem function</w:t>
-      </w:r>
-      <w:r>
-        <w:t xml:space="preserve"> </w:t>
-      </w:r>
-      <w:r>
-        <w:t xml:space="preserve">(14–16)</w:t>
-      </w:r>
-      <w:r>
-        <w:t xml:space="preserve">. We then tested whether variation</w:t>
-      </w:r>
-      <w:r>
-        <w:t xml:space="preserve"> </w:t>
-      </w:r>
-      <w:r>
-        <w:t xml:space="preserve">in the microbiome contributed to variation in the rate of ecosystem function and</w:t>
-      </w:r>
-      <w:r>
-        <w:t xml:space="preserve"> </w:t>
-      </w:r>
-      <w:r>
-        <w:t xml:space="preserve">identified microbiome attributes that might explain this relationship. There are</w:t>
-      </w:r>
-      <w:r>
-        <w:t xml:space="preserve"> </w:t>
-      </w:r>
-      <w:r>
-        <w:t xml:space="preserve">several potential advantages to this approach for documenting</w:t>
-      </w:r>
-      <w:r>
-        <w:t xml:space="preserve"> </w:t>
-      </w:r>
-      <w:r>
-        <w:t xml:space="preserve">microbiome-function relationships and for investigating potential mechanisms</w:t>
-      </w:r>
-      <w:r>
-        <w:t xml:space="preserve"> </w:t>
-      </w:r>
-      <w:r>
-        <w:t xml:space="preserve">underlying those relationships. By passaging microbiomes over multiple rounds</w:t>
-      </w:r>
-      <w:r>
-        <w:t xml:space="preserve"> </w:t>
-      </w:r>
-      <w:r>
-        <w:t xml:space="preserve">using a common environment, we can weaken the covariance between microbes and</w:t>
-      </w:r>
-      <w:r>
-        <w:t xml:space="preserve"> </w:t>
-      </w:r>
-      <w:r>
-        <w:t xml:space="preserve">the environment by repeatedly diluting abiotic effects. In addition, by</w:t>
-      </w:r>
-      <w:r>
-        <w:t xml:space="preserve"> </w:t>
-      </w:r>
-      <w:r>
-        <w:t xml:space="preserve">inoculating our ecosystems with equally sized subsamples, we eliminate the need</w:t>
-      </w:r>
-      <w:r>
-        <w:t xml:space="preserve"> </w:t>
-      </w:r>
-      <w:r>
-        <w:t xml:space="preserve">to generate microbiome variation through methods that are confounded with</w:t>
-      </w:r>
-      <w:r>
-        <w:t xml:space="preserve"> </w:t>
-      </w:r>
-      <w:r>
-        <w:t xml:space="preserve">biomass or cell size. Lastly, by comparing our artificially selected community</w:t>
-      </w:r>
-      <w:r>
-        <w:t xml:space="preserve"> </w:t>
-      </w:r>
-      <w:r>
-        <w:t xml:space="preserve">to a control community resulting from random selection, we can both control for</w:t>
-      </w:r>
-      <w:r>
-        <w:t xml:space="preserve"> </w:t>
-      </w:r>
-      <w:r>
-        <w:t xml:space="preserve">changes in the environment over time and identify significant genes or taxa</w:t>
-      </w:r>
-      <w:r>
-        <w:t xml:space="preserve"> </w:t>
-      </w:r>
-      <w:r>
-        <w:t xml:space="preserve">associated with our selection treatment to establish a potential mechanism that</w:t>
-      </w:r>
-      <w:r>
-        <w:t xml:space="preserve"> </w:t>
-      </w:r>
-      <w:r>
-        <w:t xml:space="preserve">explains this variation.</w:t>
-      </w:r>
-    </w:p>
-    <w:p>
-      <w:pPr>
-        <w:pStyle w:val="TextBody"/>
-      </w:pPr>
-      <w:r>
-        <w:t xml:space="preserve">We applied artificial ecosystem selection to soil microbiomes by selecting on</w:t>
-      </w:r>
-      <w:r>
-        <w:t xml:space="preserve"> </w:t>
-      </w:r>
-      <w:r>
-        <w:t xml:space="preserve">soil methane oxidation rate. We chose this function because methane is a</w:t>
-      </w:r>
-      <w:r>
-        <w:t xml:space="preserve"> </w:t>
-      </w:r>
-      <w:r>
-        <w:t xml:space="preserve">globally important greenhouse gas and methane oxidation by soil bacteria is the</w:t>
-      </w:r>
-      <w:r>
-        <w:t xml:space="preserve"> </w:t>
-      </w:r>
-      <w:r>
-        <w:t xml:space="preserve">primary biological sink for atmospheric methane as well as possibly the main driver</w:t>
-      </w:r>
-      <w:r>
-        <w:t xml:space="preserve"> </w:t>
-      </w:r>
-      <w:r>
-        <w:t xml:space="preserve">of temporal methane dynamics</w:t>
-      </w:r>
-      <w:r>
-        <w:t xml:space="preserve"> </w:t>
-      </w:r>
-      <w:r>
-        <w:t xml:space="preserve">(17)</w:t>
-      </w:r>
-      <w:r>
-        <w:t xml:space="preserve">. In addition, there is evidence that</w:t>
-      </w:r>
-      <w:r>
-        <w:t xml:space="preserve"> </w:t>
-      </w:r>
-      <w:r>
-        <w:t xml:space="preserve">soil methane oxidation rate may vary with microbiome composition based on</w:t>
-      </w:r>
-      <w:r>
-        <w:t xml:space="preserve"> </w:t>
-      </w:r>
-      <w:r>
-        <w:t xml:space="preserve">comparative studies in a variety of arctic and tropical ecosystems</w:t>
-      </w:r>
-      <w:r>
-        <w:t xml:space="preserve"> </w:t>
-      </w:r>
-      <w:r>
-        <w:t xml:space="preserve">(18–21)</w:t>
-      </w:r>
-      <w:r>
-        <w:t xml:space="preserve"> </w:t>
-      </w:r>
-      <w:r>
-        <w:t xml:space="preserve">as well as studies that</w:t>
-      </w:r>
-      <w:r>
-        <w:t xml:space="preserve"> </w:t>
-      </w:r>
-      <w:r>
-        <w:t xml:space="preserve">manipulate methanotroph richness</w:t>
-      </w:r>
-      <w:r>
-        <w:t xml:space="preserve"> </w:t>
-      </w:r>
-      <w:r>
-        <w:t xml:space="preserve">(22)</w:t>
-      </w:r>
-      <w:r>
-        <w:t xml:space="preserve">. Finally, methanotrophy is one</w:t>
-      </w:r>
-      <w:r>
-        <w:t xml:space="preserve"> </w:t>
-      </w:r>
-      <w:r>
-        <w:t xml:space="preserve">of the most deeply conserved microbial physiologies and is represented in a</w:t>
-      </w:r>
-      <w:r>
-        <w:t xml:space="preserve"> </w:t>
-      </w:r>
-      <w:r>
-        <w:t xml:space="preserve">narrow range of taxa, which suggests that the taxonomic composition of the</w:t>
-      </w:r>
-      <w:r>
-        <w:t xml:space="preserve"> </w:t>
-      </w:r>
-      <w:r>
-        <w:t xml:space="preserve">microbiome is more likely to be associated with the rate of methane oxidation</w:t>
-      </w:r>
-      <w:r>
-        <w:t xml:space="preserve"> </w:t>
-      </w:r>
-      <w:r>
-        <w:t xml:space="preserve">than other broader or more shallowly conserved functions</w:t>
-      </w:r>
-      <w:r>
-        <w:t xml:space="preserve"> </w:t>
-      </w:r>
-      <w:r>
-        <w:t xml:space="preserve">(2,23)</w:t>
-      </w:r>
-      <w:r>
-        <w:t xml:space="preserve">.</w:t>
-      </w:r>
-    </w:p>
-    <w:p>
-      <w:pPr>
-        <w:pStyle w:val="TextBody"/>
-      </w:pPr>
-      <w:r>
-        <w:t xml:space="preserve">In this study, we evaluated whether variation in the microbiome contributes to</w:t>
-      </w:r>
-      <w:r>
-        <w:t xml:space="preserve"> </w:t>
-      </w:r>
-      <w:r>
-        <w:t xml:space="preserve">variation in the rate of ecosystem functions. To address this problem, we</w:t>
-      </w:r>
-      <w:r>
-        <w:t xml:space="preserve"> </w:t>
-      </w:r>
-      <w:r>
-        <w:t xml:space="preserve">applied artificial ecosystem selection to methane oxidation rate of the soil</w:t>
-      </w:r>
-      <w:r>
-        <w:t xml:space="preserve"> </w:t>
-      </w:r>
-      <w:r>
-        <w:t xml:space="preserve">microbiome and answered the following questions: Does variation in the relative</w:t>
-      </w:r>
-      <w:r>
-        <w:t xml:space="preserve"> </w:t>
-      </w:r>
-      <w:r>
-        <w:t xml:space="preserve">abundance of microbial taxa contribute to variation in soil methane oxidation</w:t>
-      </w:r>
-      <w:r>
-        <w:t xml:space="preserve"> </w:t>
-      </w:r>
-      <w:r>
-        <w:t xml:space="preserve">rate in the lab? How much of the variation in soil methane oxidation rate can</w:t>
-      </w:r>
-      <w:r>
-        <w:t xml:space="preserve"> </w:t>
-      </w:r>
-      <w:r>
-        <w:t xml:space="preserve">be attributed to the microbiome? What attributes of the microbiome regulate</w:t>
-      </w:r>
-      <w:r>
-        <w:t xml:space="preserve"> </w:t>
-      </w:r>
-      <w:r>
-        <w:t xml:space="preserve">variation in methane oxidation rate? And do these attributes match our</w:t>
-      </w:r>
-      <w:r>
-        <w:t xml:space="preserve"> </w:t>
-      </w:r>
-      <w:r>
-        <w:t xml:space="preserve">assumptions about what regulates methane oxidation rate in nature?</w:t>
+        <w:t xml:space="preserve">In this study, we used artificial ecosystem selection on methane oxidation rate</w:t>
+      </w:r>
+      <w:r>
+        <w:t xml:space="preserve"> </w:t>
+      </w:r>
+      <w:r>
+        <w:t xml:space="preserve">to address the following questions: Does variation in the relative abundance of</w:t>
+      </w:r>
+      <w:r>
+        <w:t xml:space="preserve"> </w:t>
+      </w:r>
+      <w:r>
+        <w:t xml:space="preserve">microbial taxa contribute to variation in soil methane oxidation rate in our</w:t>
+      </w:r>
+      <w:r>
+        <w:t xml:space="preserve"> </w:t>
+      </w:r>
+      <w:r>
+        <w:t xml:space="preserve">system? Which attributes of the microbiome are associated with variation in</w:t>
+      </w:r>
+      <w:r>
+        <w:t xml:space="preserve"> </w:t>
+      </w:r>
+      <w:r>
+        <w:t xml:space="preserve">methane oxidation rate, and do these attributes match our assumptions about the</w:t>
+      </w:r>
+      <w:r>
+        <w:t xml:space="preserve"> </w:t>
+      </w:r>
+      <w:r>
+        <w:t xml:space="preserve">factors that regulate methane oxidation rate in nature?</w:t>
       </w:r>
     </w:p>
     <w:p>
@@ -1066,7 +1102,7 @@
         <w:t xml:space="preserve"> </w:t>
       </w:r>
       <w:r>
-        <w:t xml:space="preserve">selected on was CH</w:t>
+        <w:t xml:space="preserve">selected on was methane (CH</w:t>
       </w:r>
       <w:r>
         <w:rPr>
@@ -1075,10 +1111,7 @@
         <w:t xml:space="preserve">4</w:t>
       </w:r>
       <w:r>
-        <w:t xml:space="preserve"> </w:t>
-      </w:r>
-      <w:r>
-        <w:t xml:space="preserve">oxidation rate. This experiment had two selection lines</w:t>
+        <w:t xml:space="preserve">)-oxidation rate. This experiment had two selection lines</w:t>
       </w:r>
       <w:r>
         <w:t xml:space="preserve"> </w:t>
@@ -1257,13 +1290,7 @@
         <w:t xml:space="preserve"> </w:t>
       </w:r>
       <w:r>
-        <w:t xml:space="preserve">flushed and respiked with methane twice per week to maintain aerobic conditions and elevated</w:t>
-      </w:r>
-      <w:r>
-        <w:t xml:space="preserve"> </w:t>
-      </w:r>
-      <w:r>
-        <w:t xml:space="preserve">CH</w:t>
+        <w:t xml:space="preserve">flushed and respiked with CH</w:t>
       </w:r>
       <w:r>
         <w:rPr>
@@ -1275,19 +1302,37 @@
         <w:t xml:space="preserve"> </w:t>
       </w:r>
       <w:r>
+        <w:t xml:space="preserve">twice per week to maintain aerobic conditions</w:t>
+      </w:r>
+      <w:r>
+        <w:t xml:space="preserve"> </w:t>
+      </w:r>
+      <w:r>
+        <w:t xml:space="preserve">and elevated CH</w:t>
+      </w:r>
+      <w:r>
+        <w:rPr>
+          <w:vertAlign w:val="subscript"/>
+        </w:rPr>
+        <w:t xml:space="preserve">4</w:t>
+      </w:r>
+      <w:r>
+        <w:t xml:space="preserve"> </w:t>
+      </w:r>
+      <w:r>
         <w:t xml:space="preserve">concentrations and were incubated at ambient temperature for</w:t>
       </w:r>
       <w:r>
         <w:t xml:space="preserve"> </w:t>
       </w:r>
       <w:r>
-        <w:t xml:space="preserve">approximately four weeks. Methane oxidation rates were determined at the end</w:t>
-      </w:r>
-      <w:r>
-        <w:t xml:space="preserve"> </w:t>
-      </w:r>
-      <w:r>
-        <w:t xml:space="preserve">of the incubation period. For the positive treatment, the three jars with the</w:t>
+        <w:t xml:space="preserve">approximately four weeks. Methane oxidation rates were determined at the end of</w:t>
+      </w:r>
+      <w:r>
+        <w:t xml:space="preserve"> </w:t>
+      </w:r>
+      <w:r>
+        <w:t xml:space="preserve">the incubation period. For the positive treatment, the three jars with the</w:t>
       </w:r>
       <w:r>
         <w:t xml:space="preserve"> </w:t>
@@ -2243,13 +2288,13 @@
         <w:t xml:space="preserve"> </w:t>
       </w:r>
       <w:r>
-        <w:t xml:space="preserve">Cumulative selection differential was then the sum of the selection differential</w:t>
-      </w:r>
-      <w:r>
-        <w:t xml:space="preserve"> </w:t>
-      </w:r>
-      <w:r>
-        <w:t xml:space="preserve">from all preceding selection events. We test this as the regression of</w:t>
+        <w:t xml:space="preserve">Cumulative selection differential was calculated as the sum of the selection</w:t>
+      </w:r>
+      <w:r>
+        <w:t xml:space="preserve"> </w:t>
+      </w:r>
+      <w:r>
+        <w:t xml:space="preserve">differential from all preceding selection events. We then regressed cumulative</w:t>
       </w:r>
       <w:r>
         <w:t xml:space="preserve"> </w:t>
@@ -2299,7 +2344,7 @@
         <w:t xml:space="preserve"> </w:t>
       </w:r>
       <w:r>
-        <w:t xml:space="preserve">size of 176,545 using the</w:t>
+        <w:t xml:space="preserve">size of 176,545 calculated via the</w:t>
       </w:r>
       <w:r>
         <w:t xml:space="preserve"> </w:t>
@@ -2997,57 +3042,7 @@
         <w:pStyle w:val="TextBody"/>
       </w:pPr>
       <w:r>
-        <w:t xml:space="preserve">We estimated the proportion of variation in methane oxidation rate due to</w:t>
-      </w:r>
-      <w:r>
-        <w:t xml:space="preserve"> </w:t>
-      </w:r>
-      <w:r>
-        <w:t xml:space="preserve">variation in the microbiome by regressing the divergence between the positive</w:t>
-      </w:r>
-      <w:r>
-        <w:t xml:space="preserve"> </w:t>
-      </w:r>
-      <w:r>
-        <w:t xml:space="preserve">and neutral treatments against the cumulative selection differential. We</w:t>
-      </w:r>
-      <w:r>
-        <w:t xml:space="preserve"> </w:t>
-      </w:r>
-      <w:r>
-        <w:t xml:space="preserve">observed a slope of 0.40, which would indicate that 40% of the variation is due</w:t>
-      </w:r>
-      <w:r>
-        <w:t xml:space="preserve"> </w:t>
-      </w:r>
-      <w:r>
-        <w:t xml:space="preserve">to the microbiome, but this was not significant (statistics).</w:t>
-      </w:r>
-    </w:p>
-    <w:p>
-      <w:pPr>
-        <w:pStyle w:val="TextBody"/>
-      </w:pPr>
-      <w:r>
-        <w:t xml:space="preserve">We estimated the ecosystem heritability defined as the proportion of variation</w:t>
-      </w:r>
-      <w:r>
-        <w:t xml:space="preserve"> </w:t>
-      </w:r>
-      <w:r>
-        <w:t xml:space="preserve">in methane oxidation due rate to variation in the microbiome as the regression</w:t>
-      </w:r>
-      <w:r>
-        <w:t xml:space="preserve"> </w:t>
-      </w:r>
-      <w:r>
-        <w:t xml:space="preserve">of mid-recipient on mid-donor (Figure 2).</w:t>
-      </w:r>
-      <w:r>
-        <w:t xml:space="preserve"> </w:t>
-      </w:r>
-      <w:r>
-        <w:t xml:space="preserve">Recipient CH</w:t>
+        <w:t xml:space="preserve">To estimate the proportion of variation in CH</w:t>
       </w:r>
       <w:r>
         <w:rPr>
@@ -3059,37 +3054,130 @@
         <w:t xml:space="preserve"> </w:t>
       </w:r>
       <w:r>
-        <w:t xml:space="preserve">oxidation rates were correlated with donor CH</w:t>
+        <w:t xml:space="preserve">oxidation rate due to</w:t>
+      </w:r>
+      <w:r>
+        <w:t xml:space="preserve"> </w:t>
+      </w:r>
+      <w:r>
+        <w:t xml:space="preserve">variation in microbiome composition, we regressed divergence between the</w:t>
+      </w:r>
+      <w:r>
+        <w:t xml:space="preserve"> </w:t>
+      </w:r>
+      <w:r>
+        <w:t xml:space="preserve">positive selection treatment and the control against the cumulative selection</w:t>
+      </w:r>
+      <w:r>
+        <w:t xml:space="preserve"> </w:t>
+      </w:r>
+      <w:r>
+        <w:t xml:space="preserve">differential (Figure 2). This estimate is analogous</w:t>
+      </w:r>
+      <w:r>
+        <w:t xml:space="preserve"> </w:t>
+      </w:r>
+      <w:r>
+        <w:t xml:space="preserve">to estimates of</w:t>
+      </w:r>
+      <w:r>
+        <w:t xml:space="preserve"> </w:t>
+      </w:r>
+      <w:r>
+        <w:t xml:space="preserve">“</w:t>
+      </w:r>
+      <w:r>
+        <w:t xml:space="preserve">microbiability</w:t>
+      </w:r>
+      <w:r>
+        <w:t xml:space="preserve">”</w:t>
+      </w:r>
+      <w:r>
+        <w:t xml:space="preserve"> </w:t>
+      </w:r>
+      <w:r>
+        <w:t xml:space="preserve">from the animal breeding literature, which</w:t>
+      </w:r>
+      <w:r>
+        <w:t xml:space="preserve"> </w:t>
+      </w:r>
+      <w:r>
+        <w:t xml:space="preserve">quantifies the</w:t>
+      </w:r>
+      <w:r>
+        <w:t xml:space="preserve"> </w:t>
+      </w:r>
+      <w:r>
+        <w:t xml:space="preserve">variation in a host trait that is due to microbiome variation</w:t>
+      </w:r>
+      <w:r>
+        <w:t xml:space="preserve"> </w:t>
+      </w:r>
+      <w:r>
+        <w:t xml:space="preserve">(41)</w:t>
+      </w:r>
+      <w:r>
+        <w:t xml:space="preserve">.</w:t>
+      </w:r>
+      <w:r>
+        <w:t xml:space="preserve"> </w:t>
+      </w:r>
+      <w:r>
+        <w:t xml:space="preserve">The slope of the regression of divergence on cumulative selection differential</w:t>
+      </w:r>
+      <w:r>
+        <w:t xml:space="preserve"> </w:t>
+      </w:r>
+      <w:r>
+        <w:t xml:space="preserve">provides an estimate of realized microbiability (h</w:t>
+      </w:r>
+      <w:r>
+        <w:rPr>
+          <w:vertAlign w:val="superscript"/>
+        </w:rPr>
+        <w:t xml:space="preserve">2</w:t>
+      </w:r>
+      <w:r>
+        <w:t xml:space="preserve"> </w:t>
+      </w:r>
+      <w:r>
+        <w:t xml:space="preserve">± SE), which in our</w:t>
+      </w:r>
+      <w:r>
+        <w:t xml:space="preserve"> </w:t>
+      </w:r>
+      <w:r>
+        <w:t xml:space="preserve">experiment was 0.31 ±</w:t>
+      </w:r>
+      <w:r>
+        <w:t xml:space="preserve"> </w:t>
+      </w:r>
+      <w:r>
+        <w:t xml:space="preserve">0.17, though this was not significant (F</w:t>
       </w:r>
       <w:r>
         <w:rPr>
           <w:vertAlign w:val="subscript"/>
         </w:rPr>
-        <w:t xml:space="preserve">4</w:t>
-      </w:r>
-      <w:r>
-        <w:t xml:space="preserve"> </w:t>
-      </w:r>
-      <w:r>
-        <w:t xml:space="preserve">oxidation rates</w:t>
-      </w:r>
-      <w:r>
-        <w:t xml:space="preserve"> </w:t>
-      </w:r>
-      <w:r>
-        <w:t xml:space="preserve">in both the Positive treatment</w:t>
-      </w:r>
-      <w:r>
-        <w:t xml:space="preserve"> </w:t>
-      </w:r>
-      <w:r>
-        <w:t xml:space="preserve">(slope = 0.50, SE = 0.24, t = 4.43, p = 0.01) and</w:t>
-      </w:r>
-      <w:r>
-        <w:t xml:space="preserve"> </w:t>
-      </w:r>
-      <w:r>
-        <w:t xml:space="preserve">the Neutral treatment (slope = -0.58, SE = 0.20, t = -2.89, p = 0.04).</w:t>
+        <w:t xml:space="preserve">1,2</w:t>
+      </w:r>
+      <w:r>
+        <w:t xml:space="preserve"> </w:t>
+      </w:r>
+      <w:r>
+        <w:t xml:space="preserve">=</w:t>
+      </w:r>
+      <w:r>
+        <w:t xml:space="preserve"> </w:t>
+      </w:r>
+      <w:r>
+        <w:t xml:space="preserve">3.44,</w:t>
+      </w:r>
+      <w:r>
+        <w:t xml:space="preserve"> </w:t>
+      </w:r>
+      <w:r>
+        <w:t xml:space="preserve">p = 0.20).</w:t>
       </w:r>
     </w:p>
     <w:p>
@@ -3196,7 +3284,7 @@
         <w:t xml:space="preserve"> </w:t>
       </w:r>
       <w:r>
-        <w:t xml:space="preserve">Passage explained 55.8% of the</w:t>
+        <w:t xml:space="preserve">Passage explained 55.9% of the</w:t>
       </w:r>
       <w:r>
         <w:t xml:space="preserve"> </w:t>
@@ -3238,7 +3326,7 @@
         <w:t xml:space="preserve"> </w:t>
       </w:r>
       <w:r>
-        <w:t xml:space="preserve">= 7.8, p = 0.001), and the interaction</w:t>
+        <w:t xml:space="preserve">= 7.8, p = 0.002), and the interaction</w:t>
       </w:r>
       <w:r>
         <w:t xml:space="preserve"> </w:t>
@@ -3310,7 +3398,7 @@
         <w:t xml:space="preserve"> </w:t>
       </w:r>
       <w:r>
-        <w:t xml:space="preserve">= 2.35, p = 0.009)</w:t>
+        <w:t xml:space="preserve">= 2.34, p = 0.008)</w:t>
       </w:r>
     </w:p>
     <w:p>
@@ -3432,7 +3520,7 @@
         <w:t xml:space="preserve"> </w:t>
       </w:r>
       <w:r>
-        <w:t xml:space="preserve">(41)</w:t>
+        <w:t xml:space="preserve">(42)</w:t>
       </w:r>
       <w:r>
         <w:t xml:space="preserve">.</w:t>
@@ -3459,7 +3547,7 @@
         <w:t xml:space="preserve"> </w:t>
       </w:r>
       <w:r>
-        <w:t xml:space="preserve">(42)</w:t>
+        <w:t xml:space="preserve">(43)</w:t>
       </w:r>
       <w:r>
         <w:t xml:space="preserve">.</w:t>
@@ -3495,7 +3583,7 @@
         <w:t xml:space="preserve"> </w:t>
       </w:r>
       <w:r>
-        <w:t xml:space="preserve">(43)</w:t>
+        <w:t xml:space="preserve">(44)</w:t>
       </w:r>
       <w:r>
         <w:t xml:space="preserve">. Other than these two groups, none of the other taxa enriched in the Positive treatment are known to be related to methanotrophs. Two groups in the Armatimonadales were enriched in the Positive treatment including the family</w:t>
@@ -3519,7 +3607,7 @@
         <w:t xml:space="preserve"> </w:t>
       </w:r>
       <w:r>
-        <w:t xml:space="preserve">(44)</w:t>
+        <w:t xml:space="preserve">(45)</w:t>
       </w:r>
       <w:r>
         <w:t xml:space="preserve">.</w:t>
@@ -3555,7 +3643,7 @@
         <w:t xml:space="preserve"> </w:t>
       </w:r>
       <w:r>
-        <w:t xml:space="preserve">(45)</w:t>
+        <w:t xml:space="preserve">(46)</w:t>
       </w:r>
       <w:r>
         <w:t xml:space="preserve">.</w:t>
@@ -3602,13 +3690,13 @@
         <w:t xml:space="preserve"> </w:t>
       </w:r>
       <w:r>
-        <w:t xml:space="preserve">However, we wanted to look more closely at the known methanotrophs in our dataset to be sure they did not have an effect.</w:t>
-      </w:r>
-      <w:r>
-        <w:t xml:space="preserve"> </w:t>
-      </w:r>
-      <w:r>
-        <w:t xml:space="preserve">To do this, we subset all of the ASVs in our dataset that were in families that contained methanotrophs.</w:t>
+        <w:t xml:space="preserve">However, we wanted to look more closely at the known methanotrophs in our dataset to be sure that they did not have an effect.</w:t>
+      </w:r>
+      <w:r>
+        <w:t xml:space="preserve"> </w:t>
+      </w:r>
+      <w:r>
+        <w:t xml:space="preserve">To do this, we subset the ASVs in our dataset that were in families that contained methanotrophs.</w:t>
       </w:r>
       <w:r>
         <w:t xml:space="preserve"> </w:t>
@@ -3719,7 +3807,7 @@
         <w:t xml:space="preserve"> </w:t>
       </w:r>
       <w:r>
-        <w:t xml:space="preserve">taxa in this family have lost the the ability to oxidize CH</w:t>
+        <w:t xml:space="preserve">taxa in this family have lost the ability to oxidize CH</w:t>
       </w:r>
       <w:r>
         <w:rPr>
@@ -3773,7 +3861,7 @@
         <w:t xml:space="preserve"> </w:t>
       </w:r>
       <w:r>
-        <w:t xml:space="preserve">(46)</w:t>
+        <w:t xml:space="preserve">(47,48)</w:t>
       </w:r>
       <w:r>
         <w:t xml:space="preserve">. Based on this analysis,</w:t>
@@ -3800,25 +3888,141 @@
         <w:pStyle w:val="FirstParagraph"/>
       </w:pPr>
       <w:r>
-        <w:t xml:space="preserve">In this study, we addressed whether variation in the microbiome contributes to</w:t>
-      </w:r>
-      <w:r>
-        <w:t xml:space="preserve"> </w:t>
-      </w:r>
-      <w:r>
-        <w:t xml:space="preserve">variation in the rate of ecosystem function. To test this, we applied artificial</w:t>
-      </w:r>
-      <w:r>
-        <w:t xml:space="preserve"> </w:t>
-      </w:r>
-      <w:r>
-        <w:t xml:space="preserve">ecosystem selection to soil microbiomes by selecting on the whole-ecosystem soil</w:t>
-      </w:r>
-      <w:r>
-        <w:t xml:space="preserve"> </w:t>
-      </w:r>
-      <w:r>
-        <w:t xml:space="preserve">methane oxidation rate. We observed an increase in methane oxidation rate in the</w:t>
+        <w:t xml:space="preserve">We used artificial ecosystem selection to estimate the contribution of variation</w:t>
+      </w:r>
+      <w:r>
+        <w:t xml:space="preserve"> </w:t>
+      </w:r>
+      <w:r>
+        <w:t xml:space="preserve">in microbiome composition to variation in the rate of an ecosystem function,</w:t>
+      </w:r>
+      <w:r>
+        <w:t xml:space="preserve"> </w:t>
+      </w:r>
+      <w:r>
+        <w:t xml:space="preserve">methane oxidation in soil, independent of environmental variation. Understanding</w:t>
+      </w:r>
+      <w:r>
+        <w:t xml:space="preserve"> </w:t>
+      </w:r>
+      <w:r>
+        <w:t xml:space="preserve">how and to what degree microbiome variation contributes to variation in</w:t>
+      </w:r>
+      <w:r>
+        <w:t xml:space="preserve"> </w:t>
+      </w:r>
+      <w:r>
+        <w:t xml:space="preserve">ecosystem function is important for many reasons. For example, successful</w:t>
+      </w:r>
+      <w:r>
+        <w:t xml:space="preserve"> </w:t>
+      </w:r>
+      <w:r>
+        <w:t xml:space="preserve">microbiome manipulations require that the manipulated microbiome contribute to</w:t>
+      </w:r>
+      <w:r>
+        <w:t xml:space="preserve"> </w:t>
+      </w:r>
+      <w:r>
+        <w:t xml:space="preserve">variation in ecosystem function independent of other drivers of ecosystem</w:t>
+      </w:r>
+      <w:r>
+        <w:t xml:space="preserve"> </w:t>
+      </w:r>
+      <w:r>
+        <w:t xml:space="preserve">variation (such as variation in environmental conditions). This is because the</w:t>
+      </w:r>
+      <w:r>
+        <w:t xml:space="preserve"> </w:t>
+      </w:r>
+      <w:r>
+        <w:t xml:space="preserve">drivers of variation in ecosystem functions can interact in complicated ways</w:t>
+      </w:r>
+      <w:r>
+        <w:t xml:space="preserve"> </w:t>
+      </w:r>
+      <w:r>
+        <w:t xml:space="preserve">(Figure 5);</w:t>
+      </w:r>
+      <w:r>
+        <w:t xml:space="preserve"> </w:t>
+      </w:r>
+      <w:r>
+        <w:t xml:space="preserve">for example, environmental variation can directly contribute by providing</w:t>
+      </w:r>
+      <w:r>
+        <w:t xml:space="preserve"> </w:t>
+      </w:r>
+      <w:r>
+        <w:t xml:space="preserve">conditions that select for microbial groups that in turn alter the rates of</w:t>
+      </w:r>
+      <w:r>
+        <w:t xml:space="preserve"> </w:t>
+      </w:r>
+      <w:r>
+        <w:t xml:space="preserve">ecosystem functions. Determining the independent contribution of microbiome</w:t>
+      </w:r>
+      <w:r>
+        <w:t xml:space="preserve"> </w:t>
+      </w:r>
+      <w:r>
+        <w:t xml:space="preserve">variation to ecosystem function is crucial because if microbiome composition is</w:t>
+      </w:r>
+      <w:r>
+        <w:t xml:space="preserve"> </w:t>
+      </w:r>
+      <w:r>
+        <w:t xml:space="preserve">driven primarily by environmental conditions, then introducing a desirable taxon</w:t>
+      </w:r>
+      <w:r>
+        <w:t xml:space="preserve"> </w:t>
+      </w:r>
+      <w:r>
+        <w:t xml:space="preserve">through microbiome manipulation without altering the environment will likely be</w:t>
+      </w:r>
+      <w:r>
+        <w:t xml:space="preserve"> </w:t>
+      </w:r>
+      <w:r>
+        <w:t xml:space="preserve">unsuccessful at shifting the targeted ecosystem function.</w:t>
+      </w:r>
+      <w:r>
+        <w:t xml:space="preserve"> </w:t>
+      </w:r>
+      <w:r>
+        <w:t xml:space="preserve">The artificial selection approach is different from the comparative and</w:t>
+      </w:r>
+      <w:r>
+        <w:t xml:space="preserve"> </w:t>
+      </w:r>
+      <w:r>
+        <w:t xml:space="preserve">manipulative approaches used in past attempts at answering this question,</w:t>
+      </w:r>
+      <w:r>
+        <w:t xml:space="preserve"> </w:t>
+      </w:r>
+      <w:r>
+        <w:t xml:space="preserve">because it can control for both the direct effect of environment on function as</w:t>
+      </w:r>
+      <w:r>
+        <w:t xml:space="preserve"> </w:t>
+      </w:r>
+      <w:r>
+        <w:t xml:space="preserve">well as the indirect effect on environment via its impact on microbiome</w:t>
+      </w:r>
+      <w:r>
+        <w:t xml:space="preserve"> </w:t>
+      </w:r>
+      <w:r>
+        <w:t xml:space="preserve">assembly.</w:t>
+      </w:r>
+    </w:p>
+    <w:p>
+      <w:pPr>
+        <w:pStyle w:val="TextBody"/>
+      </w:pPr>
+      <w:r>
+        <w:t xml:space="preserve">In our study, we observed an increase in methane oxidation rate in the</w:t>
       </w:r>
       <w:r>
         <w:t xml:space="preserve"> </w:t>
@@ -3842,7 +4046,31 @@
         <w:t xml:space="preserve"> </w:t>
       </w:r>
       <w:r>
-        <w:t xml:space="preserve">methane oxidation rate independent of the environment.</w:t>
+        <w:t xml:space="preserve">methane oxidation rate independent of the environment. This suggests that</w:t>
+      </w:r>
+      <w:r>
+        <w:t xml:space="preserve"> </w:t>
+      </w:r>
+      <w:r>
+        <w:t xml:space="preserve">microbiome manipulations could be an effective approach for altering the rate of</w:t>
+      </w:r>
+      <w:r>
+        <w:t xml:space="preserve"> </w:t>
+      </w:r>
+      <w:r>
+        <w:t xml:space="preserve">methane oxidation in this soil, and that the artificial selection approach may</w:t>
+      </w:r>
+      <w:r>
+        <w:t xml:space="preserve"> </w:t>
+      </w:r>
+      <w:r>
+        <w:t xml:space="preserve">be useful in determining the potential for microbiome manipulations for other</w:t>
+      </w:r>
+      <w:r>
+        <w:t xml:space="preserve"> </w:t>
+      </w:r>
+      <w:r>
+        <w:t xml:space="preserve">functions in other ecosystems.</w:t>
       </w:r>
     </w:p>
     <w:p>
@@ -3850,13 +4078,13 @@
         <w:pStyle w:val="TextBody"/>
       </w:pPr>
       <w:r>
-        <w:t xml:space="preserve">The ultimate goal of this study (and much of microbial ecology) could be</w:t>
-      </w:r>
-      <w:r>
-        <w:t xml:space="preserve"> </w:t>
-      </w:r>
-      <w:r>
-        <w:t xml:space="preserve">summarized as</w:t>
+        <w:t xml:space="preserve">Given that variation in the microbiome is associated with variation in the rate</w:t>
+      </w:r>
+      <w:r>
+        <w:t xml:space="preserve"> </w:t>
+      </w:r>
+      <w:r>
+        <w:t xml:space="preserve">of an ecosystem function in our system, a reasonable follow-up question is</w:t>
       </w:r>
       <w:r>
         <w:t xml:space="preserve"> </w:t>
@@ -3865,7 +4093,19 @@
         <w:t xml:space="preserve">“</w:t>
       </w:r>
       <w:r>
-        <w:t xml:space="preserve">Do microbes matter to ecosystem function (or health)?</w:t>
+        <w:t xml:space="preserve">how</w:t>
+      </w:r>
+      <w:r>
+        <w:t xml:space="preserve"> </w:t>
+      </w:r>
+      <w:r>
+        <w:t xml:space="preserve">much variation in ecosystem function is associated with microbiome variation in</w:t>
+      </w:r>
+      <w:r>
+        <w:t xml:space="preserve"> </w:t>
+      </w:r>
+      <w:r>
+        <w:t xml:space="preserve">this system?</w:t>
       </w:r>
       <w:r>
         <w:t xml:space="preserve">”</w:t>
@@ -3874,515 +4114,34 @@
         <w:t xml:space="preserve"> </w:t>
       </w:r>
       <w:r>
-        <w:t xml:space="preserve">and there</w:t>
-      </w:r>
-      <w:r>
-        <w:t xml:space="preserve"> </w:t>
-      </w:r>
-      <w:r>
-        <w:t xml:space="preserve">are at least three ways we could address that question. One would be to ask</w:t>
-      </w:r>
-      <w:r>
-        <w:t xml:space="preserve"> </w:t>
-      </w:r>
-      <w:r>
-        <w:t xml:space="preserve">whether microorganisms mediate function. This question is perhaps trivial. In</w:t>
-      </w:r>
-      <w:r>
-        <w:t xml:space="preserve"> </w:t>
-      </w:r>
-      <w:r>
-        <w:t xml:space="preserve">the case of methane emissions from soil, we know that microorganisms produce and</w:t>
-      </w:r>
-      <w:r>
-        <w:t xml:space="preserve"> </w:t>
-      </w:r>
-      <w:r>
-        <w:t xml:space="preserve">consume methane. We could also ask what would happen if we removed the</w:t>
-      </w:r>
-      <w:r>
-        <w:t xml:space="preserve"> </w:t>
-      </w:r>
-      <w:r>
-        <w:t xml:space="preserve">microorganisms. Again, this question is trivial. There are no known abiotic</w:t>
-      </w:r>
-      <w:r>
-        <w:t xml:space="preserve"> </w:t>
-      </w:r>
-      <w:r>
-        <w:t xml:space="preserve">reactions in soil that consume methane (outside of the troposphere, the</w:t>
-      </w:r>
-      <w:r>
-        <w:t xml:space="preserve"> </w:t>
-      </w:r>
-      <w:r>
-        <w:t xml:space="preserve">stratosphere, and the marine boundary layer</w:t>
-      </w:r>
-      <w:r>
-        <w:t xml:space="preserve"> </w:t>
-      </w:r>
-      <w:r>
-        <w:t xml:space="preserve">(17)</w:t>
-      </w:r>
-      <w:r>
-        <w:t xml:space="preserve">). Therefore, removing</w:t>
-      </w:r>
-      <w:r>
-        <w:t xml:space="preserve"> </w:t>
-      </w:r>
-      <w:r>
-        <w:t xml:space="preserve">the microbiome would likely eliminate methane production and consumption. Then,</w:t>
-      </w:r>
-      <w:r>
-        <w:t xml:space="preserve"> </w:t>
-      </w:r>
-      <w:r>
-        <w:t xml:space="preserve">the third question we could ask is whether</w:t>
-      </w:r>
-      <w:r>
-        <w:t xml:space="preserve"> </w:t>
-      </w:r>
-      <w:r>
-        <w:rPr>
-          <w:i/>
-        </w:rPr>
-        <w:t xml:space="preserve">variation</w:t>
-      </w:r>
-      <w:r>
-        <w:t xml:space="preserve"> </w:t>
-      </w:r>
-      <w:r>
-        <w:t xml:space="preserve">in the microbiome is</w:t>
-      </w:r>
-      <w:r>
-        <w:t xml:space="preserve"> </w:t>
-      </w:r>
-      <w:r>
-        <w:t xml:space="preserve">associated with</w:t>
-      </w:r>
-      <w:r>
-        <w:t xml:space="preserve"> </w:t>
-      </w:r>
-      <w:r>
-        <w:rPr>
-          <w:i/>
-        </w:rPr>
-        <w:t xml:space="preserve">variation</w:t>
-      </w:r>
-      <w:r>
-        <w:t xml:space="preserve"> </w:t>
-      </w:r>
-      <w:r>
-        <w:t xml:space="preserve">in the rate of ecosystem function. The answer to</w:t>
-      </w:r>
-      <w:r>
-        <w:t xml:space="preserve"> </w:t>
-      </w:r>
-      <w:r>
-        <w:t xml:space="preserve">this question is not so obvious.</w:t>
-      </w:r>
-    </w:p>
-    <w:p>
-      <w:pPr>
-        <w:pStyle w:val="TextBody"/>
-      </w:pPr>
-      <w:r>
-        <w:t xml:space="preserve">If we look at variation in the rate of a microbially-mediated ecosystem function</w:t>
-      </w:r>
-      <w:r>
-        <w:t xml:space="preserve"> </w:t>
-      </w:r>
-      <w:r>
-        <w:t xml:space="preserve">across a set of habitats, that variation could be associated with variation in</w:t>
-      </w:r>
-      <w:r>
-        <w:t xml:space="preserve"> </w:t>
-      </w:r>
-      <w:r>
-        <w:t xml:space="preserve">the abiotic environmental conditions, variation in the composition of</w:t>
-      </w:r>
-      <w:r>
-        <w:t xml:space="preserve"> </w:t>
-      </w:r>
-      <w:r>
-        <w:t xml:space="preserve">microbiomes, or some interaction or covariance between the two (see Figure 5).</w:t>
-      </w:r>
-      <w:r>
-        <w:t xml:space="preserve"> </w:t>
-      </w:r>
-      <w:r>
-        <w:t xml:space="preserve">To address the question of whether variation in the microbiome matters for</w:t>
-      </w:r>
-      <w:r>
-        <w:t xml:space="preserve"> </w:t>
-      </w:r>
-      <w:r>
-        <w:t xml:space="preserve">ecosystem function, we need to identify the component of variation uniquely</w:t>
-      </w:r>
-      <w:r>
-        <w:t xml:space="preserve"> </w:t>
-      </w:r>
-      <w:r>
-        <w:t xml:space="preserve">associated with the microbiome. If we sample natural variation, as in the</w:t>
-      </w:r>
-      <w:r>
-        <w:t xml:space="preserve"> </w:t>
-      </w:r>
-      <w:r>
-        <w:t xml:space="preserve">comparative approach, it can be difficult to distinguish between the direct</w:t>
-      </w:r>
-      <w:r>
-        <w:t xml:space="preserve"> </w:t>
-      </w:r>
-      <w:r>
-        <w:t xml:space="preserve">effect of the microbiome and the effect of the microbiome due to covariance with</w:t>
-      </w:r>
-      <w:r>
-        <w:t xml:space="preserve"> </w:t>
-      </w:r>
-      <w:r>
-        <w:t xml:space="preserve">the environment. Likewise, with the manipulative approach even though we are</w:t>
-      </w:r>
-      <w:r>
-        <w:t xml:space="preserve"> </w:t>
-      </w:r>
-      <w:r>
-        <w:t xml:space="preserve">placing ecosystem propagules into a common environment or substrate, the</w:t>
-      </w:r>
-      <w:r>
-        <w:t xml:space="preserve"> </w:t>
-      </w:r>
-      <w:r>
-        <w:t xml:space="preserve">propagule itself carries with it environmental conditions that</w:t>
-      </w:r>
-      <w:r>
-        <w:t xml:space="preserve"> </w:t>
-      </w:r>
-      <w:r>
-        <w:t xml:space="preserve">cannot be removed. Generating variation in microbiome composition through</w:t>
-      </w:r>
-      <w:r>
-        <w:t xml:space="preserve"> </w:t>
-      </w:r>
-      <w:r>
-        <w:t xml:space="preserve">filtering or other similar means often confounds composition with other factors,</w:t>
-      </w:r>
-      <w:r>
-        <w:t xml:space="preserve"> </w:t>
-      </w:r>
-      <w:r>
-        <w:t xml:space="preserve">such as biomass or cell size. To overcome these limitations and to isolate</w:t>
-      </w:r>
-      <w:r>
-        <w:t xml:space="preserve"> </w:t>
-      </w:r>
-      <w:r>
-        <w:t xml:space="preserve">the direct effect of the microbiome on ecosystem function, we used</w:t>
-      </w:r>
-      <w:r>
-        <w:t xml:space="preserve"> </w:t>
-      </w:r>
-      <w:r>
-        <w:t xml:space="preserve">artificial ecosystem selection.</w:t>
-      </w:r>
-    </w:p>
-    <w:p>
-      <w:pPr>
-        <w:pStyle w:val="TextBody"/>
-      </w:pPr>
-      <w:r>
-        <w:t xml:space="preserve">To perform artificial ecosystem selection, we generate a set of ecosystems in</w:t>
-      </w:r>
-      <w:r>
-        <w:t xml:space="preserve"> </w:t>
-      </w:r>
-      <w:r>
-        <w:t xml:space="preserve">bottles using a common, sterile substrate and inoculate them with a propagule</w:t>
-      </w:r>
-      <w:r>
-        <w:t xml:space="preserve"> </w:t>
-      </w:r>
-      <w:r>
-        <w:t xml:space="preserve">containing a diverse microbiome that is a subsample of an existing microbiome.</w:t>
-      </w:r>
-      <w:r>
-        <w:t xml:space="preserve"> </w:t>
-      </w:r>
-      <w:r>
-        <w:t xml:space="preserve">This generates variation in microbiome composition among the ecosystems. We can</w:t>
-      </w:r>
-      <w:r>
-        <w:t xml:space="preserve"> </w:t>
-      </w:r>
-      <w:r>
-        <w:t xml:space="preserve">then measure the rate of an ecosystem function for each bottle and select the</w:t>
-      </w:r>
-      <w:r>
-        <w:t xml:space="preserve"> </w:t>
-      </w:r>
-      <w:r>
-        <w:t xml:space="preserve">bottles with the highest (or lowest) rate of ecosystem function. The selected</w:t>
-      </w:r>
-      <w:r>
-        <w:t xml:space="preserve"> </w:t>
-      </w:r>
-      <w:r>
-        <w:t xml:space="preserve">ecosystems are then homogenized and used as the propagule to inoculate a new set of</w:t>
-      </w:r>
-      <w:r>
-        <w:t xml:space="preserve"> </w:t>
-      </w:r>
-      <w:r>
-        <w:t xml:space="preserve">ecosystems containing the same sterile substrate as the initial set. By</w:t>
-      </w:r>
-      <w:r>
-        <w:t xml:space="preserve"> </w:t>
-      </w:r>
-      <w:r>
-        <w:t xml:space="preserve">subsampling the microbiome, we can generate variation in the composition of the</w:t>
-      </w:r>
-      <w:r>
-        <w:t xml:space="preserve"> </w:t>
-      </w:r>
-      <w:r>
-        <w:t xml:space="preserve">microbiome that is independent of cell size or biomass. And by passaging the</w:t>
-      </w:r>
-      <w:r>
-        <w:t xml:space="preserve"> </w:t>
-      </w:r>
-      <w:r>
-        <w:t xml:space="preserve">microbiome through the same sterile substrate over multiple rounds of selection,</w:t>
-      </w:r>
-      <w:r>
-        <w:t xml:space="preserve"> </w:t>
-      </w:r>
-      <w:r>
-        <w:t xml:space="preserve">we can progressively minimize the effect of the abiotic conditions from the</w:t>
-      </w:r>
-      <w:r>
-        <w:t xml:space="preserve"> </w:t>
-      </w:r>
-      <w:r>
-        <w:t xml:space="preserve">donor environment on both the rate of function and the composition of the</w:t>
-      </w:r>
-      <w:r>
-        <w:t xml:space="preserve"> </w:t>
-      </w:r>
-      <w:r>
-        <w:t xml:space="preserve">microbiome. In this way, over multiple rounds of selection, we can observe</w:t>
-      </w:r>
-      <w:r>
-        <w:t xml:space="preserve"> </w:t>
-      </w:r>
-      <w:r>
-        <w:t xml:space="preserve">whether varying the microbiome can generate variation in the rate of our</w:t>
-      </w:r>
-      <w:r>
-        <w:t xml:space="preserve"> </w:t>
-      </w:r>
-      <w:r>
-        <w:t xml:space="preserve">ecosystem function. If we observe no change in ecosystem function from</w:t>
-      </w:r>
-      <w:r>
-        <w:t xml:space="preserve"> </w:t>
-      </w:r>
-      <w:r>
-        <w:t xml:space="preserve">passage to passage despite our imposed selection, we would conclude that this</w:t>
-      </w:r>
-      <w:r>
-        <w:t xml:space="preserve"> </w:t>
-      </w:r>
-      <w:r>
-        <w:t xml:space="preserve">ecosystem function in this set of ecosystems is driven primarily by</w:t>
-      </w:r>
-      <w:r>
-        <w:t xml:space="preserve"> </w:t>
-      </w:r>
-      <w:r>
-        <w:t xml:space="preserve">environmental variation or technical error among the replicates. However, if we</w:t>
-      </w:r>
-      <w:r>
-        <w:t xml:space="preserve"> </w:t>
-      </w:r>
-      <w:r>
-        <w:t xml:space="preserve">observe a response to selection, that is, a shift in the mean ecosystem function</w:t>
-      </w:r>
-      <w:r>
-        <w:t xml:space="preserve"> </w:t>
-      </w:r>
-      <w:r>
-        <w:t xml:space="preserve">between successive passages, we would conclude that variation in the microbiome can</w:t>
-      </w:r>
-      <w:r>
-        <w:t xml:space="preserve"> </w:t>
-      </w:r>
-      <w:r>
-        <w:t xml:space="preserve">generate variation in the rate of ecosystem function. And that is, in fact, what</w:t>
-      </w:r>
-      <w:r>
-        <w:t xml:space="preserve"> </w:t>
-      </w:r>
-      <w:r>
-        <w:t xml:space="preserve">we observed.</w:t>
-      </w:r>
-    </w:p>
-    <w:p>
-      <w:pPr>
-        <w:pStyle w:val="TextBody"/>
-      </w:pPr>
-      <w:r>
-        <w:t xml:space="preserve">Given that variation in the microbiome is associated with variation in ecosystem</w:t>
-      </w:r>
-      <w:r>
-        <w:t xml:space="preserve"> </w:t>
-      </w:r>
-      <w:r>
-        <w:t xml:space="preserve">function, a reasonable follow-up question is</w:t>
-      </w:r>
-      <w:r>
-        <w:t xml:space="preserve"> </w:t>
-      </w:r>
-      <w:r>
-        <w:t xml:space="preserve">“</w:t>
-      </w:r>
-      <w:r>
-        <w:t xml:space="preserve">How much variation?</w:t>
-      </w:r>
-      <w:r>
-        <w:t xml:space="preserve">”</w:t>
-      </w:r>
-      <w:r>
-        <w:t xml:space="preserve"> </w:t>
-      </w:r>
-      <w:r>
-        <w:t xml:space="preserve">This is a</w:t>
-      </w:r>
-      <w:r>
-        <w:t xml:space="preserve"> </w:t>
-      </w:r>
-      <w:r>
-        <w:t xml:space="preserve">challenging question to answer since the value depends on the population of</w:t>
-      </w:r>
-      <w:r>
-        <w:t xml:space="preserve"> </w:t>
-      </w:r>
-      <w:r>
-        <w:t xml:space="preserve">ecosystems that is sampled and the estimate for one set of ecosystems may not</w:t>
-      </w:r>
-      <w:r>
-        <w:t xml:space="preserve"> </w:t>
-      </w:r>
-      <w:r>
-        <w:t xml:space="preserve">apply to another set. For example, we cannot estimate a percent of variation</w:t>
-      </w:r>
-      <w:r>
-        <w:t xml:space="preserve"> </w:t>
-      </w:r>
-      <w:r>
-        <w:t xml:space="preserve">explained in tropical rainforests and then assume that number applies in polar</w:t>
-      </w:r>
-      <w:r>
-        <w:t xml:space="preserve"> </w:t>
-      </w:r>
-      <w:r>
-        <w:t xml:space="preserve">wetlands. In addition, the magnitude of the estimate will depend on how much</w:t>
-      </w:r>
-      <w:r>
-        <w:t xml:space="preserve"> </w:t>
-      </w:r>
-      <w:r>
-        <w:t xml:space="preserve">variation is sampled. A large</w:t>
-      </w:r>
-      <w:r>
-        <w:t xml:space="preserve"> </w:t>
-      </w:r>
-      <m:oMath>
-        <m:f>
-          <m:fPr>
-            <m:type m:val="bar"/>
-          </m:fPr>
-          <m:num>
-            <m:sSub>
-              <m:e>
-                <m:r>
-                  <m:t>V</m:t>
-                </m:r>
-              </m:e>
-              <m:sub>
-                <m:r>
-                  <m:t>M</m:t>
-                </m:r>
-              </m:sub>
-            </m:sSub>
-          </m:num>
-          <m:den>
-            <m:sSub>
-              <m:e>
-                <m:r>
-                  <m:t>V</m:t>
-                </m:r>
-              </m:e>
-              <m:sub>
-                <m:r>
-                  <m:t>F</m:t>
-                </m:r>
-              </m:sub>
-            </m:sSub>
-          </m:den>
-        </m:f>
-      </m:oMath>
-      <w:r>
-        <w:t xml:space="preserve"> </w:t>
-      </w:r>
-      <w:r>
-        <w:t xml:space="preserve">is not very interesting if</w:t>
-      </w:r>
-      <w:r>
-        <w:t xml:space="preserve"> </w:t>
-      </w:r>
-      <m:oMath>
-        <m:sSub>
-          <m:e>
-            <m:r>
-              <m:t>V</m:t>
-            </m:r>
-          </m:e>
-          <m:sub>
-            <m:r>
-              <m:t>F</m:t>
-            </m:r>
-          </m:sub>
-        </m:sSub>
-      </m:oMath>
-      <w:r>
-        <w:t xml:space="preserve"> </w:t>
-      </w:r>
-      <w:r>
-        <w:t xml:space="preserve">is small. Keeping these caveats in mind, one way to estimate this number is to</w:t>
-      </w:r>
-      <w:r>
-        <w:t xml:space="preserve"> </w:t>
-      </w:r>
-      <w:r>
-        <w:t xml:space="preserve">determine how much the recipient jars resemble the selected donor jars that were</w:t>
-      </w:r>
-      <w:r>
-        <w:t xml:space="preserve"> </w:t>
-      </w:r>
-      <w:r>
-        <w:t xml:space="preserve">used to inoculate them. We can calculate the response to selection as the</w:t>
-      </w:r>
-      <w:r>
-        <w:t xml:space="preserve"> </w:t>
-      </w:r>
-      <w:r>
-        <w:t xml:space="preserve">difference between two successive passages in their mean methane oxidation rate.</w:t>
-      </w:r>
-      <w:r>
-        <w:t xml:space="preserve"> </w:t>
-      </w:r>
-      <w:r>
-        <w:t xml:space="preserve">We will denote this as</w:t>
+        <w:t xml:space="preserve">One way to estimate this is to determine how much the recipient</w:t>
+      </w:r>
+      <w:r>
+        <w:t xml:space="preserve"> </w:t>
+      </w:r>
+      <w:r>
+        <w:t xml:space="preserve">jars resemble the selected donor jars that were used to inoculate them</w:t>
+      </w:r>
+      <w:r>
+        <w:t xml:space="preserve"> </w:t>
+      </w:r>
+      <w:r>
+        <w:t xml:space="preserve">(32)</w:t>
+      </w:r>
+      <w:r>
+        <w:t xml:space="preserve">. We can</w:t>
+      </w:r>
+      <w:r>
+        <w:t xml:space="preserve"> </w:t>
+      </w:r>
+      <w:r>
+        <w:t xml:space="preserve">calculate the response to selection as the difference between two successive</w:t>
+      </w:r>
+      <w:r>
+        <w:t xml:space="preserve"> </w:t>
+      </w:r>
+      <w:r>
+        <w:t xml:space="preserve">passages in their mean methane oxidation rate. We will denote this as</w:t>
       </w:r>
       <w:r>
         <w:t xml:space="preserve"> </w:t>
@@ -4393,25 +4152,31 @@
         </m:r>
       </m:oMath>
       <w:r>
-        <w:t xml:space="preserve">. We can also calculate the strength of selection as</w:t>
-      </w:r>
-      <w:r>
-        <w:t xml:space="preserve"> </w:t>
-      </w:r>
-      <w:r>
-        <w:t xml:space="preserve">the difference in mean methane oxidation rate between the twelve jars in one</w:t>
-      </w:r>
-      <w:r>
-        <w:t xml:space="preserve"> </w:t>
-      </w:r>
-      <w:r>
-        <w:t xml:space="preserve">generation and the 3 jars chosen for selection in that generation, which we will</w:t>
-      </w:r>
-      <w:r>
-        <w:t xml:space="preserve"> </w:t>
-      </w:r>
-      <w:r>
-        <w:t xml:space="preserve">call the selection differential and denote as</w:t>
+        <w:t xml:space="preserve">. We</w:t>
+      </w:r>
+      <w:r>
+        <w:t xml:space="preserve"> </w:t>
+      </w:r>
+      <w:r>
+        <w:t xml:space="preserve">can also calculate the strength of selection as the difference in mean methane</w:t>
+      </w:r>
+      <w:r>
+        <w:t xml:space="preserve"> </w:t>
+      </w:r>
+      <w:r>
+        <w:t xml:space="preserve">oxidation rate between the twelve jars in one generation and the three jars chosen</w:t>
+      </w:r>
+      <w:r>
+        <w:t xml:space="preserve"> </w:t>
+      </w:r>
+      <w:r>
+        <w:t xml:space="preserve">for selection in that generation, which we will call the selection differential</w:t>
+      </w:r>
+      <w:r>
+        <w:t xml:space="preserve"> </w:t>
+      </w:r>
+      <w:r>
+        <w:t xml:space="preserve">and denote as</w:t>
       </w:r>
       <w:r>
         <w:t xml:space="preserve"> </w:t>
@@ -4422,13 +4187,10 @@
         </m:r>
       </m:oMath>
       <w:r>
-        <w:t xml:space="preserve">. If the change in mean</w:t>
-      </w:r>
-      <w:r>
-        <w:t xml:space="preserve"> </w:t>
-      </w:r>
-      <w:r>
-        <w:t xml:space="preserve">function from passage 1 to passage 2 (</w:t>
+        <w:t xml:space="preserve">. If we plot the cumulative</w:t>
+      </w:r>
+      <w:r>
+        <w:t xml:space="preserve"> </w:t>
       </w:r>
       <m:oMath>
         <m:r>
@@ -4436,19 +4198,13 @@
         </m:r>
       </m:oMath>
       <w:r>
-        <w:t xml:space="preserve">) is equal to the difference in mean</w:t>
-      </w:r>
-      <w:r>
-        <w:t xml:space="preserve"> </w:t>
-      </w:r>
-      <w:r>
-        <w:t xml:space="preserve">function between the 12 jars in passage 1 and and the 3 jars selected to</w:t>
-      </w:r>
-      <w:r>
-        <w:t xml:space="preserve"> </w:t>
-      </w:r>
-      <w:r>
-        <w:t xml:space="preserve">inoculate passage 2 (</w:t>
+        <w:t xml:space="preserve"> </w:t>
+      </w:r>
+      <w:r>
+        <w:t xml:space="preserve">against the cumulative</w:t>
+      </w:r>
+      <w:r>
+        <w:t xml:space="preserve"> </w:t>
       </w:r>
       <m:oMath>
         <m:r>
@@ -4456,209 +4212,71 @@
         </m:r>
       </m:oMath>
       <w:r>
-        <w:t xml:space="preserve">), then we would conclude that 100% of the variation is</w:t>
-      </w:r>
-      <w:r>
-        <w:t xml:space="preserve"> </w:t>
-      </w:r>
-      <w:r>
-        <w:t xml:space="preserve">due to variation in the microbiome. Likewise, if recipients do not resemble the</w:t>
-      </w:r>
-      <w:r>
-        <w:t xml:space="preserve"> </w:t>
-      </w:r>
-      <w:r>
-        <w:t xml:space="preserve">donors in their mean methane oxidation rate and simply wander randomly, then we</w:t>
-      </w:r>
-      <w:r>
-        <w:t xml:space="preserve"> </w:t>
-      </w:r>
-      <w:r>
-        <w:t xml:space="preserve">would conclude that all of the variation is due to the environment or technical</w:t>
-      </w:r>
-      <w:r>
-        <w:t xml:space="preserve"> </w:t>
-      </w:r>
-      <w:r>
-        <w:t xml:space="preserve">variation.</w:t>
-      </w:r>
-    </w:p>
-    <w:p>
-      <w:pPr>
-        <w:pStyle w:val="TextBody"/>
-      </w:pPr>
-      <w:r>
-        <w:t xml:space="preserve">The concept that we have just described is analogous to the concept of</w:t>
-      </w:r>
-      <w:r>
-        <w:t xml:space="preserve"> </w:t>
-      </w:r>
-      <w:r>
-        <w:t xml:space="preserve">heritability from quantitative genetics. Heritability for given a population is</w:t>
-      </w:r>
-      <w:r>
-        <w:t xml:space="preserve"> </w:t>
-      </w:r>
-      <w:r>
-        <w:t xml:space="preserve">defined as the proportion of variation in a phenotype associated with variation</w:t>
-      </w:r>
-      <w:r>
-        <w:t xml:space="preserve"> </w:t>
-      </w:r>
-      <w:r>
-        <w:t xml:space="preserve">in genotype</w:t>
+        <w:t xml:space="preserve">, the</w:t>
+      </w:r>
+      <w:r>
+        <w:t xml:space="preserve"> </w:t>
+      </w:r>
+      <w:r>
+        <w:t xml:space="preserve">slope of this relationship will equal the proportion of variation explained by</w:t>
+      </w:r>
+      <w:r>
+        <w:t xml:space="preserve"> </w:t>
+      </w:r>
+      <w:r>
+        <w:t xml:space="preserve">the microbiome. If the change in mean function from passage one to passage two</w:t>
       </w:r>
       <w:r>
         <w:t xml:space="preserve"> </w:t>
       </w:r>
       <w:r>
         <w:t xml:space="preserve">(</w:t>
-      </w:r>
-      <w:r>
-        <w:rPr>
-          <w:b/>
-        </w:rPr>
-        <w:t xml:space="preserve">???</w:t>
-      </w:r>
-      <w:r>
-        <w:t xml:space="preserve">)</w:t>
-      </w:r>
-      <w:r>
-        <w:t xml:space="preserve">. This concept has been applied above the population</w:t>
-      </w:r>
-      <w:r>
-        <w:t xml:space="preserve"> </w:t>
-      </w:r>
-      <w:r>
-        <w:t xml:space="preserve">level for groups within a species</w:t>
-      </w:r>
-      <w:r>
-        <w:t xml:space="preserve"> </w:t>
-      </w:r>
-      <w:r>
-        <w:t xml:space="preserve">(48)</w:t>
-      </w:r>
-      <w:r>
-        <w:t xml:space="preserve">, as well as communities and</w:t>
-      </w:r>
-      <w:r>
-        <w:t xml:space="preserve"> </w:t>
-      </w:r>
-      <w:r>
-        <w:t xml:space="preserve">ecosystems</w:t>
-      </w:r>
-      <w:r>
-        <w:t xml:space="preserve"> </w:t>
-      </w:r>
-      <w:r>
-        <w:t xml:space="preserve">(49,50)</w:t>
-      </w:r>
-      <w:r>
-        <w:t xml:space="preserve">. One study previously estimated the</w:t>
-      </w:r>
-      <w:r>
-        <w:t xml:space="preserve"> </w:t>
-      </w:r>
-      <w:r>
-        <w:t xml:space="preserve">heritability of a community trait after artificial ecosystem selection using</w:t>
-      </w:r>
-      <w:r>
-        <w:t xml:space="preserve"> </w:t>
-      </w:r>
-      <w:r>
-        <w:t xml:space="preserve">parent-offspring regression and observed a relatively large heritability of 50%</w:t>
-      </w:r>
-      <w:r>
-        <w:t xml:space="preserve"> </w:t>
-      </w:r>
-      <w:r>
-        <w:t xml:space="preserve">(15)</w:t>
-      </w:r>
-      <w:r>
-        <w:t xml:space="preserve">. However, parent-offspring regression assumes a randomly mating</w:t>
-      </w:r>
-      <w:r>
-        <w:t xml:space="preserve"> </w:t>
-      </w:r>
-      <w:r>
-        <w:t xml:space="preserve">population, which, by definition, does not apply to a selection experiment. In</w:t>
-      </w:r>
-      <w:r>
-        <w:t xml:space="preserve"> </w:t>
-      </w:r>
-      <w:r>
-        <w:t xml:space="preserve">the present study, we estimated the variation explained by the microbiome</w:t>
-      </w:r>
-      <w:r>
-        <w:t xml:space="preserve"> </w:t>
-      </w:r>
-      <w:r>
-        <w:t xml:space="preserve">somewhat differently using the breeder’s equation (</w:t>
       </w:r>
       <m:oMath>
         <m:r>
           <m:t>R</m:t>
         </m:r>
-        <m:r>
-          <m:t>=</m:t>
-        </m:r>
+      </m:oMath>
+      <w:r>
+        <w:t xml:space="preserve">) is equal to the difference in mean function between the twelve jars in</w:t>
+      </w:r>
+      <w:r>
+        <w:t xml:space="preserve"> </w:t>
+      </w:r>
+      <w:r>
+        <w:t xml:space="preserve">passage one and the three jars selected to inoculate passage two (</w:t>
+      </w:r>
+      <m:oMath>
         <m:r>
           <m:t>S</m:t>
         </m:r>
-        <m:sSup>
-          <m:e>
-            <m:r>
-              <m:t>h</m:t>
-            </m:r>
-          </m:e>
-          <m:sup>
-            <m:r>
-              <m:t>2</m:t>
-            </m:r>
-          </m:sup>
-        </m:sSup>
       </m:oMath>
       <w:r>
-        <w:t xml:space="preserve">) and regressing</w:t>
-      </w:r>
-      <w:r>
-        <w:t xml:space="preserve"> </w:t>
-      </w:r>
-      <w:r>
-        <w:t xml:space="preserve">the observed response to selection against the imposed selection differential</w:t>
-      </w:r>
-      <w:r>
-        <w:t xml:space="preserve"> </w:t>
-      </w:r>
-      <w:r>
-        <w:t xml:space="preserve">(Figure 1;</w:t>
-      </w:r>
-      <w:r>
-        <w:t xml:space="preserve"> </w:t>
-      </w:r>
-      <w:r>
-        <w:t xml:space="preserve">(32)</w:t>
-      </w:r>
-      <w:r>
-        <w:t xml:space="preserve">). We also observed a relatively large response to selection</w:t>
-      </w:r>
-      <w:r>
-        <w:t xml:space="preserve"> </w:t>
-      </w:r>
-      <w:r>
-        <w:t xml:space="preserve">(40%), though this estimate had large error bars and was not significant so we</w:t>
-      </w:r>
-      <w:r>
-        <w:t xml:space="preserve"> </w:t>
-      </w:r>
-      <w:r>
-        <w:t xml:space="preserve">did not have the power to estimate an accurate percent of variation explained</w:t>
-      </w:r>
-      <w:r>
-        <w:t xml:space="preserve"> </w:t>
-      </w:r>
-      <w:r>
-        <w:t xml:space="preserve">for this experiment.</w:t>
+        <w:t xml:space="preserve">), then we</w:t>
+      </w:r>
+      <w:r>
+        <w:t xml:space="preserve"> </w:t>
+      </w:r>
+      <w:r>
+        <w:t xml:space="preserve">would conclude that 100% of the variation is due to variation in the microbiome.</w:t>
+      </w:r>
+      <w:r>
+        <w:t xml:space="preserve"> </w:t>
+      </w:r>
+      <w:r>
+        <w:t xml:space="preserve">Likewise, if recipients do not resemble the donors in their mean methane</w:t>
+      </w:r>
+      <w:r>
+        <w:t xml:space="preserve"> </w:t>
+      </w:r>
+      <w:r>
+        <w:t xml:space="preserve">oxidation rate and simply wander randomly, then we would conclude that all of</w:t>
+      </w:r>
+      <w:r>
+        <w:t xml:space="preserve"> </w:t>
+      </w:r>
+      <w:r>
+        <w:t xml:space="preserve">the variation is due to the environment or technical variation.</w:t>
       </w:r>
     </w:p>
     <w:p>
@@ -4666,25 +4284,151 @@
         <w:pStyle w:val="TextBody"/>
       </w:pPr>
       <w:r>
-        <w:t xml:space="preserve">Asking how much of the variation in ecosystem function is due to variation in</w:t>
-      </w:r>
-      <w:r>
-        <w:t xml:space="preserve"> </w:t>
-      </w:r>
-      <w:r>
-        <w:t xml:space="preserve">the microbiome is a silly question. We cannot answer this questions broadly</w:t>
-      </w:r>
-      <w:r>
-        <w:t xml:space="preserve"> </w:t>
-      </w:r>
-      <w:r>
-        <w:t xml:space="preserve">for all communities or all ecosystems, because the answer depends in large part</w:t>
-      </w:r>
-      <w:r>
-        <w:t xml:space="preserve"> </w:t>
-      </w:r>
-      <w:r>
-        <w:t xml:space="preserve">on the magnitude of variation sampled.</w:t>
+        <w:t xml:space="preserve">This relationship between microbiome variation and ecosystem function variation</w:t>
+      </w:r>
+      <w:r>
+        <w:t xml:space="preserve"> </w:t>
+      </w:r>
+      <w:r>
+        <w:t xml:space="preserve">is analogous to the concept of</w:t>
+      </w:r>
+      <w:r>
+        <w:t xml:space="preserve"> </w:t>
+      </w:r>
+      <w:r>
+        <w:t xml:space="preserve">“</w:t>
+      </w:r>
+      <w:r>
+        <w:t xml:space="preserve">heritability</w:t>
+      </w:r>
+      <w:r>
+        <w:t xml:space="preserve">”</w:t>
+      </w:r>
+      <w:r>
+        <w:t xml:space="preserve"> </w:t>
+      </w:r>
+      <w:r>
+        <w:t xml:space="preserve">(49)</w:t>
+      </w:r>
+      <w:r>
+        <w:t xml:space="preserve"> </w:t>
+      </w:r>
+      <w:r>
+        <w:t xml:space="preserve">used by quantitative</w:t>
+      </w:r>
+      <w:r>
+        <w:t xml:space="preserve"> </w:t>
+      </w:r>
+      <w:r>
+        <w:t xml:space="preserve">geneticists, or more precisely the concept of</w:t>
+      </w:r>
+      <w:r>
+        <w:t xml:space="preserve"> </w:t>
+      </w:r>
+      <w:r>
+        <w:t xml:space="preserve">“</w:t>
+      </w:r>
+      <w:r>
+        <w:t xml:space="preserve">microbiability</w:t>
+      </w:r>
+      <w:r>
+        <w:t xml:space="preserve">”</w:t>
+      </w:r>
+      <w:r>
+        <w:t xml:space="preserve"> </w:t>
+      </w:r>
+      <w:r>
+        <w:t xml:space="preserve">(41)</w:t>
+      </w:r>
+      <w:r>
+        <w:t xml:space="preserve"> </w:t>
+      </w:r>
+      <w:r>
+        <w:t xml:space="preserve">proposed</w:t>
+      </w:r>
+      <w:r>
+        <w:t xml:space="preserve"> </w:t>
+      </w:r>
+      <w:r>
+        <w:t xml:space="preserve">by microbiome scientists who study host-associated microbiomes. Although rarely</w:t>
+      </w:r>
+      <w:r>
+        <w:t xml:space="preserve"> </w:t>
+      </w:r>
+      <w:r>
+        <w:t xml:space="preserve">used in the study of environmental microbiomes, this concept could be very</w:t>
+      </w:r>
+      <w:r>
+        <w:t xml:space="preserve"> </w:t>
+      </w:r>
+      <w:r>
+        <w:t xml:space="preserve">useful for understanding and manipulating microbially-mediated functions in a</w:t>
+      </w:r>
+      <w:r>
+        <w:t xml:space="preserve"> </w:t>
+      </w:r>
+      <w:r>
+        <w:t xml:space="preserve">variety of ecosystems. In our experiment, variation in microbiome taxonomic</w:t>
+      </w:r>
+      <w:r>
+        <w:t xml:space="preserve"> </w:t>
+      </w:r>
+      <w:r>
+        <w:t xml:space="preserve">composition statistically explained (i.e., was associated with) 40% of the</w:t>
+      </w:r>
+      <w:r>
+        <w:t xml:space="preserve"> </w:t>
+      </w:r>
+      <w:r>
+        <w:t xml:space="preserve">variation we observed in the rate of methane oxidation. This suggests that</w:t>
+      </w:r>
+      <w:r>
+        <w:t xml:space="preserve"> </w:t>
+      </w:r>
+      <w:r>
+        <w:t xml:space="preserve">there is substantial potential for altering this ecosystem function through</w:t>
+      </w:r>
+      <w:r>
+        <w:t xml:space="preserve"> </w:t>
+      </w:r>
+      <w:r>
+        <w:t xml:space="preserve">microbiome manipulation in this soil. It is very likely that the</w:t>
+      </w:r>
+      <w:r>
+        <w:t xml:space="preserve"> </w:t>
+      </w:r>
+      <w:r>
+        <w:t xml:space="preserve">“</w:t>
+      </w:r>
+      <w:r>
+        <w:t xml:space="preserve">environmental microbiability</w:t>
+      </w:r>
+      <w:r>
+        <w:t xml:space="preserve">”</w:t>
+      </w:r>
+      <w:r>
+        <w:t xml:space="preserve"> </w:t>
+      </w:r>
+      <w:r>
+        <w:t xml:space="preserve">will be different for other ecosystem functions</w:t>
+      </w:r>
+      <w:r>
+        <w:t xml:space="preserve"> </w:t>
+      </w:r>
+      <w:r>
+        <w:t xml:space="preserve">in this soil and for methane oxidation in other soils. However, our experiment</w:t>
+      </w:r>
+      <w:r>
+        <w:t xml:space="preserve"> </w:t>
+      </w:r>
+      <w:r>
+        <w:t xml:space="preserve">demonstrates that this relationship is measurable and provides an example of how</w:t>
+      </w:r>
+      <w:r>
+        <w:t xml:space="preserve"> </w:t>
+      </w:r>
+      <w:r>
+        <w:t xml:space="preserve">this can be accomplished.</w:t>
       </w:r>
     </w:p>
     <w:p>
@@ -4692,7 +4436,79 @@
         <w:pStyle w:val="TextBody"/>
       </w:pPr>
       <w:r>
-        <w:t xml:space="preserve">What do I want to get across here:</w:t>
+        <w:t xml:space="preserve">Given that variation in the microbiome is driving substantial variation in</w:t>
+      </w:r>
+      <w:r>
+        <w:t xml:space="preserve"> </w:t>
+      </w:r>
+      <w:r>
+        <w:t xml:space="preserve">methane oxidation rate in our system, we next wanted to determine which aspects of the</w:t>
+      </w:r>
+      <w:r>
+        <w:t xml:space="preserve"> </w:t>
+      </w:r>
+      <w:r>
+        <w:t xml:space="preserve">microbiome best explain this contribution of microbiome variation to</w:t>
+      </w:r>
+      <w:r>
+        <w:t xml:space="preserve"> </w:t>
+      </w:r>
+      <w:r>
+        <w:t xml:space="preserve">methane oxidation rate. There are three inter-related ways that microbiomes could have responded</w:t>
+      </w:r>
+      <w:r>
+        <w:t xml:space="preserve"> </w:t>
+      </w:r>
+      <w:r>
+        <w:t xml:space="preserve">to selection in this experiment: gain or loss of taxa, changes in the</w:t>
+      </w:r>
+      <w:r>
+        <w:t xml:space="preserve"> </w:t>
+      </w:r>
+      <w:r>
+        <w:t xml:space="preserve">relative abundances of taxa, or changes within the genomes of the constituent</w:t>
+      </w:r>
+      <w:r>
+        <w:t xml:space="preserve"> </w:t>
+      </w:r>
+      <w:r>
+        <w:t xml:space="preserve">taxa. We surveyed microbiome variation via 16s rRNA ribotyping in our</w:t>
+      </w:r>
+      <w:r>
+        <w:t xml:space="preserve"> </w:t>
+      </w:r>
+      <w:r>
+        <w:t xml:space="preserve">experiment, which allowed us to deeply sample taxonomic diversity but did not</w:t>
+      </w:r>
+      <w:r>
+        <w:t xml:space="preserve"> </w:t>
+      </w:r>
+      <w:r>
+        <w:t xml:space="preserve">allow us to directly address whether taxa in this experiment evolved genomic changes</w:t>
+      </w:r>
+      <w:r>
+        <w:t xml:space="preserve"> </w:t>
+      </w:r>
+      <w:r>
+        <w:t xml:space="preserve">as a result of selection. However, if such genomic changes resulted in increased</w:t>
+      </w:r>
+      <w:r>
+        <w:t xml:space="preserve"> </w:t>
+      </w:r>
+      <w:r>
+        <w:t xml:space="preserve">persistence or abundance of the population with these changes, this would be</w:t>
+      </w:r>
+      <w:r>
+        <w:t xml:space="preserve"> </w:t>
+      </w:r>
+      <w:r>
+        <w:t xml:space="preserve">detectable. Therefore, we will focus on the first</w:t>
+      </w:r>
+      <w:r>
+        <w:t xml:space="preserve"> </w:t>
+      </w:r>
+      <w:r>
+        <w:t xml:space="preserve">two possibilities.</w:t>
       </w:r>
     </w:p>
     <w:p>
@@ -4700,73 +4516,49 @@
         <w:pStyle w:val="TextBody"/>
       </w:pPr>
       <w:r>
-        <w:t xml:space="preserve">This estimate is analogous to the concept of heritability from quantitative</w:t>
-      </w:r>
-      <w:r>
-        <w:t xml:space="preserve"> </w:t>
-      </w:r>
-      <w:r>
-        <w:t xml:space="preserve">genetics</w:t>
-      </w:r>
-      <w:r>
-        <w:t xml:space="preserve"> </w:t>
-      </w:r>
-      <w:r>
-        <w:t xml:space="preserve">Define heritability</w:t>
-      </w:r>
-      <w:r>
-        <w:t xml:space="preserve"> </w:t>
-      </w:r>
-      <w:r>
-        <w:t xml:space="preserve">Point out that it’s been applied to communities and ecosystems</w:t>
-      </w:r>
-      <w:r>
-        <w:t xml:space="preserve"> </w:t>
-      </w:r>
-      <w:r>
-        <w:t xml:space="preserve">Mention the different ways of estimating heritability</w:t>
-      </w:r>
-      <w:r>
-        <w:t xml:space="preserve"> </w:t>
-      </w:r>
-      <w:r>
-        <w:t xml:space="preserve">Mention the assumptions inherent in some of these estimates (non-assortative</w:t>
-      </w:r>
-      <w:r>
-        <w:t xml:space="preserve"> </w:t>
-      </w:r>
-      <w:r>
-        <w:t xml:space="preserve">mating; particularly numbers of shared alleles based on kinship)</w:t>
-      </w:r>
-      <w:r>
-        <w:t xml:space="preserve"> </w:t>
-      </w:r>
-      <w:r>
-        <w:t xml:space="preserve">Point out that while heritability is a useful framework to borrow from in order</w:t>
-      </w:r>
-      <w:r>
-        <w:t xml:space="preserve"> </w:t>
-      </w:r>
-      <w:r>
-        <w:t xml:space="preserve">to describe the components of variation, there are limitations in its</w:t>
-      </w:r>
-      <w:r>
-        <w:t xml:space="preserve"> </w:t>
-      </w:r>
-      <w:r>
-        <w:t xml:space="preserve">application</w:t>
-      </w:r>
-      <w:r>
-        <w:t xml:space="preserve"> </w:t>
-      </w:r>
-      <w:r>
-        <w:t xml:space="preserve">Propose that we pursue new theory about how to understand what drives variation</w:t>
-      </w:r>
-      <w:r>
-        <w:t xml:space="preserve"> </w:t>
-      </w:r>
-      <w:r>
-        <w:t xml:space="preserve">in microbiome functions and microbiome-encoded traits</w:t>
+        <w:t xml:space="preserve">Richness at the ASV level did not vary between the two treatments and there</w:t>
+      </w:r>
+      <w:r>
+        <w:t xml:space="preserve"> </w:t>
+      </w:r>
+      <w:r>
+        <w:t xml:space="preserve">were relatively few taxa gained or lost in the Positive selection treatment and</w:t>
+      </w:r>
+      <w:r>
+        <w:t xml:space="preserve"> </w:t>
+      </w:r>
+      <w:r>
+        <w:t xml:space="preserve">none of these were prevalent across the 12 jars in passage 5. Therefore, the</w:t>
+      </w:r>
+      <w:r>
+        <w:t xml:space="preserve"> </w:t>
+      </w:r>
+      <w:r>
+        <w:t xml:space="preserve">gain or loss of species is unlikely to explain the increase in methane</w:t>
+      </w:r>
+      <w:r>
+        <w:t xml:space="preserve"> </w:t>
+      </w:r>
+      <w:r>
+        <w:t xml:space="preserve">oxidation rate. However, we found that Bray-Curtis dissimilarity was greater</w:t>
+      </w:r>
+      <w:r>
+        <w:t xml:space="preserve"> </w:t>
+      </w:r>
+      <w:r>
+        <w:t xml:space="preserve">between the two treatments in Passage 5 than within each treatment and was</w:t>
+      </w:r>
+      <w:r>
+        <w:t xml:space="preserve"> </w:t>
+      </w:r>
+      <w:r>
+        <w:t xml:space="preserve">correlated with methane oxidation rate, which suggests that changes in the</w:t>
+      </w:r>
+      <w:r>
+        <w:t xml:space="preserve"> </w:t>
+      </w:r>
+      <w:r>
+        <w:t xml:space="preserve">relative abundance of taxa could explain the response to selection.</w:t>
       </w:r>
     </w:p>
     <w:p>
@@ -4774,46 +4566,222 @@
         <w:pStyle w:val="TextBody"/>
       </w:pPr>
       <w:r>
-        <w:t xml:space="preserve">The challenge with applying the concept of heritability outside its original</w:t>
-      </w:r>
-      <w:r>
-        <w:t xml:space="preserve"> </w:t>
-      </w:r>
-      <w:r>
-        <w:t xml:space="preserve">scope is that it is unclear if the assumptions underlying these estimates apply</w:t>
-      </w:r>
-      <w:r>
-        <w:t xml:space="preserve"> </w:t>
-      </w:r>
-      <w:r>
-        <w:t xml:space="preserve">to microbiomes. For a genomic trait, we can rely on the assumption that</w:t>
-      </w:r>
-      <w:r>
-        <w:t xml:space="preserve"> </w:t>
-      </w:r>
-      <w:r>
-        <w:t xml:space="preserve">offspring share, on average, 50% of the alleles of each of their</w:t>
-      </w:r>
-      <w:r>
-        <w:t xml:space="preserve"> </w:t>
-      </w:r>
-      <w:r>
-        <w:t xml:space="preserve">parents. It is less clear if offspring share 50% of the microbes of each of</w:t>
-      </w:r>
-      <w:r>
-        <w:t xml:space="preserve"> </w:t>
-      </w:r>
-      <w:r>
-        <w:t xml:space="preserve">their parents or if it is sufficient for 50% of the microbes to be</w:t>
-      </w:r>
-      <w:r>
-        <w:t xml:space="preserve"> </w:t>
-      </w:r>
-      <w:r>
-        <w:rPr>
-          <w:i/>
-        </w:rPr>
-        <w:t xml:space="preserve">present</w:t>
+        <w:t xml:space="preserve">Even though we observed an increase in methane oxidation rate in the Positive</w:t>
+      </w:r>
+      <w:r>
+        <w:t xml:space="preserve"> </w:t>
+      </w:r>
+      <w:r>
+        <w:t xml:space="preserve">treatment and a difference in composition between the two treatments, we did</w:t>
+      </w:r>
+      <w:r>
+        <w:t xml:space="preserve"> </w:t>
+      </w:r>
+      <w:r>
+        <w:t xml:space="preserve">not observe an increase in the relative abundance of methanotrophs. This was</w:t>
+      </w:r>
+      <w:r>
+        <w:t xml:space="preserve"> </w:t>
+      </w:r>
+      <w:r>
+        <w:t xml:space="preserve">surprising given that methane consumption is not a common trait among microbes</w:t>
+      </w:r>
+      <w:r>
+        <w:t xml:space="preserve"> </w:t>
+      </w:r>
+      <w:r>
+        <w:t xml:space="preserve">and that it is often assumed that the rate of an ecosystem function is limited</w:t>
+      </w:r>
+      <w:r>
+        <w:t xml:space="preserve"> </w:t>
+      </w:r>
+      <w:r>
+        <w:t xml:space="preserve">by the final enzymatic step in the underlying metabolic pathway</w:t>
+      </w:r>
+      <w:r>
+        <w:t xml:space="preserve"> </w:t>
+      </w:r>
+      <w:r>
+        <w:t xml:space="preserve">(11)</w:t>
+      </w:r>
+      <w:r>
+        <w:t xml:space="preserve">. In certain</w:t>
+      </w:r>
+      <w:r>
+        <w:t xml:space="preserve"> </w:t>
+      </w:r>
+      <w:r>
+        <w:t xml:space="preserve">ecosystems, methane production and consumption are correlated with the</w:t>
+      </w:r>
+      <w:r>
+        <w:t xml:space="preserve"> </w:t>
+      </w:r>
+      <w:r>
+        <w:t xml:space="preserve">abundance of methanogens and methanotrophs as estimated from marker genes</w:t>
+      </w:r>
+      <w:r>
+        <w:t xml:space="preserve"> </w:t>
+      </w:r>
+      <w:r>
+        <w:t xml:space="preserve">(18,19)</w:t>
+      </w:r>
+      <w:r>
+        <w:t xml:space="preserve">. However, our results suggest that</w:t>
+      </w:r>
+      <w:r>
+        <w:t xml:space="preserve"> </w:t>
+      </w:r>
+      <w:r>
+        <w:t xml:space="preserve">ecosystem-scale methane oxidation rates can be altered by non-methanotrophs,</w:t>
+      </w:r>
+      <w:r>
+        <w:t xml:space="preserve"> </w:t>
+      </w:r>
+      <w:r>
+        <w:t xml:space="preserve">perhaps through ecological interactions with methanotrophic species. This</w:t>
+      </w:r>
+      <w:r>
+        <w:t xml:space="preserve"> </w:t>
+      </w:r>
+      <w:r>
+        <w:t xml:space="preserve">suggests that simple assumptions about how microbes contribute to rate variation</w:t>
+      </w:r>
+      <w:r>
+        <w:t xml:space="preserve"> </w:t>
+      </w:r>
+      <w:r>
+        <w:t xml:space="preserve">in ecosystem function may not apply universally, and it demonstrates the</w:t>
+      </w:r>
+      <w:r>
+        <w:t xml:space="preserve"> </w:t>
+      </w:r>
+      <w:r>
+        <w:t xml:space="preserve">importance of using biologically</w:t>
+      </w:r>
+      <w:r>
+        <w:t xml:space="preserve"> </w:t>
+      </w:r>
+      <w:r>
+        <w:t xml:space="preserve">“</w:t>
+      </w:r>
+      <w:r>
+        <w:t xml:space="preserve">agnostic</w:t>
+      </w:r>
+      <w:r>
+        <w:t xml:space="preserve">”</w:t>
+      </w:r>
+      <w:r>
+        <w:t xml:space="preserve"> </w:t>
+      </w:r>
+      <w:r>
+        <w:t xml:space="preserve">approaches (that make few starting</w:t>
+      </w:r>
+      <w:r>
+        <w:t xml:space="preserve"> </w:t>
+      </w:r>
+      <w:r>
+        <w:t xml:space="preserve">assumptions) to linking microbial taxa to ecosystem functions</w:t>
+      </w:r>
+      <w:r>
+        <w:t xml:space="preserve"> </w:t>
+      </w:r>
+      <w:r>
+        <w:t xml:space="preserve">(50)</w:t>
+      </w:r>
+      <w:r>
+        <w:t xml:space="preserve">.</w:t>
+      </w:r>
+      <w:r>
+        <w:t xml:space="preserve"> </w:t>
+      </w:r>
+      <w:r>
+        <w:t xml:space="preserve">Artificial ecosystem selection is an important example of such an approach.</w:t>
+      </w:r>
+    </w:p>
+    <w:p>
+      <w:pPr>
+        <w:pStyle w:val="TextBody"/>
+      </w:pPr>
+      <w:r>
+        <w:t xml:space="preserve">There is increasing interest in using artificial selection for understanding and</w:t>
+      </w:r>
+      <w:r>
+        <w:t xml:space="preserve"> </w:t>
+      </w:r>
+      <w:r>
+        <w:t xml:space="preserve">manipulating the microbiomes associated with plants and animals (aka</w:t>
+      </w:r>
+      <w:r>
+        <w:t xml:space="preserve"> </w:t>
+      </w:r>
+      <w:r>
+        <w:t xml:space="preserve">“</w:t>
+      </w:r>
+      <w:r>
+        <w:t xml:space="preserve">microbiome</w:t>
+      </w:r>
+      <w:r>
+        <w:t xml:space="preserve"> </w:t>
+      </w:r>
+      <w:r>
+        <w:t xml:space="preserve">breeding</w:t>
+      </w:r>
+      <w:r>
+        <w:t xml:space="preserve">”</w:t>
+      </w:r>
+      <w:r>
+        <w:t xml:space="preserve">;</w:t>
+      </w:r>
+      <w:r>
+        <w:t xml:space="preserve"> </w:t>
+      </w:r>
+      <w:r>
+        <w:t xml:space="preserve">(51)</w:t>
+      </w:r>
+      <w:r>
+        <w:t xml:space="preserve">). Our study demonstrates that artificial ecosystem</w:t>
+      </w:r>
+      <w:r>
+        <w:t xml:space="preserve"> </w:t>
+      </w:r>
+      <w:r>
+        <w:t xml:space="preserve">selection can also be an important tool for exploring the relationship between</w:t>
+      </w:r>
+      <w:r>
+        <w:t xml:space="preserve"> </w:t>
+      </w:r>
+      <w:r>
+        <w:t xml:space="preserve">microbiome composition and ecosystem function in non-host systems. This</w:t>
+      </w:r>
+      <w:r>
+        <w:t xml:space="preserve"> </w:t>
+      </w:r>
+      <w:r>
+        <w:t xml:space="preserve">approach can provide unique information about the independent contribution of</w:t>
+      </w:r>
+      <w:r>
+        <w:t xml:space="preserve"> </w:t>
+      </w:r>
+      <w:r>
+        <w:t xml:space="preserve">microbiomes to ecosystem functions. Such information is crucial if we are to</w:t>
+      </w:r>
+      <w:r>
+        <w:t xml:space="preserve"> </w:t>
+      </w:r>
+      <w:r>
+        <w:t xml:space="preserve">successfully manipulate environmental microbiomes to alter ecosystem functions,</w:t>
+      </w:r>
+      <w:r>
+        <w:t xml:space="preserve"> </w:t>
+      </w:r>
+      <w:r>
+        <w:t xml:space="preserve">whether to improve crop productivity</w:t>
+      </w:r>
+      <w:r>
+        <w:t xml:space="preserve"> </w:t>
+      </w:r>
+      <w:r>
+        <w:t xml:space="preserve">(52)</w:t>
       </w:r>
       <w:r>
         <w:t xml:space="preserve"> </w:t>
@@ -4825,488 +4793,16 @@
         <w:t xml:space="preserve"> </w:t>
       </w:r>
       <w:r>
-        <w:t xml:space="preserve">if they must be in a similar relative abundance. Estimates of heritability, such</w:t>
-      </w:r>
-      <w:r>
-        <w:t xml:space="preserve"> </w:t>
-      </w:r>
-      <w:r>
-        <w:t xml:space="preserve">as parent-offspring regression and the ACE model rely on specific estimates of</w:t>
-      </w:r>
-      <w:r>
-        <w:t xml:space="preserve"> </w:t>
-      </w:r>
-      <w:r>
-        <w:t xml:space="preserve">the similarity of relatives based on their relatedness. It is unclear if these</w:t>
-      </w:r>
-      <w:r>
-        <w:t xml:space="preserve"> </w:t>
-      </w:r>
-      <w:r>
-        <w:t xml:space="preserve">assumptions apply to the microbiomes of host ecosystems. It is even less clear</w:t>
-      </w:r>
-      <w:r>
-        <w:t xml:space="preserve"> </w:t>
-      </w:r>
-      <w:r>
-        <w:t xml:space="preserve">whether they apply to non-host ecosystems that do not reproduce through sexual</w:t>
-      </w:r>
-      <w:r>
-        <w:t xml:space="preserve"> </w:t>
-      </w:r>
-      <w:r>
-        <w:t xml:space="preserve">recombination.</w:t>
-      </w:r>
-    </w:p>
-    <w:p>
-      <w:pPr>
-        <w:pStyle w:val="TextBody"/>
-      </w:pPr>
-      <w:r>
-        <w:t xml:space="preserve">Given that variation in the microbiome is driving the observed variation in</w:t>
-      </w:r>
-      <w:r>
-        <w:t xml:space="preserve"> </w:t>
-      </w:r>
-      <w:r>
-        <w:t xml:space="preserve">methane oxidation rate, we next wanted to address what aspects of the</w:t>
-      </w:r>
-      <w:r>
-        <w:t xml:space="preserve"> </w:t>
-      </w:r>
-      <w:r>
-        <w:t xml:space="preserve">microbiome, in terms of alpha diversity, beta diversity, or the relative</w:t>
-      </w:r>
-      <w:r>
-        <w:t xml:space="preserve"> </w:t>
-      </w:r>
-      <w:r>
-        <w:t xml:space="preserve">abundance of taxa, explain this contribution of the microbiome to variation in</w:t>
-      </w:r>
-      <w:r>
-        <w:t xml:space="preserve"> </w:t>
-      </w:r>
-      <w:r>
-        <w:t xml:space="preserve">methane oxidation rate. There are three ways that the microbiome could respond</w:t>
-      </w:r>
-      <w:r>
-        <w:t xml:space="preserve"> </w:t>
-      </w:r>
-      <w:r>
-        <w:t xml:space="preserve">to selection in this experiment: gain or loss of species, changes in the</w:t>
-      </w:r>
-      <w:r>
-        <w:t xml:space="preserve"> </w:t>
-      </w:r>
-      <w:r>
-        <w:t xml:space="preserve">relative abundances of species, or changes within the genomes of the constituent</w:t>
-      </w:r>
-      <w:r>
-        <w:t xml:space="preserve"> </w:t>
-      </w:r>
-      <w:r>
-        <w:t xml:space="preserve">species. Using 16S rRNA gene sequences, we are unable to address the third</w:t>
-      </w:r>
-      <w:r>
-        <w:t xml:space="preserve"> </w:t>
-      </w:r>
-      <w:r>
-        <w:t xml:space="preserve">possibility of whether taxa in this experiment could have evolved changes in</w:t>
-      </w:r>
-      <w:r>
-        <w:t xml:space="preserve"> </w:t>
-      </w:r>
-      <w:r>
-        <w:t xml:space="preserve">their genomes as a result of selection. Therefore, we will focus on the first</w:t>
-      </w:r>
-      <w:r>
-        <w:t xml:space="preserve"> </w:t>
-      </w:r>
-      <w:r>
-        <w:t xml:space="preserve">two possibilities.</w:t>
-      </w:r>
-    </w:p>
-    <w:p>
-      <w:pPr>
-        <w:pStyle w:val="TextBody"/>
-      </w:pPr>
-      <w:r>
-        <w:t xml:space="preserve">Richness at the ASV level did not vary between the two treatments and there</w:t>
-      </w:r>
-      <w:r>
-        <w:t xml:space="preserve"> </w:t>
-      </w:r>
-      <w:r>
-        <w:t xml:space="preserve">were relatively few taxa gained or lost in the Positive selection treatment and</w:t>
-      </w:r>
-      <w:r>
-        <w:t xml:space="preserve"> </w:t>
-      </w:r>
-      <w:r>
-        <w:t xml:space="preserve">none of these were prevalent across the 12 jars in passage 5. Therefore, the</w:t>
-      </w:r>
-      <w:r>
-        <w:t xml:space="preserve"> </w:t>
-      </w:r>
-      <w:r>
-        <w:t xml:space="preserve">gain or loss of species is unlikely to explain the increase in methane</w:t>
-      </w:r>
-      <w:r>
-        <w:t xml:space="preserve"> </w:t>
-      </w:r>
-      <w:r>
-        <w:t xml:space="preserve">oxidation rate. However, we found that Bray-Curtis dissimilarity was greater</w:t>
-      </w:r>
-      <w:r>
-        <w:t xml:space="preserve"> </w:t>
-      </w:r>
-      <w:r>
-        <w:t xml:space="preserve">between the two treatments in Passage 5 than within each treatment and was</w:t>
-      </w:r>
-      <w:r>
-        <w:t xml:space="preserve"> </w:t>
-      </w:r>
-      <w:r>
-        <w:t xml:space="preserve">correlated with methane oxidation rate, which suggests that changes in the</w:t>
-      </w:r>
-      <w:r>
-        <w:t xml:space="preserve"> </w:t>
-      </w:r>
-      <w:r>
-        <w:t xml:space="preserve">relative abundance of taxa could explain the response to selection.</w:t>
-      </w:r>
-    </w:p>
-    <w:p>
-      <w:pPr>
-        <w:pStyle w:val="TextBody"/>
-      </w:pPr>
-      <w:r>
-        <w:t xml:space="preserve">Even though we observed an increase in methane oxidation rate in the Positive</w:t>
-      </w:r>
-      <w:r>
-        <w:t xml:space="preserve"> </w:t>
-      </w:r>
-      <w:r>
-        <w:t xml:space="preserve">treatment and a difference in composition between the two treatments, we did</w:t>
-      </w:r>
-      <w:r>
-        <w:t xml:space="preserve"> </w:t>
-      </w:r>
-      <w:r>
-        <w:t xml:space="preserve">not observe an increase in the relative abundance of methanotrophs. This was</w:t>
-      </w:r>
-      <w:r>
-        <w:t xml:space="preserve"> </w:t>
-      </w:r>
-      <w:r>
-        <w:t xml:space="preserve">surprising given that methane consumption is not a common trait among microbes</w:t>
-      </w:r>
-      <w:r>
-        <w:t xml:space="preserve"> </w:t>
-      </w:r>
-      <w:r>
-        <w:t xml:space="preserve">and that it is often assumed that the rate of an ecosystem function is limited</w:t>
-      </w:r>
-      <w:r>
-        <w:t xml:space="preserve"> </w:t>
-      </w:r>
-      <w:r>
-        <w:t xml:space="preserve">by the final enzymatic step in a metabolic pathway</w:t>
-      </w:r>
-      <w:r>
-        <w:t xml:space="preserve"> </w:t>
-      </w:r>
-      <w:r>
-        <w:t xml:space="preserve">(11)</w:t>
-      </w:r>
-      <w:r>
-        <w:t xml:space="preserve">. In certain</w:t>
-      </w:r>
-      <w:r>
-        <w:t xml:space="preserve"> </w:t>
-      </w:r>
-      <w:r>
-        <w:t xml:space="preserve">ecosystems, methane production and consumption are correlated with the</w:t>
-      </w:r>
-      <w:r>
-        <w:t xml:space="preserve"> </w:t>
-      </w:r>
-      <w:r>
-        <w:t xml:space="preserve">abundance of methanogens and methanotrophs as estimated from marker genes</w:t>
-      </w:r>
-      <w:r>
-        <w:t xml:space="preserve"> </w:t>
-      </w:r>
-      <w:r>
-        <w:t xml:space="preserve">(18,19)</w:t>
-      </w:r>
-      <w:r>
-        <w:t xml:space="preserve">. However, it does not appear generally true that the</w:t>
-      </w:r>
-      <w:r>
-        <w:t xml:space="preserve"> </w:t>
-      </w:r>
-      <w:r>
-        <w:t xml:space="preserve">rate of an ecosystem function is limited by the abundance of the gene that</w:t>
-      </w:r>
-      <w:r>
-        <w:t xml:space="preserve"> </w:t>
-      </w:r>
-      <w:r>
-        <w:t xml:space="preserve">encodes the final step in that pathway</w:t>
-      </w:r>
-      <w:r>
-        <w:t xml:space="preserve"> </w:t>
-      </w:r>
-      <w:r>
-        <w:t xml:space="preserve">(11)</w:t>
-      </w:r>
-      <w:r>
-        <w:t xml:space="preserve">. Our results suggest that</w:t>
-      </w:r>
-      <w:r>
-        <w:t xml:space="preserve"> </w:t>
-      </w:r>
-      <w:r>
-        <w:t xml:space="preserve">ecosystem-scale methane oxidation rates can be altered by non-methanotrophs,</w:t>
-      </w:r>
-      <w:r>
-        <w:t xml:space="preserve"> </w:t>
-      </w:r>
-      <w:r>
-        <w:t xml:space="preserve">perhaps through ecological interactions with methanotrophic species.</w:t>
-      </w:r>
-    </w:p>
-    <w:p>
-      <w:pPr>
-        <w:pStyle w:val="TextBody"/>
-      </w:pPr>
-      <w:r>
-        <w:t xml:space="preserve">Another important question is whether selection at the ecosystem scale resulted</w:t>
-      </w:r>
-      <w:r>
-        <w:t xml:space="preserve"> </w:t>
-      </w:r>
-      <w:r>
-        <w:t xml:space="preserve">in within-strain evolution. Using 16S rRNA gene sequencing we are unable to</w:t>
-      </w:r>
-      <w:r>
-        <w:t xml:space="preserve"> </w:t>
-      </w:r>
-      <w:r>
-        <w:t xml:space="preserve">resolve genomic changes within taxa that may have undergone evolution.</w:t>
-      </w:r>
-      <w:r>
-        <w:t xml:space="preserve"> </w:t>
-      </w:r>
-      <w:r>
-        <w:t xml:space="preserve">Therefore, it is possible that the response to selection was driven by changes</w:t>
-      </w:r>
-      <w:r>
-        <w:t xml:space="preserve"> </w:t>
-      </w:r>
-      <w:r>
-        <w:t xml:space="preserve">within the genomes of methanotrophs. But given the slow growth rate of</w:t>
-      </w:r>
-      <w:r>
-        <w:t xml:space="preserve"> </w:t>
-      </w:r>
-      <w:r>
-        <w:t xml:space="preserve">methanotrophs, often requiring weeks to years of serial batch culturing for</w:t>
-      </w:r>
-      <w:r>
-        <w:t xml:space="preserve"> </w:t>
-      </w:r>
-      <w:r>
-        <w:t xml:space="preserve">isolation, this seems like an unlikely explanation</w:t>
-      </w:r>
-      <w:r>
-        <w:t xml:space="preserve"> </w:t>
-      </w:r>
-      <w:r>
-        <w:t xml:space="preserve">(51–53)</w:t>
-      </w:r>
-      <w:r>
-        <w:t xml:space="preserve">. Future work could analyze an</w:t>
-      </w:r>
-      <w:r>
-        <w:t xml:space="preserve"> </w:t>
-      </w:r>
-      <w:r>
-        <w:t xml:space="preserve">artificial ecosystem selection experiment using genome-resolved metagenomics to</w:t>
-      </w:r>
-      <w:r>
-        <w:t xml:space="preserve"> </w:t>
-      </w:r>
-      <w:r>
-        <w:t xml:space="preserve">try to detect strain-level changes in the constituent taxa. However,</w:t>
-      </w:r>
-      <w:r>
-        <w:t xml:space="preserve"> </w:t>
-      </w:r>
-      <w:r>
-        <w:t xml:space="preserve">reconstructing genomes from in situ soil samples has been difficult to achieve</w:t>
-      </w:r>
-      <w:r>
-        <w:t xml:space="preserve"> </w:t>
-      </w:r>
-      <w:r>
-        <w:t xml:space="preserve">and may require enrichment techniques, particularly for methanotrophs which are</w:t>
-      </w:r>
-      <w:r>
-        <w:t xml:space="preserve"> </w:t>
-      </w:r>
-      <w:r>
-        <w:t xml:space="preserve">a relatively rare component of the soil microbiome</w:t>
-      </w:r>
-      <w:r>
-        <w:t xml:space="preserve"> </w:t>
-      </w:r>
-      <w:r>
-        <w:t xml:space="preserve">(54)</w:t>
-      </w:r>
-      <w:r>
-        <w:t xml:space="preserve">. If these</w:t>
-      </w:r>
-      <w:r>
-        <w:t xml:space="preserve"> </w:t>
-      </w:r>
-      <w:r>
-        <w:t xml:space="preserve">challenges could be overcome for soil metagenomics, we could begin to evaluate</w:t>
-      </w:r>
-      <w:r>
-        <w:t xml:space="preserve"> </w:t>
-      </w:r>
-      <w:r>
-        <w:t xml:space="preserve">whether ecosystem selection results in strain-level evolution or enriches for</w:t>
-      </w:r>
-      <w:r>
-        <w:t xml:space="preserve"> </w:t>
-      </w:r>
-      <w:r>
-        <w:t xml:space="preserve">certain metabolic pathways within the microbiome.</w:t>
-      </w:r>
-    </w:p>
-    <w:p>
-      <w:pPr>
-        <w:pStyle w:val="TextBody"/>
-      </w:pPr>
-      <w:r>
-        <w:t xml:space="preserve">A fundamental question in microbial ecology is whether variation in the</w:t>
-      </w:r>
-      <w:r>
-        <w:t xml:space="preserve"> </w:t>
-      </w:r>
-      <w:r>
-        <w:t xml:space="preserve">microbiome contributes to variation in ecosystem function. We performed</w:t>
-      </w:r>
-      <w:r>
-        <w:t xml:space="preserve"> </w:t>
-      </w:r>
-      <w:r>
-        <w:t xml:space="preserve">artificial ecosystem selection on soil methane oxidation rate to test the</w:t>
-      </w:r>
-      <w:r>
-        <w:t xml:space="preserve"> </w:t>
-      </w:r>
-      <w:r>
-        <w:t xml:space="preserve">relationship between microbiome variation and soil methane oxidation rate. We</w:t>
-      </w:r>
-      <w:r>
-        <w:t xml:space="preserve"> </w:t>
-      </w:r>
-      <w:r>
-        <w:t xml:space="preserve">observed a response to selection on soil methane oxidation rate and found a</w:t>
-      </w:r>
-      <w:r>
-        <w:t xml:space="preserve"> </w:t>
-      </w:r>
-      <w:r>
-        <w:t xml:space="preserve">high heritability for methane oxidation, which suggests that variation in the</w:t>
-      </w:r>
-      <w:r>
-        <w:t xml:space="preserve"> </w:t>
-      </w:r>
-      <w:r>
-        <w:t xml:space="preserve">microbiome contributes to variation in soil methane oxidation rate</w:t>
-      </w:r>
-      <w:r>
-        <w:t xml:space="preserve"> </w:t>
-      </w:r>
-      <w:r>
-        <w:t xml:space="preserve">independent of the environment. This shows that manipulating the microbiome</w:t>
-      </w:r>
-      <w:r>
-        <w:t xml:space="preserve"> </w:t>
-      </w:r>
-      <w:r>
-        <w:t xml:space="preserve">could be a viable strategy for mitigating or enhancing certain</w:t>
-      </w:r>
-      <w:r>
-        <w:t xml:space="preserve"> </w:t>
-      </w:r>
-      <w:r>
-        <w:t xml:space="preserve">ecosystem functions. Surprisingly, we did not observe an increase in the</w:t>
-      </w:r>
-      <w:r>
-        <w:t xml:space="preserve"> </w:t>
-      </w:r>
-      <w:r>
-        <w:t xml:space="preserve">relative abundance of methanotrophs as a response to selection. This</w:t>
-      </w:r>
-      <w:r>
-        <w:t xml:space="preserve"> </w:t>
-      </w:r>
-      <w:r>
-        <w:t xml:space="preserve">suggests that the rate of methane oxidation could be altered by</w:t>
-      </w:r>
-      <w:r>
-        <w:t xml:space="preserve"> </w:t>
-      </w:r>
-      <w:r>
-        <w:t xml:space="preserve">non-methanotrophs, possibly through ecological interactions with methanotrophs.</w:t>
-      </w:r>
-      <w:r>
-        <w:t xml:space="preserve"> </w:t>
-      </w:r>
-      <w:r>
-        <w:t xml:space="preserve">Future research should investigate other aspects of microbiome variation, such</w:t>
-      </w:r>
-      <w:r>
-        <w:t xml:space="preserve"> </w:t>
-      </w:r>
-      <w:r>
-        <w:t xml:space="preserve">as strain-level evolution or functional gene composition, to begin to describe</w:t>
-      </w:r>
-      <w:r>
-        <w:t xml:space="preserve"> </w:t>
-      </w:r>
-      <w:r>
-        <w:t xml:space="preserve">a more detailed mapping between the microbiome and ecosystem function. This</w:t>
-      </w:r>
-      <w:r>
-        <w:t xml:space="preserve"> </w:t>
-      </w:r>
-      <w:r>
-        <w:t xml:space="preserve">study demonstrates that soil methane oxidation rate can vary greatly with</w:t>
-      </w:r>
-      <w:r>
-        <w:t xml:space="preserve"> </w:t>
-      </w:r>
-      <w:r>
-        <w:t xml:space="preserve">variation in the microbiome and opens up future research opportunities to</w:t>
-      </w:r>
-      <w:r>
-        <w:t xml:space="preserve"> </w:t>
-      </w:r>
-      <w:r>
-        <w:t xml:space="preserve">establish a more detailed understanding of the relationship between the</w:t>
-      </w:r>
-      <w:r>
-        <w:t xml:space="preserve"> </w:t>
-      </w:r>
-      <w:r>
-        <w:t xml:space="preserve">microbiome and ecosystem function.</w:t>
+        <w:t xml:space="preserve">ameliorate the impacts of environmental change</w:t>
+      </w:r>
+      <w:r>
+        <w:t xml:space="preserve"> </w:t>
+      </w:r>
+      <w:r>
+        <w:t xml:space="preserve">(53)</w:t>
+      </w:r>
+      <w:r>
+        <w:t xml:space="preserve">.</w:t>
       </w:r>
     </w:p>
     <w:p>
@@ -5447,7 +4943,7 @@
       </w:r>
       <w:bookmarkEnd w:id="40"/>
     </w:p>
-    <w:bookmarkStart w:id="95" w:name="refs"/>
+    <w:bookmarkStart w:id="94" w:name="refs"/>
     <w:bookmarkStart w:id="41" w:name="ref-conrad1996"/>
     <w:p>
       <w:pPr>
@@ -5968,198 +5464,185 @@
       </w:r>
     </w:p>
     <w:bookmarkEnd w:id="80"/>
-    <w:bookmarkStart w:id="81" w:name="ref-stein2012"/>
+    <w:bookmarkStart w:id="81" w:name="ref-difford2016"/>
     <w:p>
       <w:pPr>
         <w:pStyle w:val="Bibliography"/>
       </w:pPr>
       <w:r>
-        <w:t xml:space="preserve">41. Stein LY, Roy R, Dunfield PF. Aerobic Methanotrophy and Nitrification: Processes and Connections. In: eLS. John Wiley &amp; Sons, Ltd; 2012.</w:t>
+        <w:t xml:space="preserve">41. Difford G, Lassen J, Lovendahl P. Genes and microbes, the next step in dairy cattle breeding. In: EAAP-67th annual meeting 2016. Wageningen Academic Publishers; 2016. pp. 285–5.</w:t>
       </w:r>
       <w:r>
         <w:t xml:space="preserve"> </w:t>
       </w:r>
     </w:p>
     <w:bookmarkEnd w:id="81"/>
-    <w:bookmarkStart w:id="82" w:name="ref-garrity2005"/>
+    <w:bookmarkStart w:id="82" w:name="ref-stein2012"/>
     <w:p>
       <w:pPr>
         <w:pStyle w:val="Bibliography"/>
       </w:pPr>
       <w:r>
-        <w:t xml:space="preserve">42. Garrity GM, Bell JA, Lilburn TG. Class III. Gammaproteobacteria class. Nov., p. 1. In: Brenner DJ, Krieg NR, Staley JT, Garrity GM, editors. Bergey’s manual of systematic bacteriology. Second. New York, NY: Springer; 2005.</w:t>
+        <w:t xml:space="preserve">42. Stein LY, Roy R, Dunfield PF. Aerobic Methanotrophy and Nitrification: Processes and Connections. In: eLS. John Wiley &amp; Sons, Ltd; 2012.</w:t>
       </w:r>
       <w:r>
         <w:t xml:space="preserve"> </w:t>
       </w:r>
     </w:p>
     <w:bookmarkEnd w:id="82"/>
-    <w:bookmarkStart w:id="83" w:name="ref-freitag2003"/>
+    <w:bookmarkStart w:id="83" w:name="ref-garrity2005"/>
     <w:p>
       <w:pPr>
         <w:pStyle w:val="Bibliography"/>
       </w:pPr>
       <w:r>
-        <w:t xml:space="preserve">43. Freitag TE, Prosser JI. Community Structure of Ammonia-Oxidizing Bacteria within Anoxic Marine Sediments. Applied and Environmental Microbiology. 2003 Mar;</w:t>
+        <w:t xml:space="preserve">43. Garrity GM, Bell JA, Lilburn TG. Class III. Gammaproteobacteria class. Nov., p. 1. In: Brenner DJ, Krieg NR, Staley JT, Garrity GM, editors. Bergey’s manual of systematic bacteriology. Second. New York, NY: Springer; 2005.</w:t>
       </w:r>
       <w:r>
         <w:t xml:space="preserve"> </w:t>
       </w:r>
     </w:p>
     <w:bookmarkEnd w:id="83"/>
-    <w:bookmarkStart w:id="84" w:name="ref-im2012"/>
+    <w:bookmarkStart w:id="84" w:name="ref-freitag2003"/>
     <w:p>
       <w:pPr>
         <w:pStyle w:val="Bibliography"/>
       </w:pPr>
       <w:r>
-        <w:t xml:space="preserve">44. Im W-T, Hu Z-Y, Kim K-H, Rhee S-K, Meng H, Lee S-T, et al. Description of Fimbriimonas ginsengisoli gen. Nov., sp. Nov. Within the Fimbriimonadia class nov., of the phylum Armatimonadetes. Antonie van Leeuwenhoek. 2012 Aug;102(2):307–17.</w:t>
+        <w:t xml:space="preserve">44. Freitag TE, Prosser JI. Community Structure of Ammonia-Oxidizing Bacteria within Anoxic Marine Sediments. Applied and Environmental Microbiology. 2003 Mar;</w:t>
       </w:r>
       <w:r>
         <w:t xml:space="preserve"> </w:t>
       </w:r>
     </w:p>
     <w:bookmarkEnd w:id="84"/>
-    <w:bookmarkStart w:id="85" w:name="ref-mcbride2014"/>
+    <w:bookmarkStart w:id="85" w:name="ref-im2012"/>
     <w:p>
       <w:pPr>
         <w:pStyle w:val="Bibliography"/>
       </w:pPr>
       <w:r>
-        <w:t xml:space="preserve">45. McBride MJ, Liu W, Lu X, Zhu Y, Zhang W. The Family Cytophagaceae. In: Rosenberg E, DeLong EF, Lory S, Stackebrandt E, Thompson F, editors. The Prokaryotes: Other Major Lineages of Bacteria and The Archaea. Berlin, Heidelberg: Springer; 2014. pp. 577–93.</w:t>
+        <w:t xml:space="preserve">45. Im W-T, Hu Z-Y, Kim K-H, Rhee S-K, Meng H, Lee S-T, et al. Description of Fimbriimonas ginsengisoli gen. Nov., sp. Nov. Within the Fimbriimonadia class nov., of the phylum Armatimonadetes. Antonie van Leeuwenhoek. 2012 Aug;102(2):307–17.</w:t>
       </w:r>
       <w:r>
         <w:t xml:space="preserve"> </w:t>
       </w:r>
     </w:p>
     <w:bookmarkEnd w:id="85"/>
-    <w:bookmarkStart w:id="86" w:name="ref-tamas2014"/>
+    <w:bookmarkStart w:id="86" w:name="ref-mcbride2014"/>
     <w:p>
       <w:pPr>
         <w:pStyle w:val="Bibliography"/>
       </w:pPr>
       <w:r>
-        <w:t xml:space="preserve">46. Tamas I, Smirnova AV, He Z, Dunfield PF. The (d)Evolution of methanotrophy in the Beijerinckiaceaea comparative genomics analysis. The ISME Journal. 2014 Feb;8(2):369–82.</w:t>
+        <w:t xml:space="preserve">46. McBride MJ, Liu W, Lu X, Zhu Y, Zhang W. The Family Cytophagaceae. In: Rosenberg E, DeLong EF, Lory S, Stackebrandt E, Thompson F, editors. The Prokaryotes: Other Major Lineages of Bacteria and The Archaea. Berlin, Heidelberg: Springer; 2014. pp. 577–93.</w:t>
       </w:r>
       <w:r>
         <w:t xml:space="preserve"> </w:t>
       </w:r>
     </w:p>
     <w:bookmarkEnd w:id="86"/>
-    <w:bookmarkStart w:id="87" w:name="ref-dedysh2016"/>
+    <w:bookmarkStart w:id="87" w:name="ref-tamas2014"/>
     <w:p>
       <w:pPr>
         <w:pStyle w:val="Bibliography"/>
       </w:pPr>
       <w:r>
-        <w:t xml:space="preserve">47. Dedysh SN, Haupt ES, Dunfield PF2. Emended description of the family Beijerinckiaceae and transfer of the genera Chelatococcus and Camelimonas to the family Chelatococcaceae fam. Nov. International Journal of Systematic and Evolutionary Microbiology. 2016;66(8):3177–82.</w:t>
+        <w:t xml:space="preserve">47. Tamas I, Smirnova AV, He Z, Dunfield PF. The (d)Evolution of methanotrophy in the Beijerinckiaceaea comparative genomics analysis. The ISME Journal. 2014 Feb;8(2):369–82.</w:t>
       </w:r>
       <w:r>
         <w:t xml:space="preserve"> </w:t>
       </w:r>
     </w:p>
     <w:bookmarkEnd w:id="87"/>
-    <w:bookmarkStart w:id="88" w:name="ref-goodnight2000"/>
+    <w:bookmarkStart w:id="88" w:name="ref-dedysh2016"/>
     <w:p>
       <w:pPr>
         <w:pStyle w:val="Bibliography"/>
       </w:pPr>
       <w:r>
-        <w:t xml:space="preserve">48. Goodnight CJ. Heritability at the ecosystem level. Proceedings of the National Academy of Sciences. 2000 Aug;97(17):9365–6.</w:t>
+        <w:t xml:space="preserve">48. Dedysh SN, Haupt ES, Dunfield PF2. Emended description of the family Beijerinckiaceae and transfer of the genera Chelatococcus and Camelimonas to the family Chelatococcaceae fam. Nov. International Journal of Systematic and Evolutionary Microbiology. 2016;66(8):3177–82.</w:t>
       </w:r>
       <w:r>
         <w:t xml:space="preserve"> </w:t>
       </w:r>
     </w:p>
     <w:bookmarkEnd w:id="88"/>
-    <w:bookmarkStart w:id="89" w:name="ref-whitham2003"/>
+    <w:bookmarkStart w:id="89" w:name="ref-lynch1998"/>
     <w:p>
       <w:pPr>
         <w:pStyle w:val="Bibliography"/>
       </w:pPr>
       <w:r>
-        <w:t xml:space="preserve">49. Whitham TG, Young WP, Martinsen GD, Gehring CA, Schweitzer JA, Shuster SM, et al. Community and Ecosystem Genetics: A Consequence of the Extended Phenotype. Ecology. 2003;84(3):559–73.</w:t>
+        <w:t xml:space="preserve">49. Lynch M, Walsh B. Genetics and Analysis of Quantitative Traits. Oxford University Press; 1998.</w:t>
       </w:r>
       <w:r>
         <w:t xml:space="preserve"> </w:t>
       </w:r>
     </w:p>
     <w:bookmarkEnd w:id="89"/>
-    <w:bookmarkStart w:id="90" w:name="ref-whitham2006"/>
+    <w:bookmarkStart w:id="90" w:name="ref-morris2020"/>
     <w:p>
       <w:pPr>
         <w:pStyle w:val="Bibliography"/>
       </w:pPr>
       <w:r>
-        <w:t xml:space="preserve">50. Whitham TG, Bailey JK, Schweitzer JA, Shuster SM, Bangert RK, LeRoy CJ, et al. A framework for community and ecosystem genetics: From genes to ecosystems. Nature Reviews Genetics. 2006 Jul;7(7):510–23.</w:t>
+        <w:t xml:space="preserve">50. Morris A, Meyer K, Bohannan B. Linking microbial communities to ecosystem functions: What we can learn from genotypePhenotype mapping in organisms. Philosophical Transactions of the Royal Society B: Biological Sciences. 2020 May;375(1798):20190244.</w:t>
       </w:r>
       <w:r>
         <w:t xml:space="preserve"> </w:t>
       </w:r>
     </w:p>
     <w:bookmarkEnd w:id="90"/>
-    <w:bookmarkStart w:id="91" w:name="ref-whittenbury1970"/>
+    <w:bookmarkStart w:id="91" w:name="ref-mueller2022"/>
     <w:p>
       <w:pPr>
         <w:pStyle w:val="Bibliography"/>
       </w:pPr>
       <w:r>
-        <w:t xml:space="preserve">51. Whittenbury R, Phillips KC, Wilkinson JF1. Enrichment, Isolation and Some Properties of Methane-utilizing Bacteria. Microbiology. 1970;61(2):205–18.</w:t>
+        <w:t xml:space="preserve">51. Mueller UG, Linksvayer TA. Microbiome breeding: Conceptual and practical issues. Trends in Microbiology. 2022 Oct;30(10):997–1011.</w:t>
       </w:r>
       <w:r>
         <w:t xml:space="preserve"> </w:t>
       </w:r>
     </w:p>
     <w:bookmarkEnd w:id="91"/>
-    <w:bookmarkStart w:id="92" w:name="ref-hirayama2014"/>
+    <w:bookmarkStart w:id="92" w:name="ref-chaparro2012"/>
     <w:p>
       <w:pPr>
         <w:pStyle w:val="Bibliography"/>
       </w:pPr>
       <w:r>
-        <w:t xml:space="preserve">52. Hirayama H, Abe M, Miyazaki M, Nunoura T, Furushima Y, Yamamoto H, et al. Methylomarinovum caldicuralii gen. Nov., sp. Nov., a moderately thermophilic methanotroph isolated from a shallow submarine hydrothermal system, and proposal of the family Methylothermaceae fam. Nov. International Journal of Systematic and Evolutionary Microbiology. 2014;64(Pt_3):989–99.</w:t>
+        <w:t xml:space="preserve">52. Chaparro JM, Sheflin AM, Manter DK, Vivanco JM. Manipulating the soil microbiome to increase soil health and plant fertility. Biology and Fertility of Soils. 2012 Jul;48(5):489–99.</w:t>
       </w:r>
       <w:r>
         <w:t xml:space="preserve"> </w:t>
       </w:r>
     </w:p>
     <w:bookmarkEnd w:id="92"/>
-    <w:bookmarkStart w:id="93" w:name="ref-kim2018"/>
+    <w:bookmarkStart w:id="93" w:name="ref-jansson2020"/>
     <w:p>
       <w:pPr>
         <w:pStyle w:val="Bibliography"/>
       </w:pPr>
       <w:r>
-        <w:t xml:space="preserve">53. Kim J, Kim DD, Yoon S. Rapid isolation of fast-growing methanotrophs from environmental samples using continuous cultivation with gradually increased dilution rates. Applied Microbiology and Biotechnology. 2018 Jul;102(13):5707–15.</w:t>
+        <w:t xml:space="preserve">53. Jansson JK, Hofmockel KS. Soil microbiomes and climate change. Nature Reviews Microbiology. 2020 Jan;18(1):35–46.</w:t>
       </w:r>
       <w:r>
         <w:t xml:space="preserve"> </w:t>
       </w:r>
     </w:p>
     <w:bookmarkEnd w:id="93"/>
-    <w:bookmarkStart w:id="94" w:name="ref-delmont2015"/>
-    <w:p>
-      <w:pPr>
-        <w:pStyle w:val="Bibliography"/>
-      </w:pPr>
-      <w:r>
-        <w:t xml:space="preserve">54. Delmont TO, Eren AM, Maccario L, Prestat E, Esen ÖC, Pelletier E, et al. Reconstructing rare soil microbial genomes using in situ enrichments and metagenomics. Frontiers in Microbiology. 2015 Apr;6.</w:t>
-      </w:r>
-      <w:r>
-        <w:t xml:space="preserve"> </w:t>
-      </w:r>
-    </w:p>
     <w:bookmarkEnd w:id="94"/>
-    <w:bookmarkEnd w:id="95"/>
     <w:p>
       <w:pPr>
         <w:pStyle w:val="Heading1"/>
       </w:pPr>
-      <w:bookmarkStart w:id="96" w:name="figures"/>
+      <w:bookmarkStart w:id="95" w:name="figures"/>
       <w:r>
         <w:t xml:space="preserve">Figures</w:t>
       </w:r>
-      <w:bookmarkEnd w:id="96"/>
+      <w:bookmarkEnd w:id="95"/>
     </w:p>
     <w:p>
       <w:pPr>
@@ -6181,7 +5664,7 @@
                     </pic:cNvPicPr>
                   </pic:nvPicPr>
                   <pic:blipFill>
-                    <a:blip r:embed="rId97"/>
+                    <a:blip r:embed="rId96"/>
                     <a:stretch>
                       <a:fillRect/>
                     </a:stretch>
@@ -6274,7 +5757,22 @@
         <w:t xml:space="preserve">-1</w:t>
       </w:r>
       <w:r>
-        <w:t xml:space="preserve">. The x-axis is the passage number. The orange line and points are the Positive treatment and the gray line and points are the Neutral treatment.</w:t>
+        <w:t xml:space="preserve"> </w:t>
+      </w:r>
+      <w:r>
+        <w:t xml:space="preserve">so that a more positive value represents a higher CH</w:t>
+      </w:r>
+      <w:r>
+        <w:rPr>
+          <w:vertAlign w:val="subscript"/>
+        </w:rPr>
+        <w:t xml:space="preserve">4</w:t>
+      </w:r>
+      <w:r>
+        <w:t xml:space="preserve"> </w:t>
+      </w:r>
+      <w:r>
+        <w:t xml:space="preserve">oxidation rate.</w:t>
       </w:r>
     </w:p>
     <w:p>
@@ -6284,7 +5782,7 @@
       <w:r>
         <w:drawing>
           <wp:inline>
-            <wp:extent cx="4620126" cy="2772075"/>
+            <wp:extent cx="5486400" cy="3135085"/>
             <wp:effectExtent b="0" l="0" r="0" t="0"/>
             <wp:docPr descr="" title="" id="1" name="Picture"/>
             <a:graphic>
@@ -6297,7 +5795,7 @@
                     </pic:cNvPicPr>
                   </pic:nvPicPr>
                   <pic:blipFill>
-                    <a:blip r:embed="rId98"/>
+                    <a:blip r:embed="rId97"/>
                     <a:stretch>
                       <a:fillRect/>
                     </a:stretch>
@@ -6305,7 +5803,7 @@
                   <pic:spPr bwMode="auto">
                     <a:xfrm>
                       <a:off x="0" y="0"/>
-                      <a:ext cx="4620126" cy="2772075"/>
+                      <a:ext cx="5486400" cy="3135085"/>
                     </a:xfrm>
                     <a:prstGeom prst="rect">
                       <a:avLst/>
@@ -6329,21 +5827,19 @@
         <w:pStyle w:val="TextBody"/>
       </w:pPr>
       <w:r>
-        <w:t xml:space="preserve">Figure 2: Ecosystem heritability as the regression of mid-recipient methane flux on mid-donor methane flux (</w:t>
-      </w:r>
-      <m:oMath>
-        <m:r>
-          <m:t>−</m:t>
-        </m:r>
-        <m:r>
-          <m:t>k</m:t>
-        </m:r>
-      </m:oMath>
-      <w:r>
-        <w:t xml:space="preserve"> </w:t>
-      </w:r>
-      <w:r>
-        <w:t xml:space="preserve">with units day</w:t>
+        <w:t xml:space="preserve">Figure 2: Divergence between the positive selection line and the control line over five passages. Values are CH</w:t>
+      </w:r>
+      <w:r>
+        <w:rPr>
+          <w:vertAlign w:val="subscript"/>
+        </w:rPr>
+        <w:t xml:space="preserve">4</w:t>
+      </w:r>
+      <w:r>
+        <w:t xml:space="preserve"> </w:t>
+      </w:r>
+      <w:r>
+        <w:t xml:space="preserve">oxidation rate as the additive inverse of the first-order exponential decay constant k (day</w:t>
       </w:r>
       <w:r>
         <w:rPr>
@@ -6352,7 +5848,19 @@
         <w:t xml:space="preserve">-1</w:t>
       </w:r>
       <w:r>
-        <w:t xml:space="preserve">). Donor is the mean oxidation rate of the three jars selected to inoculate the next passage. Recipient is the mean oxidation rate of the 12 jars in the next passage. The orange lines and points are the Positive treatment and the gray lines and points are the Neutral treatment. Slope of the regression line estimates the proportion of variation in methane oxidation rate due to variation in the microbiome. For the Positive treatment, the variance explained by the microbiome was 50.2% (slope = 0.502, SE = 0.24) and for the Neutral treatment the variance explained by the microbiome was -57.6% (slope = -0.576, SE = 0.20).</w:t>
+        <w:t xml:space="preserve">). Regression of divergence on cumulative selection differential provides an estimate of realized heritability (h</w:t>
+      </w:r>
+      <w:r>
+        <w:rPr>
+          <w:vertAlign w:val="superscript"/>
+        </w:rPr>
+        <w:t xml:space="preserve">2</w:t>
+      </w:r>
+      <w:r>
+        <w:t xml:space="preserve"> </w:t>
+      </w:r>
+      <w:r>
+        <w:t xml:space="preserve">± SE) and the slope of the regression was 0.31 ± 0.17.</w:t>
       </w:r>
     </w:p>
     <w:p>
@@ -6375,7 +5883,7 @@
                     </pic:cNvPicPr>
                   </pic:nvPicPr>
                   <pic:blipFill>
-                    <a:blip r:embed="rId99"/>
+                    <a:blip r:embed="rId98"/>
                     <a:stretch>
                       <a:fillRect/>
                     </a:stretch>
@@ -6407,7 +5915,7 @@
         <w:pStyle w:val="TextBody"/>
       </w:pPr>
       <w:r>
-        <w:t xml:space="preserve">Figure 3: Principal component analysis plot of beta diversity for all jars. Dissimilarities are based on rarefied Bray-Curtis dissimilarity. Colors represent treatment and shapes represent passage number.</w:t>
+        <w:t xml:space="preserve">Figure 3: Non-metric multidimensional scaling plot of beta diversity for all jars. Dissimilarities are based on rarefied Bray-Curtis dissimilarity. Colors represent treatment and shapes represent passage number.</w:t>
       </w:r>
     </w:p>
     <w:p>
@@ -6430,7 +5938,7 @@
                     </pic:cNvPicPr>
                   </pic:nvPicPr>
                   <pic:blipFill>
-                    <a:blip r:embed="rId100"/>
+                    <a:blip r:embed="rId99"/>
                     <a:stretch>
                       <a:fillRect/>
                     </a:stretch>
@@ -6474,7 +5982,7 @@
         <w:t xml:space="preserve"> </w:t>
       </w:r>
       <w:r>
-        <w:t xml:space="preserve">scale. Points are colored by treatment. Large points with error bars are the median relative abundance and interquartile range. Taxa in the top panel are enriched in the Positive treatment and taxa in the bottom panel are depleted in the Positive treatment. Taxa are sorted by their effect size with taxa at the top having the largest positive effect size and taxa at the bottom with the largest negative effect size.</w:t>
+        <w:t xml:space="preserve">scale. Large points with error bars are the median relative abundance and interquartile range. Taxa in the top panel are enriched in the Positive treatment and taxa in the bottom panel are depleted in the Positive treatment. Taxa are sorted by their effect size with taxa at the top having the largest positive effect size and taxa at the bottom with the largest negative effect size.</w:t>
       </w:r>
     </w:p>
     <w:p>
@@ -6497,7 +6005,7 @@
                     </pic:cNvPicPr>
                   </pic:nvPicPr>
                   <pic:blipFill>
-                    <a:blip r:embed="rId101"/>
+                    <a:blip r:embed="rId100"/>
                     <a:stretch>
                       <a:fillRect/>
                     </a:stretch>

</xml_diff>

<commit_message>
update with edits for reviewers
</commit_message>
<xml_diff>
--- a/manuscript/manuscript.docx
+++ b/manuscript/manuscript.docx
@@ -230,37 +230,19 @@
         <w:t xml:space="preserve"> </w:t>
       </w:r>
       <w:r>
-        <w:t xml:space="preserve">as the environment. We propose that artificial ecosystem selection can overcome</w:t>
-      </w:r>
-      <w:r>
-        <w:t xml:space="preserve"> </w:t>
-      </w:r>
-      <w:r>
-        <w:t xml:space="preserve">these challenges. Artificial ecosystem selection involves creating replicate</w:t>
-      </w:r>
-      <w:r>
-        <w:t xml:space="preserve"> </w:t>
-      </w:r>
-      <w:r>
-        <w:t xml:space="preserve">ecosystems, selecting replicates with a desired ecosystem-level trait, and</w:t>
-      </w:r>
-      <w:r>
-        <w:t xml:space="preserve"> </w:t>
-      </w:r>
-      <w:r>
-        <w:t xml:space="preserve">using the microbiomes from the selected ecosystems to inoculate a new set of</w:t>
-      </w:r>
-      <w:r>
-        <w:t xml:space="preserve"> </w:t>
-      </w:r>
-      <w:r>
-        <w:t xml:space="preserve">ecosystems. We performed artificial ecosystem selection on replicate soil</w:t>
-      </w:r>
-      <w:r>
-        <w:t xml:space="preserve"> </w:t>
-      </w:r>
-      <w:r>
-        <w:t xml:space="preserve">microbiomes to select for increased soil CH</w:t>
+        <w:t xml:space="preserve">as the environment. To address these challenges, we imposed artificial</w:t>
+      </w:r>
+      <w:r>
+        <w:t xml:space="preserve"> </w:t>
+      </w:r>
+      <w:r>
+        <w:t xml:space="preserve">selection on whole soil ecosystems over multiple generations to select for microbial communities</w:t>
+      </w:r>
+      <w:r>
+        <w:t xml:space="preserve"> </w:t>
+      </w:r>
+      <w:r>
+        <w:t xml:space="preserve">with a high rate of CH</w:t>
       </w:r>
       <w:r>
         <w:rPr>
@@ -272,13 +254,55 @@
         <w:t xml:space="preserve"> </w:t>
       </w:r>
       <w:r>
-        <w:t xml:space="preserve">oxidation rate. We observed a</w:t>
-      </w:r>
-      <w:r>
-        <w:t xml:space="preserve"> </w:t>
-      </w:r>
-      <w:r>
-        <w:t xml:space="preserve">strong response to selection with a 50.7% increase in</w:t>
+        <w:t xml:space="preserve">oxidation. This approach</w:t>
+      </w:r>
+      <w:r>
+        <w:t xml:space="preserve"> </w:t>
+      </w:r>
+      <w:r>
+        <w:t xml:space="preserve">is potentially powerful because it is biologically</w:t>
+      </w:r>
+      <w:r>
+        <w:t xml:space="preserve"> </w:t>
+      </w:r>
+      <w:r>
+        <w:t xml:space="preserve">“</w:t>
+      </w:r>
+      <w:r>
+        <w:t xml:space="preserve">agnostic</w:t>
+      </w:r>
+      <w:r>
+        <w:t xml:space="preserve">”</w:t>
+      </w:r>
+      <w:r>
+        <w:t xml:space="preserve"> </w:t>
+      </w:r>
+      <w:r>
+        <w:t xml:space="preserve">in</w:t>
+      </w:r>
+      <w:r>
+        <w:t xml:space="preserve"> </w:t>
+      </w:r>
+      <w:r>
+        <w:t xml:space="preserve">that it makes few assumptions about which taxa are important to function, and</w:t>
+      </w:r>
+      <w:r>
+        <w:t xml:space="preserve"> </w:t>
+      </w:r>
+      <w:r>
+        <w:t xml:space="preserve">repeated passaging with fresh substrate weakens the covariance between microbes</w:t>
+      </w:r>
+      <w:r>
+        <w:t xml:space="preserve"> </w:t>
+      </w:r>
+      <w:r>
+        <w:t xml:space="preserve">and the environment. As a response to selection, we observed a</w:t>
+      </w:r>
+      <w:r>
+        <w:t xml:space="preserve"> </w:t>
+      </w:r>
+      <w:r>
+        <w:t xml:space="preserve">50.7% increase in</w:t>
       </w:r>
       <w:r>
         <w:t xml:space="preserve"> </w:t>
@@ -296,7 +320,13 @@
         <w:t xml:space="preserve"> </w:t>
       </w:r>
       <w:r>
-        <w:t xml:space="preserve">oxidation rate per passage. We</w:t>
+        <w:t xml:space="preserve">oxidation rate per passage relative to a control that experienced</w:t>
+      </w:r>
+      <w:r>
+        <w:t xml:space="preserve"> </w:t>
+      </w:r>
+      <w:r>
+        <w:t xml:space="preserve">random selection. We</w:t>
       </w:r>
       <w:r>
         <w:t xml:space="preserve"> </w:t>
@@ -326,7 +356,7 @@
         <w:t xml:space="preserve"> </w:t>
       </w:r>
       <w:r>
-        <w:t xml:space="preserve">rate in these soils can be attributed to microbiome variation. We also found</w:t>
+        <w:t xml:space="preserve">rate in these soils can be attributed to microbiome variation (though this was not significant). We also found</w:t>
       </w:r>
       <w:r>
         <w:t xml:space="preserve"> </w:t>
@@ -413,13 +443,31 @@
         <w:t xml:space="preserve"> </w:t>
       </w:r>
       <w:r>
-        <w:t xml:space="preserve">composition can contribute to variation in the rate of ecosystem function and</w:t>
-      </w:r>
-      <w:r>
-        <w:t xml:space="preserve"> </w:t>
-      </w:r>
-      <w:r>
-        <w:t xml:space="preserve">that manipulating microbiome composition could be a viable strategy for managing</w:t>
+        <w:t xml:space="preserve">composition can contribute to variation in the rate of ecosystem function</w:t>
+      </w:r>
+      <w:r>
+        <w:t xml:space="preserve"> </w:t>
+      </w:r>
+      <w:r>
+        <w:t xml:space="preserve">independent of the environment and that this may not always be limited by the final step</w:t>
+      </w:r>
+      <w:r>
+        <w:t xml:space="preserve"> </w:t>
+      </w:r>
+      <w:r>
+        <w:t xml:space="preserve">in a pathway. This suggests</w:t>
+      </w:r>
+      <w:r>
+        <w:t xml:space="preserve"> </w:t>
+      </w:r>
+      <w:r>
+        <w:t xml:space="preserve">that manipulating microbiome composition directly without altering the environment</w:t>
+      </w:r>
+      <w:r>
+        <w:t xml:space="preserve"> </w:t>
+      </w:r>
+      <w:r>
+        <w:t xml:space="preserve">could be a viable strategy for managing</w:t>
       </w:r>
       <w:r>
         <w:t xml:space="preserve"> </w:t>
@@ -1356,13 +1404,7 @@
         <w:pStyle w:val="FirstParagraph"/>
       </w:pPr>
       <w:r>
-        <w:t xml:space="preserve">We performed an artificial ecosystem selection experiment</w:t>
-      </w:r>
-      <w:r>
-        <w:t xml:space="preserve"> </w:t>
-      </w:r>
-      <w:r>
-        <w:t xml:space="preserve">(</w:t>
+        <w:t xml:space="preserve">We performed an artificial ecosystem selection experiment (</w:t>
       </w:r>
       <w:r>
         <w:rPr>
@@ -1377,13 +1419,13 @@
         <w:t xml:space="preserve">(14)</w:t>
       </w:r>
       <w:r>
-        <w:t xml:space="preserve">) by passaging replicate soil microbiomes. The trait we</w:t>
-      </w:r>
-      <w:r>
-        <w:t xml:space="preserve"> </w:t>
-      </w:r>
-      <w:r>
-        <w:t xml:space="preserve">selected on was CH</w:t>
+        <w:t xml:space="preserve">)</w:t>
+      </w:r>
+      <w:r>
+        <w:t xml:space="preserve"> </w:t>
+      </w:r>
+      <w:r>
+        <w:t xml:space="preserve">by passaging replicate soil microbiomes. The trait we selected on was soil CH</w:t>
       </w:r>
       <w:r>
         <w:rPr>
@@ -1395,19 +1437,144 @@
         <w:t xml:space="preserve"> </w:t>
       </w:r>
       <w:r>
-        <w:t xml:space="preserve">oxidation rate. This experiment had a selection line and a</w:t>
-      </w:r>
-      <w:r>
-        <w:t xml:space="preserve"> </w:t>
-      </w:r>
-      <w:r>
-        <w:t xml:space="preserve">control line with twelve jars each for a total of twenty-four jars per passage.</w:t>
-      </w:r>
-      <w:r>
-        <w:t xml:space="preserve"> </w:t>
-      </w:r>
-      <w:r>
-        <w:t xml:space="preserve">The selection line underwent positive selection where the two or three jars</w:t>
+        <w:t xml:space="preserve">oxidation rate. Soil microcosms were incubated at room temperature in sealed</w:t>
+      </w:r>
+      <w:r>
+        <w:t xml:space="preserve"> </w:t>
+      </w:r>
+      <w:r>
+        <w:t xml:space="preserve">500 mL glass jars with a rubber septum for gas sampling. Each jar was sterilized</w:t>
+      </w:r>
+      <w:r>
+        <w:t xml:space="preserve"> </w:t>
+      </w:r>
+      <w:r>
+        <w:t xml:space="preserve">with 70% ethanol and was composed of 45 g of autoclaved artificial potting mix,</w:t>
+      </w:r>
+      <w:r>
+        <w:t xml:space="preserve"> </w:t>
+      </w:r>
+      <w:r>
+        <w:t xml:space="preserve">5 g of living soil inoculum, and 3.5 mL of sterile deionized water to bring the</w:t>
+      </w:r>
+      <w:r>
+        <w:t xml:space="preserve"> </w:t>
+      </w:r>
+      <w:r>
+        <w:t xml:space="preserve">soil to 60% of field capacity. The potting mix consisted of bark fines, peat</w:t>
+      </w:r>
+      <w:r>
+        <w:t xml:space="preserve"> </w:t>
+      </w:r>
+      <w:r>
+        <w:t xml:space="preserve">moss, pumice, sand, composted manure, and biochar (Lane Potting Mix, Lane Forest</w:t>
+      </w:r>
+      <w:r>
+        <w:t xml:space="preserve"> </w:t>
+      </w:r>
+      <w:r>
+        <w:t xml:space="preserve">Products, Eugene, OR). The initial soil microbiome inoculum was sampled from the</w:t>
+      </w:r>
+      <w:r>
+        <w:t xml:space="preserve"> </w:t>
+      </w:r>
+      <w:r>
+        <w:t xml:space="preserve">top 10 cm of an upland mineral soil under a deciduous forest ecosystem near the</w:t>
+      </w:r>
+      <w:r>
+        <w:t xml:space="preserve"> </w:t>
+      </w:r>
+      <w:r>
+        <w:t xml:space="preserve">University of Oregon campus in Eugene, OR, USA. Each jar</w:t>
+      </w:r>
+      <w:r>
+        <w:t xml:space="preserve"> </w:t>
+      </w:r>
+      <w:r>
+        <w:t xml:space="preserve">was capped and injected with 4.3 mL of 99% CH</w:t>
+      </w:r>
+      <w:r>
+        <w:rPr>
+          <w:vertAlign w:val="subscript"/>
+        </w:rPr>
+        <w:t xml:space="preserve">4</w:t>
+      </w:r>
+      <w:r>
+        <w:t xml:space="preserve">, which produced a mean</w:t>
+      </w:r>
+      <w:r>
+        <w:t xml:space="preserve"> </w:t>
+      </w:r>
+      <w:r>
+        <w:t xml:space="preserve">headspace concentration of 763.9 ppm (SD = 183.1). Twice per week, jars were</w:t>
+      </w:r>
+      <w:r>
+        <w:t xml:space="preserve"> </w:t>
+      </w:r>
+      <w:r>
+        <w:t xml:space="preserve">flushed in a biosafety cabinet (to avoid contamination) and respiked with CH</w:t>
+      </w:r>
+      <w:r>
+        <w:rPr>
+          <w:vertAlign w:val="subscript"/>
+        </w:rPr>
+        <w:t xml:space="preserve">4</w:t>
+      </w:r>
+      <w:r>
+        <w:t xml:space="preserve"> </w:t>
+      </w:r>
+      <w:r>
+        <w:t xml:space="preserve">to maintain aerobic conditions and elevated CH</w:t>
+      </w:r>
+      <w:r>
+        <w:rPr>
+          <w:vertAlign w:val="subscript"/>
+        </w:rPr>
+        <w:t xml:space="preserve">4</w:t>
+      </w:r>
+      <w:r>
+        <w:t xml:space="preserve"> </w:t>
+      </w:r>
+      <w:r>
+        <w:t xml:space="preserve">concentrations.</w:t>
+      </w:r>
+    </w:p>
+    <w:p>
+      <w:pPr>
+        <w:pStyle w:val="TextBody"/>
+      </w:pPr>
+      <w:r>
+        <w:t xml:space="preserve">For the selection experiment, we created two lines of soil microcosms with 12</w:t>
+      </w:r>
+      <w:r>
+        <w:t xml:space="preserve"> </w:t>
+      </w:r>
+      <w:r>
+        <w:t xml:space="preserve">jars each: a control line with random selection and an experimental line with</w:t>
+      </w:r>
+      <w:r>
+        <w:t xml:space="preserve"> </w:t>
+      </w:r>
+      <w:r>
+        <w:t xml:space="preserve">directional selection for greater soil CH</w:t>
+      </w:r>
+      <w:r>
+        <w:rPr>
+          <w:vertAlign w:val="subscript"/>
+        </w:rPr>
+        <w:t xml:space="preserve">4</w:t>
+      </w:r>
+      <w:r>
+        <w:t xml:space="preserve"> </w:t>
+      </w:r>
+      <w:r>
+        <w:t xml:space="preserve">oxidation rate. The selection line</w:t>
+      </w:r>
+      <w:r>
+        <w:t xml:space="preserve"> </w:t>
+      </w:r>
+      <w:r>
+        <w:t xml:space="preserve">underwent positive selection where the two or three jars</w:t>
       </w:r>
       <w:r>
         <w:t xml:space="preserve"> </w:t>
@@ -1449,13 +1616,61 @@
         <w:t xml:space="preserve"> </w:t>
       </w:r>
       <w:r>
-        <w:t xml:space="preserve">the positive jars, i.e., we chose the top three jars unless only two jars had</w:t>
-      </w:r>
-      <w:r>
-        <w:t xml:space="preserve"> </w:t>
-      </w:r>
-      <w:r>
-        <w:t xml:space="preserve">considerably greater CH</w:t>
+        <w:t xml:space="preserve">the positive jars: three jars were chosen in all generations except for passage 3</w:t>
+      </w:r>
+      <w:r>
+        <w:t xml:space="preserve"> </w:t>
+      </w:r>
+      <w:r>
+        <w:t xml:space="preserve">where two jars were selected. The experiment was carried out over five passages</w:t>
+      </w:r>
+      <w:r>
+        <w:t xml:space="preserve"> </w:t>
+      </w:r>
+      <w:r>
+        <w:t xml:space="preserve">with an average</w:t>
+      </w:r>
+      <w:r>
+        <w:t xml:space="preserve"> </w:t>
+      </w:r>
+      <w:r>
+        <w:t xml:space="preserve">incubation time per generation of four weeks.</w:t>
+      </w:r>
+      <w:r>
+        <w:t xml:space="preserve"> </w:t>
+      </w:r>
+      <w:r>
+        <w:t xml:space="preserve">Methane oxidation rates were determined at the end of</w:t>
+      </w:r>
+      <w:r>
+        <w:t xml:space="preserve"> </w:t>
+      </w:r>
+      <w:r>
+        <w:t xml:space="preserve">the incubation period and selection was performed. For each treatment, the</w:t>
+      </w:r>
+      <w:r>
+        <w:t xml:space="preserve"> </w:t>
+      </w:r>
+      <w:r>
+        <w:t xml:space="preserve">selected jars were homogenized and 5 g of the homogenized soil was used as the</w:t>
+      </w:r>
+      <w:r>
+        <w:t xml:space="preserve"> </w:t>
+      </w:r>
+      <w:r>
+        <w:t xml:space="preserve">living soil inoculum for the next generation The next set</w:t>
+      </w:r>
+      <w:r>
+        <w:t xml:space="preserve"> </w:t>
+      </w:r>
+      <w:r>
+        <w:t xml:space="preserve">of jars were created in an identical manner to the first generation with fresh</w:t>
+      </w:r>
+      <w:r>
+        <w:t xml:space="preserve"> </w:t>
+      </w:r>
+      <w:r>
+        <w:t xml:space="preserve">autoclaved potting mix and the same moisture and CH</w:t>
       </w:r>
       <w:r>
         <w:rPr>
@@ -1467,75 +1682,31 @@
         <w:t xml:space="preserve"> </w:t>
       </w:r>
       <w:r>
-        <w:t xml:space="preserve">oxidation rates based on visual inspection of</w:t>
-      </w:r>
-      <w:r>
-        <w:t xml:space="preserve"> </w:t>
-      </w:r>
-      <w:r>
-        <w:t xml:space="preserve">histograms. The experiment was carried out over five passages until a</w:t>
-      </w:r>
-      <w:r>
-        <w:t xml:space="preserve"> </w:t>
-      </w:r>
-      <w:r>
-        <w:t xml:space="preserve">significant divergence in functional rates was observed between the two</w:t>
-      </w:r>
-      <w:r>
-        <w:t xml:space="preserve"> </w:t>
-      </w:r>
-      <w:r>
-        <w:t xml:space="preserve">selection treatments based on a difference of slopes.</w:t>
-      </w:r>
-    </w:p>
-    <w:p>
-      <w:pPr>
-        <w:pStyle w:val="TextBody"/>
-      </w:pPr>
-      <w:r>
-        <w:t xml:space="preserve">The initial soil microbiome was sampled from the top 10 cm of an upland mineral</w:t>
-      </w:r>
-      <w:r>
-        <w:t xml:space="preserve"> </w:t>
-      </w:r>
-      <w:r>
-        <w:t xml:space="preserve">soil under a deciduous forest ecosystem near the University of Oregon campus in</w:t>
-      </w:r>
-      <w:r>
-        <w:t xml:space="preserve"> </w:t>
-      </w:r>
-      <w:r>
-        <w:t xml:space="preserve">Eugene, OR, USA. Incubations were performed in 500 mL mason jars with rubber</w:t>
-      </w:r>
-      <w:r>
-        <w:t xml:space="preserve"> </w:t>
-      </w:r>
-      <w:r>
-        <w:t xml:space="preserve">septa installed in the lids. Each jar was sterilized with 70% ethanol to which</w:t>
-      </w:r>
-      <w:r>
-        <w:t xml:space="preserve"> </w:t>
-      </w:r>
-      <w:r>
-        <w:t xml:space="preserve">was added 45 g of autoclaved potting mix, 5 g of living soil, and 3.5 mL of</w:t>
-      </w:r>
-      <w:r>
-        <w:t xml:space="preserve"> </w:t>
-      </w:r>
-      <w:r>
-        <w:t xml:space="preserve">sterile deionized water to bring them to 60% of field capacity. The potting</w:t>
-      </w:r>
-      <w:r>
-        <w:t xml:space="preserve"> </w:t>
-      </w:r>
-      <w:r>
-        <w:t xml:space="preserve">mix was Lane Potting Mix from Lane Forest Products (Eugene, OR, USA). Each jar</w:t>
-      </w:r>
-      <w:r>
-        <w:t xml:space="preserve"> </w:t>
-      </w:r>
-      <w:r>
-        <w:t xml:space="preserve">was then capped and injected with 4.3 mL of 99% CH</w:t>
+        <w:t xml:space="preserve">content.</w:t>
+      </w:r>
+    </w:p>
+    <w:p>
+      <w:pPr>
+        <w:pStyle w:val="Heading2"/>
+      </w:pPr>
+      <w:bookmarkStart w:id="24" w:name="methane-oxidation-rate"/>
+      <w:r>
+        <w:t xml:space="preserve">Methane oxidation rate</w:t>
+      </w:r>
+      <w:bookmarkEnd w:id="24"/>
+    </w:p>
+    <w:p>
+      <w:pPr>
+        <w:pStyle w:val="FirstParagraph"/>
+      </w:pPr>
+      <w:r>
+        <w:t xml:space="preserve">Methane oxidation rates were determined after flushing and spiking jars to</w:t>
+      </w:r>
+      <w:r>
+        <w:t xml:space="preserve"> </w:t>
+      </w:r>
+      <w:r>
+        <w:t xml:space="preserve">1000 ppm CH</w:t>
       </w:r>
       <w:r>
         <w:rPr>
@@ -1544,16 +1715,31 @@
         <w:t xml:space="preserve">4</w:t>
       </w:r>
       <w:r>
-        <w:t xml:space="preserve"> </w:t>
-      </w:r>
-      <w:r>
-        <w:t xml:space="preserve">to bring</w:t>
-      </w:r>
-      <w:r>
-        <w:t xml:space="preserve"> </w:t>
-      </w:r>
-      <w:r>
-        <w:t xml:space="preserve">the headspace concentration to approximately 1000 ppm CH</w:t>
+        <w:t xml:space="preserve">. Headspace samples of 1 mL were collected from</w:t>
+      </w:r>
+      <w:r>
+        <w:t xml:space="preserve"> </w:t>
+      </w:r>
+      <w:r>
+        <w:t xml:space="preserve">each jar immediately after spiking and then at time points 3, 6, 24, and 48</w:t>
+      </w:r>
+      <w:r>
+        <w:t xml:space="preserve"> </w:t>
+      </w:r>
+      <w:r>
+        <w:t xml:space="preserve">hours for a 5-point curve. Samples were immediately injected into a SRI model</w:t>
+      </w:r>
+      <w:r>
+        <w:t xml:space="preserve"> </w:t>
+      </w:r>
+      <w:r>
+        <w:t xml:space="preserve">8610C gas chromatograph equipped with a flame ionization detector (SRI</w:t>
+      </w:r>
+      <w:r>
+        <w:t xml:space="preserve"> </w:t>
+      </w:r>
+      <w:r>
+        <w:t xml:space="preserve">Instruments, Torrance, CA, USA) to determine the headspace CH</w:t>
       </w:r>
       <w:r>
         <w:rPr>
@@ -1562,25 +1748,31 @@
         <w:t xml:space="preserve">4</w:t>
       </w:r>
       <w:r>
-        <w:t xml:space="preserve">. To create the two</w:t>
-      </w:r>
-      <w:r>
-        <w:t xml:space="preserve"> </w:t>
-      </w:r>
-      <w:r>
-        <w:t xml:space="preserve">treatment groups, twenty-four jars were created in an identical manner and then</w:t>
-      </w:r>
-      <w:r>
-        <w:t xml:space="preserve"> </w:t>
-      </w:r>
-      <w:r>
-        <w:t xml:space="preserve">randomly assigned to either the selection or control line. Jars were</w:t>
-      </w:r>
-      <w:r>
-        <w:t xml:space="preserve"> </w:t>
-      </w:r>
-      <w:r>
-        <w:t xml:space="preserve">flushed and respiked with CH</w:t>
+        <w:t xml:space="preserve"> </w:t>
+      </w:r>
+      <w:r>
+        <w:t xml:space="preserve">concentration.</w:t>
+      </w:r>
+      <w:r>
+        <w:t xml:space="preserve"> </w:t>
+      </w:r>
+      <w:r>
+        <w:t xml:space="preserve">We applied a first-order exponential decay function to determine the rate</w:t>
+      </w:r>
+      <w:r>
+        <w:t xml:space="preserve"> </w:t>
+      </w:r>
+      <w:r>
+        <w:t xml:space="preserve">constant (k, units = d</w:t>
+      </w:r>
+      <w:r>
+        <w:rPr>
+          <w:vertAlign w:val="superscript"/>
+        </w:rPr>
+        <w:t xml:space="preserve">−1</w:t>
+      </w:r>
+      <w:r>
+        <w:t xml:space="preserve">; i.e., dCH</w:t>
       </w:r>
       <w:r>
         <w:rPr>
@@ -1589,16 +1781,7 @@
         <w:t xml:space="preserve">4</w:t>
       </w:r>
       <w:r>
-        <w:t xml:space="preserve"> </w:t>
-      </w:r>
-      <w:r>
-        <w:t xml:space="preserve">twice per week to maintain aerobic conditions</w:t>
-      </w:r>
-      <w:r>
-        <w:t xml:space="preserve"> </w:t>
-      </w:r>
-      <w:r>
-        <w:t xml:space="preserve">and elevated CH</w:t>
+        <w:t xml:space="preserve">/dt = k[CH</w:t>
       </w:r>
       <w:r>
         <w:rPr>
@@ -1607,46 +1790,13 @@
         <w:t xml:space="preserve">4</w:t>
       </w:r>
       <w:r>
-        <w:t xml:space="preserve"> </w:t>
-      </w:r>
-      <w:r>
-        <w:t xml:space="preserve">concentrations and were incubated at ambient temperature for</w:t>
-      </w:r>
-      <w:r>
-        <w:t xml:space="preserve"> </w:t>
-      </w:r>
-      <w:r>
-        <w:t xml:space="preserve">approximately four weeks. Methane oxidation rates were determined at the end of</w:t>
-      </w:r>
-      <w:r>
-        <w:t xml:space="preserve"> </w:t>
-      </w:r>
-      <w:r>
-        <w:t xml:space="preserve">the incubation period and selection was performed. For each treatment, the</w:t>
-      </w:r>
-      <w:r>
-        <w:t xml:space="preserve"> </w:t>
-      </w:r>
-      <w:r>
-        <w:t xml:space="preserve">selected jars were homogenized and 5 g of the homogenized soil was used to</w:t>
-      </w:r>
-      <w:r>
-        <w:t xml:space="preserve"> </w:t>
-      </w:r>
-      <w:r>
-        <w:t xml:space="preserve">inoculate the next set of jars, which represents a 10% subsampling. The next set</w:t>
-      </w:r>
-      <w:r>
-        <w:t xml:space="preserve"> </w:t>
-      </w:r>
-      <w:r>
-        <w:t xml:space="preserve">of jars were created in an identical manner to the first generation with fresh</w:t>
-      </w:r>
-      <w:r>
-        <w:t xml:space="preserve"> </w:t>
-      </w:r>
-      <w:r>
-        <w:t xml:space="preserve">autoclaved potting mix and the same moisture and CH</w:t>
+        <w:t xml:space="preserve">]) of the exponential</w:t>
+      </w:r>
+      <w:r>
+        <w:t xml:space="preserve"> </w:t>
+      </w:r>
+      <w:r>
+        <w:t xml:space="preserve">decrease in CH</w:t>
       </w:r>
       <w:r>
         <w:rPr>
@@ -1655,136 +1805,7 @@
         <w:t xml:space="preserve">4</w:t>
       </w:r>
       <w:r>
-        <w:t xml:space="preserve"> </w:t>
-      </w:r>
-      <w:r>
-        <w:t xml:space="preserve">content.</w:t>
-      </w:r>
-    </w:p>
-    <w:p>
-      <w:pPr>
-        <w:pStyle w:val="Heading2"/>
-      </w:pPr>
-      <w:bookmarkStart w:id="24" w:name="methane-oxidation-rate"/>
-      <w:r>
-        <w:t xml:space="preserve">Methane oxidation rate</w:t>
-      </w:r>
-      <w:bookmarkEnd w:id="24"/>
-    </w:p>
-    <w:p>
-      <w:pPr>
-        <w:pStyle w:val="FirstParagraph"/>
-      </w:pPr>
-      <w:r>
-        <w:t xml:space="preserve">Methane oxidation rates were determined after flushing and spiking jars to</w:t>
-      </w:r>
-      <w:r>
-        <w:t xml:space="preserve"> </w:t>
-      </w:r>
-      <w:r>
-        <w:t xml:space="preserve">approximately 1000 ppm CH</w:t>
-      </w:r>
-      <w:r>
-        <w:rPr>
-          <w:vertAlign w:val="subscript"/>
-        </w:rPr>
-        <w:t xml:space="preserve">4</w:t>
-      </w:r>
-      <w:r>
-        <w:t xml:space="preserve">. Headspace samples of 1 mL were collected from</w:t>
-      </w:r>
-      <w:r>
-        <w:t xml:space="preserve"> </w:t>
-      </w:r>
-      <w:r>
-        <w:t xml:space="preserve">each jar immediately after spiking and then at time points 3, 6, 24, and 48</w:t>
-      </w:r>
-      <w:r>
-        <w:t xml:space="preserve"> </w:t>
-      </w:r>
-      <w:r>
-        <w:t xml:space="preserve">hours for a 5-point curve. Samples were immediately injected into a SRI model</w:t>
-      </w:r>
-      <w:r>
-        <w:t xml:space="preserve"> </w:t>
-      </w:r>
-      <w:r>
-        <w:t xml:space="preserve">8610C gas chromatograph equipped with a flame ionization detector (SRI</w:t>
-      </w:r>
-      <w:r>
-        <w:t xml:space="preserve"> </w:t>
-      </w:r>
-      <w:r>
-        <w:t xml:space="preserve">Instruments, Torrance, CA, USA) to determine the headspace CH</w:t>
-      </w:r>
-      <w:r>
-        <w:rPr>
-          <w:vertAlign w:val="subscript"/>
-        </w:rPr>
-        <w:t xml:space="preserve">4</w:t>
-      </w:r>
-      <w:r>
-        <w:t xml:space="preserve"> </w:t>
-      </w:r>
-      <w:r>
-        <w:t xml:space="preserve">concentration.</w:t>
-      </w:r>
-      <w:r>
-        <w:t xml:space="preserve"> </w:t>
-      </w:r>
-      <w:r>
-        <w:t xml:space="preserve">We applied a first-order exponential decay function to determine the rate</w:t>
-      </w:r>
-      <w:r>
-        <w:t xml:space="preserve"> </w:t>
-      </w:r>
-      <w:r>
-        <w:t xml:space="preserve">constant (k, units = d</w:t>
-      </w:r>
-      <w:r>
-        <w:rPr>
-          <w:vertAlign w:val="superscript"/>
-        </w:rPr>
-        <w:t xml:space="preserve">−1</w:t>
-      </w:r>
-      <w:r>
-        <w:t xml:space="preserve">; i.e., dCH</w:t>
-      </w:r>
-      <w:r>
-        <w:rPr>
-          <w:vertAlign w:val="subscript"/>
-        </w:rPr>
-        <w:t xml:space="preserve">4</w:t>
-      </w:r>
-      <w:r>
-        <w:t xml:space="preserve">/dt = k[CH</w:t>
-      </w:r>
-      <w:r>
-        <w:rPr>
-          <w:vertAlign w:val="subscript"/>
-        </w:rPr>
-        <w:t xml:space="preserve">4</w:t>
-      </w:r>
-      <w:r>
-        <w:t xml:space="preserve">]) of the exponential</w:t>
-      </w:r>
-      <w:r>
-        <w:t xml:space="preserve"> </w:t>
-      </w:r>
-      <w:r>
-        <w:t xml:space="preserve">decrease in CH</w:t>
-      </w:r>
-      <w:r>
-        <w:rPr>
-          <w:vertAlign w:val="subscript"/>
-        </w:rPr>
-        <w:t xml:space="preserve">4</w:t>
-      </w:r>
-      <w:r>
-        <w:t xml:space="preserve"> </w:t>
-      </w:r>
-      <w:r>
-        <w:t xml:space="preserve">Oxidation rates are presented as the additive inverse of</w:t>
+        <w:t xml:space="preserve">. Oxidation rates are presented as the additive inverse of</w:t>
       </w:r>
       <w:r>
         <w:t xml:space="preserve"> </w:t>
@@ -1818,7 +1839,13 @@
         <w:t xml:space="preserve"> </w:t>
       </w:r>
       <w:r>
-        <w:t xml:space="preserve">oxidation rate. The jars selected in passage two for the positive selection treatment had</w:t>
+        <w:t xml:space="preserve">oxidation rate. The jars selected to inoculate passage three for the positive</w:t>
+      </w:r>
+      <w:r>
+        <w:t xml:space="preserve"> </w:t>
+      </w:r>
+      <w:r>
+        <w:t xml:space="preserve">selection treatment had</w:t>
       </w:r>
       <w:r>
         <w:t xml:space="preserve"> </w:t>
@@ -1842,40 +1869,7 @@
         <w:t xml:space="preserve"> </w:t>
       </w:r>
       <w:r>
-        <w:t xml:space="preserve">in the rate constant. Despite this error, we still observed a strong</w:t>
-      </w:r>
-      <w:r>
-        <w:t xml:space="preserve"> </w:t>
-      </w:r>
-      <w:r>
-        <w:t xml:space="preserve">response to selection demonstrating the power of this technique. In addition,</w:t>
-      </w:r>
-      <w:r>
-        <w:t xml:space="preserve"> </w:t>
-      </w:r>
-      <w:r>
-        <w:t xml:space="preserve">this likely reintroduced diversity lost during the selection process,</w:t>
-      </w:r>
-      <w:r>
-        <w:t xml:space="preserve"> </w:t>
-      </w:r>
-      <w:r>
-        <w:t xml:space="preserve">potentially increasing the variation available to be selected upon, as</w:t>
-      </w:r>
-      <w:r>
-        <w:t xml:space="preserve"> </w:t>
-      </w:r>
-      <w:r>
-        <w:t xml:space="preserve">is recommended for microbiome selection experiments</w:t>
-      </w:r>
-      <w:r>
-        <w:t xml:space="preserve"> </w:t>
-      </w:r>
-      <w:r>
-        <w:t xml:space="preserve">(24)</w:t>
-      </w:r>
-      <w:r>
-        <w:t xml:space="preserve">.</w:t>
+        <w:t xml:space="preserve">in the rate constant.</w:t>
       </w:r>
     </w:p>
     <w:p>
@@ -1970,7 +1964,7 @@
         <w:t xml:space="preserve"> </w:t>
       </w:r>
       <w:r>
-        <w:t xml:space="preserve">(25)</w:t>
+        <w:t xml:space="preserve">(24)</w:t>
       </w:r>
       <w:r>
         <w:t xml:space="preserve">. PCR mixtures were: 10</w:t>
@@ -2165,7 +2159,7 @@
         <w:t xml:space="preserve"> </w:t>
       </w:r>
       <w:r>
-        <w:t xml:space="preserve">(26,27)</w:t>
+        <w:t xml:space="preserve">(25,26)</w:t>
       </w:r>
       <w:r>
         <w:t xml:space="preserve">. Amplicon concentrations were quantified using</w:t>
@@ -2222,16 +2216,76 @@
         <w:t xml:space="preserve"> </w:t>
       </w:r>
       <w:r>
+        <w:t xml:space="preserve">(27)</w:t>
+      </w:r>
+      <w:r>
+        <w:t xml:space="preserve">. Demultiplexed</w:t>
+      </w:r>
+      <w:r>
+        <w:t xml:space="preserve"> </w:t>
+      </w:r>
+      <w:r>
+        <w:t xml:space="preserve">sequencing reads were denoised using</w:t>
+      </w:r>
+      <w:r>
+        <w:t xml:space="preserve"> </w:t>
+      </w:r>
+      <w:r>
+        <w:t xml:space="preserve">‘</w:t>
+      </w:r>
+      <w:r>
+        <w:t xml:space="preserve">DADA2</w:t>
+      </w:r>
+      <w:r>
+        <w:t xml:space="preserve">’</w:t>
+      </w:r>
+      <w:r>
+        <w:t xml:space="preserve"> </w:t>
+      </w:r>
+      <w:r>
+        <w:t xml:space="preserve">to generate a table of amplicon</w:t>
+      </w:r>
+      <w:r>
+        <w:t xml:space="preserve"> </w:t>
+      </w:r>
+      <w:r>
+        <w:t xml:space="preserve">sequence variants (ASVs)</w:t>
+      </w:r>
+      <w:r>
+        <w:t xml:space="preserve"> </w:t>
+      </w:r>
+      <w:r>
         <w:t xml:space="preserve">(28)</w:t>
       </w:r>
       <w:r>
-        <w:t xml:space="preserve">. Demultiplexed</w:t>
-      </w:r>
-      <w:r>
-        <w:t xml:space="preserve"> </w:t>
-      </w:r>
-      <w:r>
-        <w:t xml:space="preserve">sequencing reads were denoised using</w:t>
+        <w:t xml:space="preserve">. Taxonomic assignment was performed</w:t>
+      </w:r>
+      <w:r>
+        <w:t xml:space="preserve"> </w:t>
+      </w:r>
+      <w:r>
+        <w:t xml:space="preserve">using the Ribosomal Database Project naive Bayesian classifier</w:t>
+      </w:r>
+      <w:r>
+        <w:t xml:space="preserve"> </w:t>
+      </w:r>
+      <w:r>
+        <w:t xml:space="preserve">(29)</w:t>
+      </w:r>
+      <w:r>
+        <w:t xml:space="preserve">. The</w:t>
+      </w:r>
+      <w:r>
+        <w:t xml:space="preserve"> </w:t>
+      </w:r>
+      <w:r>
+        <w:t xml:space="preserve">presence of contaminants was evaluated using both the prevalence and frequency</w:t>
+      </w:r>
+      <w:r>
+        <w:t xml:space="preserve"> </w:t>
+      </w:r>
+      <w:r>
+        <w:t xml:space="preserve">methods from</w:t>
       </w:r>
       <w:r>
         <w:t xml:space="preserve"> </w:t>
@@ -2240,7 +2294,7 @@
         <w:t xml:space="preserve">‘</w:t>
       </w:r>
       <w:r>
-        <w:t xml:space="preserve">DADA2</w:t>
+        <w:t xml:space="preserve">DECONTAM</w:t>
       </w:r>
       <w:r>
         <w:t xml:space="preserve">’</w:t>
@@ -2249,28 +2303,13 @@
         <w:t xml:space="preserve"> </w:t>
       </w:r>
       <w:r>
-        <w:t xml:space="preserve">to generate a table of amplicon</w:t>
-      </w:r>
-      <w:r>
-        <w:t xml:space="preserve"> </w:t>
-      </w:r>
-      <w:r>
-        <w:t xml:space="preserve">sequence variants (ASVs)</w:t>
-      </w:r>
-      <w:r>
-        <w:t xml:space="preserve"> </w:t>
-      </w:r>
-      <w:r>
-        <w:t xml:space="preserve">(29)</w:t>
-      </w:r>
-      <w:r>
-        <w:t xml:space="preserve">. Taxonomic assignment was performed</w:t>
-      </w:r>
-      <w:r>
-        <w:t xml:space="preserve"> </w:t>
-      </w:r>
-      <w:r>
-        <w:t xml:space="preserve">using the Ribosomal Database Project naive Bayesian classifier</w:t>
+        <w:t xml:space="preserve">by comparing samples to extraction controls of</w:t>
+      </w:r>
+      <w:r>
+        <w:t xml:space="preserve"> </w:t>
+      </w:r>
+      <w:r>
+        <w:t xml:space="preserve">water</w:t>
       </w:r>
       <w:r>
         <w:t xml:space="preserve"> </w:t>
@@ -2279,19 +2318,55 @@
         <w:t xml:space="preserve">(30)</w:t>
       </w:r>
       <w:r>
-        <w:t xml:space="preserve">. The</w:t>
-      </w:r>
-      <w:r>
-        <w:t xml:space="preserve"> </w:t>
-      </w:r>
-      <w:r>
-        <w:t xml:space="preserve">presence of contaminants was evaluated using both the prevalence and frequency</w:t>
-      </w:r>
-      <w:r>
-        <w:t xml:space="preserve"> </w:t>
-      </w:r>
-      <w:r>
-        <w:t xml:space="preserve">methods from</w:t>
+        <w:t xml:space="preserve">. Decontam identified</w:t>
+      </w:r>
+      <w:r>
+        <w:t xml:space="preserve"> </w:t>
+      </w:r>
+      <w:r>
+        <w:t xml:space="preserve">16 potential contaminants based on</w:t>
+      </w:r>
+      <w:r>
+        <w:t xml:space="preserve"> </w:t>
+      </w:r>
+      <w:r>
+        <w:t xml:space="preserve">prevalence and frequency. Visual inspection of abundance-concentration plots</w:t>
+      </w:r>
+      <w:r>
+        <w:t xml:space="preserve"> </w:t>
+      </w:r>
+      <w:r>
+        <w:t xml:space="preserve">indicated that 9 of these were likely contaminants and</w:t>
+      </w:r>
+      <w:r>
+        <w:t xml:space="preserve"> </w:t>
+      </w:r>
+      <w:r>
+        <w:t xml:space="preserve">these ASVs were removed. Amplicon sequence variants that were assigned</w:t>
+      </w:r>
+      <w:r>
+        <w:t xml:space="preserve"> </w:t>
+      </w:r>
+      <w:r>
+        <w:t xml:space="preserve">chloroplast or mitochondria taxonomy were removed prior to analysis.</w:t>
+      </w:r>
+    </w:p>
+    <w:p>
+      <w:pPr>
+        <w:pStyle w:val="Heading2"/>
+      </w:pPr>
+      <w:bookmarkStart w:id="27" w:name="statistical-analysis"/>
+      <w:r>
+        <w:t xml:space="preserve">Statistical Analysis</w:t>
+      </w:r>
+      <w:bookmarkEnd w:id="27"/>
+    </w:p>
+    <w:p>
+      <w:pPr>
+        <w:pStyle w:val="FirstParagraph"/>
+      </w:pPr>
+      <w:r>
+        <w:t xml:space="preserve">Statistical analyses were performed in</w:t>
       </w:r>
       <w:r>
         <w:t xml:space="preserve"> </w:t>
@@ -2300,7 +2375,7 @@
         <w:t xml:space="preserve">‘</w:t>
       </w:r>
       <w:r>
-        <w:t xml:space="preserve">DECONTAM</w:t>
+        <w:t xml:space="preserve">R</w:t>
       </w:r>
       <w:r>
         <w:t xml:space="preserve">’</w:t>
@@ -2309,85 +2384,1071 @@
         <w:t xml:space="preserve"> </w:t>
       </w:r>
       <w:r>
+        <w:t xml:space="preserve">(27)</w:t>
+      </w:r>
+      <w:r>
+        <w:t xml:space="preserve">. To determine</w:t>
+      </w:r>
+      <w:r>
+        <w:t xml:space="preserve"> </w:t>
+      </w:r>
+      <w:r>
+        <w:t xml:space="preserve">whether there was a significant change in CH</w:t>
+      </w:r>
+      <w:r>
+        <w:rPr>
+          <w:vertAlign w:val="subscript"/>
+        </w:rPr>
+        <w:t xml:space="preserve">4</w:t>
+      </w:r>
+      <w:r>
+        <w:t xml:space="preserve"> </w:t>
+      </w:r>
+      <w:r>
+        <w:t xml:space="preserve">oxidation rate as a response to</w:t>
+      </w:r>
+      <w:r>
+        <w:t xml:space="preserve"> </w:t>
+      </w:r>
+      <w:r>
+        <w:t xml:space="preserve">selection, we tested a difference in slopes between the selection and control</w:t>
+      </w:r>
+      <w:r>
+        <w:t xml:space="preserve"> </w:t>
+      </w:r>
+      <w:r>
+        <w:t xml:space="preserve">lines. Residuals did not meet the assumptions of constant variance</w:t>
+      </w:r>
+      <w:r>
+        <w:t xml:space="preserve"> </w:t>
+      </w:r>
+      <w:r>
+        <w:t xml:space="preserve">and normal distribution. Therefore, CH</w:t>
+      </w:r>
+      <w:r>
+        <w:rPr>
+          <w:vertAlign w:val="subscript"/>
+        </w:rPr>
+        <w:t xml:space="preserve">4</w:t>
+      </w:r>
+      <w:r>
+        <w:t xml:space="preserve"> </w:t>
+      </w:r>
+      <w:r>
+        <w:t xml:space="preserve">oxidation rates were log</w:t>
+      </w:r>
+      <w:r>
+        <w:rPr>
+          <w:vertAlign w:val="subscript"/>
+        </w:rPr>
+        <w:t xml:space="preserve">10</w:t>
+      </w:r>
+      <w:r>
+        <w:t xml:space="preserve"> </w:t>
+      </w:r>
+      <w:r>
+        <w:t xml:space="preserve">transformed prior to analysis. Following transformation, these assumptions</w:t>
+      </w:r>
+      <w:r>
+        <w:t xml:space="preserve"> </w:t>
+      </w:r>
+      <w:r>
+        <w:t xml:space="preserve">were met. First, we tested if there was a difference of</w:t>
+      </w:r>
+      <w:r>
+        <w:t xml:space="preserve"> </w:t>
+      </w:r>
+      <w:r>
+        <w:t xml:space="preserve">slopes between the selection line and the control based on the interaction</w:t>
+      </w:r>
+      <w:r>
+        <w:t xml:space="preserve"> </w:t>
+      </w:r>
+      <w:r>
+        <w:t xml:space="preserve">between passage and treatment. To test the interaction, we fit two nested models</w:t>
+      </w:r>
+      <w:r>
+        <w:t xml:space="preserve"> </w:t>
+      </w:r>
+      <w:r>
+        <w:t xml:space="preserve">with and without the interaction term and compared them using an F-test with the</w:t>
+      </w:r>
+      <w:r>
+        <w:t xml:space="preserve"> </w:t>
+      </w:r>
+      <w:r>
+        <w:t xml:space="preserve">‘</w:t>
+      </w:r>
+      <w:r>
+        <w:t xml:space="preserve">anova</w:t>
+      </w:r>
+      <w:r>
+        <w:t xml:space="preserve">’</w:t>
+      </w:r>
+      <w:r>
+        <w:t xml:space="preserve"> </w:t>
+      </w:r>
+      <w:r>
+        <w:t xml:space="preserve">function. We then present the slopes for each treatment, which</w:t>
+      </w:r>
+      <w:r>
+        <w:t xml:space="preserve"> </w:t>
+      </w:r>
+      <w:r>
+        <w:t xml:space="preserve">represented the change in CH</w:t>
+      </w:r>
+      <w:r>
+        <w:rPr>
+          <w:vertAlign w:val="subscript"/>
+        </w:rPr>
+        <w:t xml:space="preserve">4</w:t>
+      </w:r>
+      <w:r>
+        <w:t xml:space="preserve"> </w:t>
+      </w:r>
+      <w:r>
+        <w:t xml:space="preserve">oxidation rate per passage as a response to</w:t>
+      </w:r>
+      <w:r>
+        <w:t xml:space="preserve"> </w:t>
+      </w:r>
+      <w:r>
+        <w:t xml:space="preserve">selection.</w:t>
+      </w:r>
+    </w:p>
+    <w:p>
+      <w:pPr>
+        <w:pStyle w:val="TextBody"/>
+      </w:pPr>
+      <w:r>
+        <w:t xml:space="preserve">We estimated the proportion of variation in CH</w:t>
+      </w:r>
+      <w:r>
+        <w:rPr>
+          <w:vertAlign w:val="subscript"/>
+        </w:rPr>
+        <w:t xml:space="preserve">4</w:t>
+      </w:r>
+      <w:r>
+        <w:t xml:space="preserve"> </w:t>
+      </w:r>
+      <w:r>
+        <w:t xml:space="preserve">oxidation rate due to</w:t>
+      </w:r>
+      <w:r>
+        <w:t xml:space="preserve"> </w:t>
+      </w:r>
+      <w:r>
+        <w:t xml:space="preserve">variation in the microbiome as the regression of divergence between the positive</w:t>
+      </w:r>
+      <w:r>
+        <w:t xml:space="preserve"> </w:t>
+      </w:r>
+      <w:r>
+        <w:t xml:space="preserve">line and the control on the cumulative selection differential</w:t>
+      </w:r>
+      <w:r>
+        <w:t xml:space="preserve"> </w:t>
+      </w:r>
+      <w:r>
         <w:t xml:space="preserve">(31)</w:t>
       </w:r>
       <w:r>
-        <w:t xml:space="preserve">. Decontam identified</w:t>
-      </w:r>
-      <w:r>
-        <w:t xml:space="preserve"> </w:t>
-      </w:r>
-      <w:r>
-        <w:t xml:space="preserve">16 potential contaminants based on</w:t>
-      </w:r>
-      <w:r>
-        <w:t xml:space="preserve"> </w:t>
-      </w:r>
-      <w:r>
-        <w:t xml:space="preserve">prevalence and frequency. Visual inspection of abundance-concentration plots</w:t>
-      </w:r>
-      <w:r>
-        <w:t xml:space="preserve"> </w:t>
-      </w:r>
-      <w:r>
-        <w:t xml:space="preserve">indicated that 9 of these were likely contaminants and</w:t>
-      </w:r>
-      <w:r>
-        <w:t xml:space="preserve"> </w:t>
-      </w:r>
-      <w:r>
-        <w:t xml:space="preserve">these ASVs were removed. Amplicon sequence variants that were assigned</w:t>
-      </w:r>
-      <w:r>
-        <w:t xml:space="preserve"> </w:t>
-      </w:r>
-      <w:r>
-        <w:t xml:space="preserve">chloroplast or mitochondria taxonomy were removed prior to analysis.</w:t>
-      </w:r>
+        <w:t xml:space="preserve">.</w:t>
+      </w:r>
+      <w:r>
+        <w:t xml:space="preserve"> </w:t>
+      </w:r>
+      <w:r>
+        <w:t xml:space="preserve">This estimate is analogous</w:t>
+      </w:r>
+      <w:r>
+        <w:t xml:space="preserve"> </w:t>
+      </w:r>
+      <w:r>
+        <w:t xml:space="preserve">to estimates of</w:t>
+      </w:r>
+      <w:r>
+        <w:t xml:space="preserve"> </w:t>
+      </w:r>
+      <w:r>
+        <w:t xml:space="preserve">“</w:t>
+      </w:r>
+      <w:r>
+        <w:t xml:space="preserve">microbiability</w:t>
+      </w:r>
+      <w:r>
+        <w:t xml:space="preserve">”</w:t>
+      </w:r>
+      <w:r>
+        <w:t xml:space="preserve"> </w:t>
+      </w:r>
+      <w:r>
+        <w:t xml:space="preserve">from the animal breeding literature, which</w:t>
+      </w:r>
+      <w:r>
+        <w:t xml:space="preserve"> </w:t>
+      </w:r>
+      <w:r>
+        <w:t xml:space="preserve">quantifies the</w:t>
+      </w:r>
+      <w:r>
+        <w:t xml:space="preserve"> </w:t>
+      </w:r>
+      <w:r>
+        <w:t xml:space="preserve">variation in a host trait that is due to microbiome variation</w:t>
+      </w:r>
+      <w:r>
+        <w:t xml:space="preserve"> </w:t>
+      </w:r>
+      <w:r>
+        <w:t xml:space="preserve">(32)</w:t>
+      </w:r>
+      <w:r>
+        <w:t xml:space="preserve">.</w:t>
+      </w:r>
+      <w:r>
+        <w:t xml:space="preserve"> </w:t>
+      </w:r>
+      <w:r>
+        <w:t xml:space="preserve">The slope of the regression of divergence on cumulative selection differential</w:t>
+      </w:r>
+      <w:r>
+        <w:t xml:space="preserve"> </w:t>
+      </w:r>
+      <w:r>
+        <w:t xml:space="preserve">provides an estimate of realized microbiability (h</w:t>
+      </w:r>
+      <w:r>
+        <w:rPr>
+          <w:vertAlign w:val="superscript"/>
+        </w:rPr>
+        <w:t xml:space="preserve">2</w:t>
+      </w:r>
+      <w:r>
+        <w:t xml:space="preserve"> </w:t>
+      </w:r>
+      <w:r>
+        <w:t xml:space="preserve">± SE).</w:t>
+      </w:r>
+      <w:r>
+        <w:t xml:space="preserve"> </w:t>
+      </w:r>
+      <w:r>
+        <w:t xml:space="preserve">Divergence was calculated as the mean CH</w:t>
+      </w:r>
+      <w:r>
+        <w:rPr>
+          <w:vertAlign w:val="subscript"/>
+        </w:rPr>
+        <w:t xml:space="preserve">4</w:t>
+      </w:r>
+      <w:r>
+        <w:t xml:space="preserve"> </w:t>
+      </w:r>
+      <w:r>
+        <w:t xml:space="preserve">oxidation rate of the positive</w:t>
+      </w:r>
+      <w:r>
+        <w:t xml:space="preserve"> </w:t>
+      </w:r>
+      <w:r>
+        <w:t xml:space="preserve">treatment minus the mean CH</w:t>
+      </w:r>
+      <w:r>
+        <w:rPr>
+          <w:vertAlign w:val="subscript"/>
+        </w:rPr>
+        <w:t xml:space="preserve">4</w:t>
+      </w:r>
+      <w:r>
+        <w:t xml:space="preserve"> </w:t>
+      </w:r>
+      <w:r>
+        <w:t xml:space="preserve">oxidation rate of the control in each</w:t>
+      </w:r>
+      <w:r>
+        <w:t xml:space="preserve"> </w:t>
+      </w:r>
+      <w:r>
+        <w:t xml:space="preserve">passage. The selection differential was calculated as the difference between</w:t>
+      </w:r>
+      <w:r>
+        <w:t xml:space="preserve"> </w:t>
+      </w:r>
+      <w:r>
+        <w:t xml:space="preserve">the mean of the three selected jars and the mean of all twelve jars in a passage.</w:t>
+      </w:r>
+      <w:r>
+        <w:t xml:space="preserve"> </w:t>
+      </w:r>
+      <w:r>
+        <w:t xml:space="preserve">Cumulative selection differential was calculated as the sum of the selection</w:t>
+      </w:r>
+      <w:r>
+        <w:t xml:space="preserve"> </w:t>
+      </w:r>
+      <w:r>
+        <w:t xml:space="preserve">differential from all preceding selection events. We then regressed cumulative</w:t>
+      </w:r>
+      <w:r>
+        <w:t xml:space="preserve"> </w:t>
+      </w:r>
+      <w:r>
+        <w:t xml:space="preserve">divergence on cumulative selection differential using the</w:t>
+      </w:r>
+      <w:r>
+        <w:t xml:space="preserve"> </w:t>
+      </w:r>
+      <w:r>
+        <w:t xml:space="preserve">‘</w:t>
+      </w:r>
+      <w:r>
+        <w:t xml:space="preserve">lm</w:t>
+      </w:r>
+      <w:r>
+        <w:t xml:space="preserve">’</w:t>
+      </w:r>
+      <w:r>
+        <w:t xml:space="preserve"> </w:t>
+      </w:r>
+      <w:r>
+        <w:t xml:space="preserve">function. We report</w:t>
+      </w:r>
+      <w:r>
+        <w:t xml:space="preserve"> </w:t>
+      </w:r>
+      <w:r>
+        <w:t xml:space="preserve">the slope as a percent change by back-calculating the percent change from the</w:t>
+      </w:r>
+      <w:r>
+        <w:t xml:space="preserve"> </w:t>
+      </w:r>
+      <w:r>
+        <w:t xml:space="preserve">log-transformed data into the original units using the formula</w:t>
+      </w:r>
+      <w:r>
+        <w:t xml:space="preserve"> </w:t>
+      </w:r>
+      <m:oMath>
+        <m:r>
+          <m:t>(</m:t>
+        </m:r>
+        <m:sSup>
+          <m:e>
+            <m:r>
+              <m:t>10</m:t>
+            </m:r>
+          </m:e>
+          <m:sup>
+            <m:r>
+              <m:t>β</m:t>
+            </m:r>
+          </m:sup>
+        </m:sSup>
+        <m:r>
+          <m:t>−</m:t>
+        </m:r>
+        <m:r>
+          <m:t>1</m:t>
+        </m:r>
+        <m:r>
+          <m:t>)</m:t>
+        </m:r>
+        <m:r>
+          <m:t>*</m:t>
+        </m:r>
+        <m:r>
+          <m:t>100</m:t>
+        </m:r>
+      </m:oMath>
+      <w:r>
+        <w:t xml:space="preserve"> </w:t>
+      </w:r>
+      <w:r>
+        <w:t xml:space="preserve">where</w:t>
+      </w:r>
+      <w:r>
+        <w:t xml:space="preserve"> </w:t>
+      </w:r>
+      <m:oMath>
+        <m:r>
+          <m:t>β</m:t>
+        </m:r>
+      </m:oMath>
+      <w:r>
+        <w:t xml:space="preserve"> </w:t>
+      </w:r>
+      <w:r>
+        <w:t xml:space="preserve">is the slope.</w:t>
+      </w:r>
+    </w:p>
+    <w:p>
+      <w:pPr>
+        <w:pStyle w:val="TextBody"/>
+      </w:pPr>
+      <w:r>
+        <w:t xml:space="preserve">Richness was estimated using the method from</w:t>
+      </w:r>
+      <w:r>
+        <w:t xml:space="preserve"> </w:t>
+      </w:r>
+      <w:r>
+        <w:t xml:space="preserve">(33)</w:t>
+      </w:r>
+      <w:r>
+        <w:t xml:space="preserve"> </w:t>
+      </w:r>
+      <w:r>
+        <w:t xml:space="preserve">with a subsample</w:t>
+      </w:r>
+      <w:r>
+        <w:t xml:space="preserve"> </w:t>
+      </w:r>
+      <w:r>
+        <w:t xml:space="preserve">size of 176,545 calculated via the</w:t>
+      </w:r>
+      <w:r>
+        <w:t xml:space="preserve"> </w:t>
+      </w:r>
+      <w:r>
+        <w:t xml:space="preserve">‘</w:t>
+      </w:r>
+      <w:r>
+        <w:t xml:space="preserve">rarefy</w:t>
+      </w:r>
+      <w:r>
+        <w:t xml:space="preserve">’</w:t>
+      </w:r>
+      <w:r>
+        <w:t xml:space="preserve"> </w:t>
+      </w:r>
+      <w:r>
+        <w:t xml:space="preserve">function in</w:t>
+      </w:r>
+      <w:r>
+        <w:t xml:space="preserve"> </w:t>
+      </w:r>
+      <w:r>
+        <w:t xml:space="preserve">‘</w:t>
+      </w:r>
+      <w:r>
+        <w:t xml:space="preserve">vegan</w:t>
+      </w:r>
+      <w:r>
+        <w:t xml:space="preserve">’</w:t>
+      </w:r>
+      <w:r>
+        <w:t xml:space="preserve"> </w:t>
+      </w:r>
+      <w:r>
+        <w:t xml:space="preserve">(34)</w:t>
+      </w:r>
+      <w:r>
+        <w:t xml:space="preserve">. We</w:t>
+      </w:r>
+      <w:r>
+        <w:t xml:space="preserve"> </w:t>
+      </w:r>
+      <w:r>
+        <w:t xml:space="preserve">tested a difference in richness by both passage and treatment with a</w:t>
+      </w:r>
+      <w:r>
+        <w:t xml:space="preserve"> </w:t>
+      </w:r>
+      <w:r>
+        <w:t xml:space="preserve">Kruskal-Wallace test followed by a pairwise Wilcoxon test. Next, we estimated</w:t>
+      </w:r>
+      <w:r>
+        <w:t xml:space="preserve"> </w:t>
+      </w:r>
+      <w:r>
+        <w:t xml:space="preserve">beta-diversity as the Bray-Curtis dissimilarity by averaging 100 random subsets</w:t>
+      </w:r>
+      <w:r>
+        <w:t xml:space="preserve"> </w:t>
+      </w:r>
+      <w:r>
+        <w:t xml:space="preserve">with a subsample size of 176,545 using the</w:t>
+      </w:r>
+      <w:r>
+        <w:t xml:space="preserve"> </w:t>
+      </w:r>
+      <w:r>
+        <w:t xml:space="preserve">‘</w:t>
+      </w:r>
+      <w:r>
+        <w:t xml:space="preserve">avgdist</w:t>
+      </w:r>
+      <w:r>
+        <w:t xml:space="preserve">’</w:t>
+      </w:r>
+      <w:r>
+        <w:t xml:space="preserve"> </w:t>
+      </w:r>
+      <w:r>
+        <w:t xml:space="preserve">function in</w:t>
+      </w:r>
+      <w:r>
+        <w:t xml:space="preserve"> </w:t>
+      </w:r>
+      <w:r>
+        <w:t xml:space="preserve">‘</w:t>
+      </w:r>
+      <w:r>
+        <w:t xml:space="preserve">vegan</w:t>
+      </w:r>
+      <w:r>
+        <w:t xml:space="preserve">’</w:t>
+      </w:r>
+      <w:r>
+        <w:t xml:space="preserve"> </w:t>
+      </w:r>
+      <w:r>
+        <w:t xml:space="preserve">(34,35)</w:t>
+      </w:r>
+      <w:r>
+        <w:t xml:space="preserve">. We tested a difference in centroid and dispersion</w:t>
+      </w:r>
+      <w:r>
+        <w:t xml:space="preserve"> </w:t>
+      </w:r>
+      <w:r>
+        <w:t xml:space="preserve">of beta diversity by passage and treatment using a permutational analysis of</w:t>
+      </w:r>
+      <w:r>
+        <w:t xml:space="preserve"> </w:t>
+      </w:r>
+      <w:r>
+        <w:t xml:space="preserve">variance (PERMANOVA) with 999 permutations using the</w:t>
+      </w:r>
+      <w:r>
+        <w:t xml:space="preserve"> </w:t>
+      </w:r>
+      <w:r>
+        <w:t xml:space="preserve">‘</w:t>
+      </w:r>
+      <w:r>
+        <w:t xml:space="preserve">adonis2</w:t>
+      </w:r>
+      <w:r>
+        <w:t xml:space="preserve">’</w:t>
+      </w:r>
+      <w:r>
+        <w:t xml:space="preserve"> </w:t>
+      </w:r>
+      <w:r>
+        <w:t xml:space="preserve">function from</w:t>
+      </w:r>
+      <w:r>
+        <w:t xml:space="preserve"> </w:t>
+      </w:r>
+      <w:r>
+        <w:t xml:space="preserve">‘</w:t>
+      </w:r>
+      <w:r>
+        <w:t xml:space="preserve">vegan</w:t>
+      </w:r>
+      <w:r>
+        <w:t xml:space="preserve">’</w:t>
+      </w:r>
+      <w:r>
+        <w:t xml:space="preserve"> </w:t>
+      </w:r>
+      <w:r>
+        <w:t xml:space="preserve">and tested a difference of group dispersions using</w:t>
+      </w:r>
+      <w:r>
+        <w:t xml:space="preserve"> </w:t>
+      </w:r>
+      <w:r>
+        <w:t xml:space="preserve">‘</w:t>
+      </w:r>
+      <w:r>
+        <w:t xml:space="preserve">betadisper</w:t>
+      </w:r>
+      <w:r>
+        <w:t xml:space="preserve">’</w:t>
+      </w:r>
+      <w:r>
+        <w:t xml:space="preserve"> </w:t>
+      </w:r>
+      <w:r>
+        <w:t xml:space="preserve">and</w:t>
+      </w:r>
+      <w:r>
+        <w:t xml:space="preserve"> </w:t>
+      </w:r>
+      <w:r>
+        <w:t xml:space="preserve">‘</w:t>
+      </w:r>
+      <w:r>
+        <w:t xml:space="preserve">anova</w:t>
+      </w:r>
+      <w:r>
+        <w:t xml:space="preserve">’</w:t>
+      </w:r>
+      <w:r>
+        <w:t xml:space="preserve"> </w:t>
+      </w:r>
+      <w:r>
+        <w:t xml:space="preserve">with 999 permutations</w:t>
+      </w:r>
+      <w:r>
+        <w:t xml:space="preserve"> </w:t>
+      </w:r>
+      <w:r>
+        <w:t xml:space="preserve">(34,36)</w:t>
+      </w:r>
+      <w:r>
+        <w:t xml:space="preserve">. Lastly, we tested</w:t>
+      </w:r>
+      <w:r>
+        <w:t xml:space="preserve"> </w:t>
+      </w:r>
+      <w:r>
+        <w:t xml:space="preserve">the correlation between CH</w:t>
+      </w:r>
+      <w:r>
+        <w:rPr>
+          <w:vertAlign w:val="subscript"/>
+        </w:rPr>
+        <w:t xml:space="preserve">4</w:t>
+      </w:r>
+      <w:r>
+        <w:t xml:space="preserve"> </w:t>
+      </w:r>
+      <w:r>
+        <w:t xml:space="preserve">oxidation rate and Bray-Curtis dissimilarity in</w:t>
+      </w:r>
+      <w:r>
+        <w:t xml:space="preserve"> </w:t>
+      </w:r>
+      <w:r>
+        <w:t xml:space="preserve">Passage 5 with a distance-based redundancy analysis (dbRDA) using the</w:t>
+      </w:r>
+      <w:r>
+        <w:t xml:space="preserve"> </w:t>
+      </w:r>
+      <w:r>
+        <w:t xml:space="preserve">‘</w:t>
+      </w:r>
+      <w:r>
+        <w:t xml:space="preserve">dbrda</w:t>
+      </w:r>
+      <w:r>
+        <w:t xml:space="preserve">’</w:t>
+      </w:r>
+      <w:r>
+        <w:t xml:space="preserve"> </w:t>
+      </w:r>
+      <w:r>
+        <w:t xml:space="preserve">function in</w:t>
+      </w:r>
+      <w:r>
+        <w:t xml:space="preserve"> </w:t>
+      </w:r>
+      <w:r>
+        <w:t xml:space="preserve">‘</w:t>
+      </w:r>
+      <w:r>
+        <w:t xml:space="preserve">vegan</w:t>
+      </w:r>
+      <w:r>
+        <w:t xml:space="preserve">’</w:t>
+      </w:r>
+      <w:r>
+        <w:t xml:space="preserve"> </w:t>
+      </w:r>
+      <w:r>
+        <w:t xml:space="preserve">and estimated the p-value using a permutation F-test with</w:t>
+      </w:r>
+      <w:r>
+        <w:t xml:space="preserve"> </w:t>
+      </w:r>
+      <w:r>
+        <w:t xml:space="preserve">999 permutations</w:t>
+      </w:r>
+      <w:r>
+        <w:t xml:space="preserve"> </w:t>
+      </w:r>
+      <w:r>
+        <w:t xml:space="preserve">(34,36)</w:t>
+      </w:r>
+    </w:p>
+    <w:p>
+      <w:pPr>
+        <w:pStyle w:val="TextBody"/>
+      </w:pPr>
+      <w:r>
+        <w:t xml:space="preserve">To identify taxa that responded to selection on CH</w:t>
+      </w:r>
+      <w:r>
+        <w:rPr>
+          <w:vertAlign w:val="subscript"/>
+        </w:rPr>
+        <w:t xml:space="preserve">4</w:t>
+      </w:r>
+      <w:r>
+        <w:t xml:space="preserve"> </w:t>
+      </w:r>
+      <w:r>
+        <w:t xml:space="preserve">oxidation rate, we tested</w:t>
+      </w:r>
+      <w:r>
+        <w:t xml:space="preserve"> </w:t>
+      </w:r>
+      <w:r>
+        <w:t xml:space="preserve">differential abundance between the two treatments in passage 5. We first</w:t>
+      </w:r>
+      <w:r>
+        <w:t xml:space="preserve"> </w:t>
+      </w:r>
+      <w:r>
+        <w:t xml:space="preserve">grouped ASVs at the family level. We chose this level of agglomeration</w:t>
+      </w:r>
+      <w:r>
+        <w:t xml:space="preserve"> </w:t>
+      </w:r>
+      <w:r>
+        <w:t xml:space="preserve">because CH</w:t>
+      </w:r>
+      <w:r>
+        <w:rPr>
+          <w:vertAlign w:val="subscript"/>
+        </w:rPr>
+        <w:t xml:space="preserve">4</w:t>
+      </w:r>
+      <w:r>
+        <w:t xml:space="preserve"> </w:t>
+      </w:r>
+      <w:r>
+        <w:t xml:space="preserve">oxidation</w:t>
+      </w:r>
+      <w:r>
+        <w:t xml:space="preserve"> </w:t>
+      </w:r>
+      <w:r>
+        <w:t xml:space="preserve">is a relatively deeply conserved function</w:t>
+      </w:r>
+      <w:r>
+        <w:t xml:space="preserve"> </w:t>
+      </w:r>
+      <w:r>
+        <w:t xml:space="preserve">(23)</w:t>
+      </w:r>
+      <w:r>
+        <w:t xml:space="preserve"> </w:t>
+      </w:r>
+      <w:r>
+        <w:t xml:space="preserve">and is restricted to</w:t>
+      </w:r>
+      <w:r>
+        <w:t xml:space="preserve"> </w:t>
+      </w:r>
+      <w:r>
+        <w:t xml:space="preserve">a handful of bacterial and archaeal families</w:t>
+      </w:r>
+      <w:r>
+        <w:t xml:space="preserve"> </w:t>
+      </w:r>
+      <w:r>
+        <w:t xml:space="preserve">(37)</w:t>
+      </w:r>
+      <w:r>
+        <w:t xml:space="preserve">. Therefore, we are most</w:t>
+      </w:r>
+      <w:r>
+        <w:t xml:space="preserve"> </w:t>
+      </w:r>
+      <w:r>
+        <w:t xml:space="preserve">likely to detect an enrichment of methanotrophs at this taxonomic scale.</w:t>
+      </w:r>
+      <w:r>
+        <w:t xml:space="preserve"> </w:t>
+      </w:r>
+      <w:r>
+        <w:t xml:space="preserve">Any ASVs that lacked a family-level</w:t>
+      </w:r>
+      <w:r>
+        <w:t xml:space="preserve"> </w:t>
+      </w:r>
+      <w:r>
+        <w:t xml:space="preserve">taxonomic assignment were grouped at a higher taxonomic level. We then subset the</w:t>
+      </w:r>
+      <w:r>
+        <w:t xml:space="preserve"> </w:t>
+      </w:r>
+      <w:r>
+        <w:t xml:space="preserve">samples in Passage 5 and removed all families with a prevalence of less than</w:t>
+      </w:r>
+      <w:r>
+        <w:t xml:space="preserve"> </w:t>
+      </w:r>
+      <w:r>
+        <w:t xml:space="preserve">10% in either treatment. We used three methods for testing differential</w:t>
+      </w:r>
+      <w:r>
+        <w:t xml:space="preserve"> </w:t>
+      </w:r>
+      <w:r>
+        <w:t xml:space="preserve">abundance: ANCOM-II, ALDEx2, and CORNCOB</w:t>
+      </w:r>
+      <w:r>
+        <w:t xml:space="preserve"> </w:t>
+      </w:r>
+      <w:r>
+        <w:t xml:space="preserve">(38–41)</w:t>
+      </w:r>
+      <w:r>
+        <w:t xml:space="preserve">. We then identified the</w:t>
+      </w:r>
+      <w:r>
+        <w:t xml:space="preserve"> </w:t>
+      </w:r>
+      <w:r>
+        <w:t xml:space="preserve">consensus taxa that were significant with all three tests and plotted their</w:t>
+      </w:r>
+      <w:r>
+        <w:t xml:space="preserve"> </w:t>
+      </w:r>
+      <w:r>
+        <w:t xml:space="preserve">relative abundances. For ANCOM-II, we used the</w:t>
+      </w:r>
+      <w:r>
+        <w:t xml:space="preserve"> </w:t>
+      </w:r>
+      <w:r>
+        <w:t xml:space="preserve">‘</w:t>
+      </w:r>
+      <w:r>
+        <w:t xml:space="preserve">ancom</w:t>
+      </w:r>
+      <w:r>
+        <w:t xml:space="preserve">’</w:t>
+      </w:r>
+      <w:r>
+        <w:t xml:space="preserve"> </w:t>
+      </w:r>
+      <w:r>
+        <w:t xml:space="preserve">function in the</w:t>
+      </w:r>
+      <w:r>
+        <w:t xml:space="preserve"> </w:t>
+      </w:r>
+      <w:r>
+        <w:t xml:space="preserve">‘</w:t>
+      </w:r>
+      <w:r>
+        <w:t xml:space="preserve">ANCOM-BC</w:t>
+      </w:r>
+      <w:r>
+        <w:t xml:space="preserve">’</w:t>
+      </w:r>
+      <w:r>
+        <w:t xml:space="preserve"> </w:t>
+      </w:r>
+      <w:r>
+        <w:t xml:space="preserve">package with a cutoff of W = 0.7</w:t>
+      </w:r>
+      <w:r>
+        <w:t xml:space="preserve"> </w:t>
+      </w:r>
+      <w:r>
+        <w:t xml:space="preserve">(38,39)</w:t>
+      </w:r>
+      <w:r>
+        <w:t xml:space="preserve">. For ALDEx2,</w:t>
+      </w:r>
+      <w:r>
+        <w:t xml:space="preserve"> </w:t>
+      </w:r>
+      <w:r>
+        <w:t xml:space="preserve">we used the</w:t>
+      </w:r>
+      <w:r>
+        <w:t xml:space="preserve"> </w:t>
+      </w:r>
+      <w:r>
+        <w:t xml:space="preserve">‘</w:t>
+      </w:r>
+      <w:r>
+        <w:t xml:space="preserve">aldex</w:t>
+      </w:r>
+      <w:r>
+        <w:t xml:space="preserve">’</w:t>
+      </w:r>
+      <w:r>
+        <w:t xml:space="preserve"> </w:t>
+      </w:r>
+      <w:r>
+        <w:t xml:space="preserve">function in the</w:t>
+      </w:r>
+      <w:r>
+        <w:t xml:space="preserve"> </w:t>
+      </w:r>
+      <w:r>
+        <w:t xml:space="preserve">‘</w:t>
+      </w:r>
+      <w:r>
+        <w:t xml:space="preserve">ALDEx2</w:t>
+      </w:r>
+      <w:r>
+        <w:t xml:space="preserve">’</w:t>
+      </w:r>
+      <w:r>
+        <w:t xml:space="preserve"> </w:t>
+      </w:r>
+      <w:r>
+        <w:t xml:space="preserve">package with Welch’s t-test and we</w:t>
+      </w:r>
+      <w:r>
+        <w:t xml:space="preserve"> </w:t>
+      </w:r>
+      <w:r>
+        <w:t xml:space="preserve">used an effect size of 1 as our significance threshold</w:t>
+      </w:r>
+      <w:r>
+        <w:t xml:space="preserve"> </w:t>
+      </w:r>
+      <w:r>
+        <w:t xml:space="preserve">(40)</w:t>
+      </w:r>
+      <w:r>
+        <w:t xml:space="preserve">.</w:t>
+      </w:r>
+      <w:r>
+        <w:t xml:space="preserve"> </w:t>
+      </w:r>
+      <w:r>
+        <w:t xml:space="preserve">Finally, we used CORNCOB with the</w:t>
+      </w:r>
+      <w:r>
+        <w:t xml:space="preserve"> </w:t>
+      </w:r>
+      <w:r>
+        <w:t xml:space="preserve">‘</w:t>
+      </w:r>
+      <w:r>
+        <w:t xml:space="preserve">differentialTest</w:t>
+      </w:r>
+      <w:r>
+        <w:t xml:space="preserve">’</w:t>
+      </w:r>
+      <w:r>
+        <w:t xml:space="preserve"> </w:t>
+      </w:r>
+      <w:r>
+        <w:t xml:space="preserve">function in the</w:t>
+      </w:r>
+      <w:r>
+        <w:t xml:space="preserve"> </w:t>
+      </w:r>
+      <w:r>
+        <w:t xml:space="preserve">‘</w:t>
+      </w:r>
+      <w:r>
+        <w:t xml:space="preserve">corncob</w:t>
+      </w:r>
+      <w:r>
+        <w:t xml:space="preserve">’</w:t>
+      </w:r>
+      <w:r>
+        <w:t xml:space="preserve"> </w:t>
+      </w:r>
+      <w:r>
+        <w:t xml:space="preserve">package with the Wald test and without bootstrapping</w:t>
+      </w:r>
+      <w:r>
+        <w:t xml:space="preserve"> </w:t>
+      </w:r>
+      <w:r>
+        <w:t xml:space="preserve">(41)</w:t>
+      </w:r>
+      <w:r>
+        <w:t xml:space="preserve">. Lastly, to</w:t>
+      </w:r>
+      <w:r>
+        <w:t xml:space="preserve"> </w:t>
+      </w:r>
+      <w:r>
+        <w:t xml:space="preserve">test differentially abundant methanotrophs, we subset all ASVs within</w:t>
+      </w:r>
+      <w:r>
+        <w:t xml:space="preserve"> </w:t>
+      </w:r>
+      <w:r>
+        <w:t xml:space="preserve">methanotrophic families and tested their differential abundance aggregated at</w:t>
+      </w:r>
+      <w:r>
+        <w:t xml:space="preserve"> </w:t>
+      </w:r>
+      <w:r>
+        <w:t xml:space="preserve">the family and genus level using</w:t>
+      </w:r>
+      <w:r>
+        <w:t xml:space="preserve"> </w:t>
+      </w:r>
+      <w:r>
+        <w:t xml:space="preserve">‘</w:t>
+      </w:r>
+      <w:r>
+        <w:t xml:space="preserve">corncob</w:t>
+      </w:r>
+      <w:r>
+        <w:t xml:space="preserve">’</w:t>
+      </w:r>
+      <w:r>
+        <w:t xml:space="preserve">. For each test, p-values were adjusted</w:t>
+      </w:r>
+      <w:r>
+        <w:t xml:space="preserve"> </w:t>
+      </w:r>
+      <w:r>
+        <w:t xml:space="preserve">for multiple testing by controlling the false discovery rate using the</w:t>
+      </w:r>
+      <w:r>
+        <w:t xml:space="preserve"> </w:t>
+      </w:r>
+      <w:r>
+        <w:t xml:space="preserve">Banjamini-Hochberg procedure</w:t>
+      </w:r>
+      <w:r>
+        <w:t xml:space="preserve"> </w:t>
+      </w:r>
+      <w:r>
+        <w:t xml:space="preserve">(42)</w:t>
+      </w:r>
+      <w:r>
+        <w:t xml:space="preserve">.</w:t>
+      </w:r>
+    </w:p>
+    <w:p>
+      <w:pPr>
+        <w:pStyle w:val="Heading1"/>
+      </w:pPr>
+      <w:bookmarkStart w:id="28" w:name="results"/>
+      <w:r>
+        <w:t xml:space="preserve">Results</w:t>
+      </w:r>
+      <w:bookmarkEnd w:id="28"/>
     </w:p>
     <w:p>
       <w:pPr>
         <w:pStyle w:val="Heading2"/>
       </w:pPr>
-      <w:bookmarkStart w:id="27" w:name="statistical-analysis"/>
-      <w:r>
-        <w:t xml:space="preserve">Statistical Analysis</w:t>
-      </w:r>
-      <w:bookmarkEnd w:id="27"/>
+      <w:bookmarkStart w:id="29" w:name="Xc2d21a0d19c3188cf98e037054740438f3ba714"/>
+      <w:r>
+        <w:t xml:space="preserve">Response to selection on methane oxidation rate</w:t>
+      </w:r>
+      <w:bookmarkEnd w:id="29"/>
     </w:p>
     <w:p>
       <w:pPr>
         <w:pStyle w:val="FirstParagraph"/>
       </w:pPr>
       <w:r>
-        <w:t xml:space="preserve">Statistical analyses were performed in</w:t>
-      </w:r>
-      <w:r>
-        <w:t xml:space="preserve"> </w:t>
-      </w:r>
-      <w:r>
-        <w:t xml:space="preserve">‘</w:t>
-      </w:r>
-      <w:r>
-        <w:t xml:space="preserve">R</w:t>
-      </w:r>
-      <w:r>
-        <w:t xml:space="preserve">’</w:t>
-      </w:r>
-      <w:r>
-        <w:t xml:space="preserve"> </w:t>
-      </w:r>
-      <w:r>
-        <w:t xml:space="preserve">(28)</w:t>
-      </w:r>
-      <w:r>
-        <w:t xml:space="preserve">. To determine</w:t>
-      </w:r>
-      <w:r>
-        <w:t xml:space="preserve"> </w:t>
-      </w:r>
-      <w:r>
-        <w:t xml:space="preserve">whether there was a significant change in CH</w:t>
+        <w:t xml:space="preserve">We observed a response to artificial selection on whole-ecosystem soil CH</w:t>
       </w:r>
       <w:r>
         <w:rPr>
@@ -2399,91 +3460,109 @@
         <w:t xml:space="preserve"> </w:t>
       </w:r>
       <w:r>
-        <w:t xml:space="preserve">oxidation rate as a response to</w:t>
-      </w:r>
-      <w:r>
-        <w:t xml:space="preserve"> </w:t>
-      </w:r>
-      <w:r>
-        <w:t xml:space="preserve">selection, we tested a difference in slopes between the selection and control</w:t>
-      </w:r>
-      <w:r>
-        <w:t xml:space="preserve"> </w:t>
-      </w:r>
-      <w:r>
-        <w:t xml:space="preserve">lines. Residuals did not meet the assumptions of constant variance</w:t>
-      </w:r>
-      <w:r>
-        <w:t xml:space="preserve"> </w:t>
-      </w:r>
-      <w:r>
-        <w:t xml:space="preserve">and normal distribution. Therefore, CH</w:t>
+        <w:t xml:space="preserve">oxidation</w:t>
+      </w:r>
+      <w:r>
+        <w:t xml:space="preserve"> </w:t>
+      </w:r>
+      <w:r>
+        <w:t xml:space="preserve">rate (Figure 2; difference of slopes:</w:t>
+      </w:r>
+      <w:r>
+        <w:t xml:space="preserve"> </w:t>
+      </w:r>
+      <w:r>
+        <w:t xml:space="preserve">F</w:t>
       </w:r>
       <w:r>
         <w:rPr>
           <w:vertAlign w:val="subscript"/>
         </w:rPr>
+        <w:t xml:space="preserve">2,113</w:t>
+      </w:r>
+      <w:r>
+        <w:t xml:space="preserve"> </w:t>
+      </w:r>
+      <w:r>
+        <w:t xml:space="preserve">=</w:t>
+      </w:r>
+      <w:r>
+        <w:t xml:space="preserve"> </w:t>
+      </w:r>
+      <w:r>
+        <w:t xml:space="preserve">3.85,</w:t>
+      </w:r>
+      <w:r>
+        <w:t xml:space="preserve"> </w:t>
+      </w:r>
+      <w:r>
+        <w:t xml:space="preserve">p = 0.02). At the start of the experiment,</w:t>
+      </w:r>
+      <w:r>
+        <w:t xml:space="preserve"> </w:t>
+      </w:r>
+      <w:r>
+        <w:t xml:space="preserve">the positive selection treatment had a mean CH</w:t>
+      </w:r>
+      <w:r>
+        <w:rPr>
+          <w:vertAlign w:val="subscript"/>
+        </w:rPr>
         <w:t xml:space="preserve">4</w:t>
       </w:r>
       <w:r>
         <w:t xml:space="preserve"> </w:t>
       </w:r>
       <w:r>
-        <w:t xml:space="preserve">oxidation rates were log</w:t>
+        <w:t xml:space="preserve">oxidation rate that was</w:t>
+      </w:r>
+      <w:r>
+        <w:t xml:space="preserve"> </w:t>
+      </w:r>
+      <w:r>
+        <w:t xml:space="preserve">24%</w:t>
+      </w:r>
+      <w:r>
+        <w:t xml:space="preserve"> </w:t>
+      </w:r>
+      <w:r>
+        <w:t xml:space="preserve">lower than the control</w:t>
+      </w:r>
+      <w:r>
+        <w:t xml:space="preserve"> </w:t>
+      </w:r>
+      <w:r>
+        <w:t xml:space="preserve">(difference of y-intercepts = -0.34, SE = 0.16, t = -2.14, p = 0.03).</w:t>
+      </w:r>
+      <w:r>
+        <w:t xml:space="preserve"> </w:t>
+      </w:r>
+      <w:r>
+        <w:t xml:space="preserve">There was no change in CH</w:t>
       </w:r>
       <w:r>
         <w:rPr>
           <w:vertAlign w:val="subscript"/>
         </w:rPr>
-        <w:t xml:space="preserve">10</w:t>
-      </w:r>
-      <w:r>
-        <w:t xml:space="preserve"> </w:t>
-      </w:r>
-      <w:r>
-        <w:t xml:space="preserve">transformed prior to analysis. First, we tested if there was a difference of</w:t>
-      </w:r>
-      <w:r>
-        <w:t xml:space="preserve"> </w:t>
-      </w:r>
-      <w:r>
-        <w:t xml:space="preserve">slopes between the selection line and the control based on the interaction</w:t>
-      </w:r>
-      <w:r>
-        <w:t xml:space="preserve"> </w:t>
-      </w:r>
-      <w:r>
-        <w:t xml:space="preserve">between passage and treatment. To test the interaction, we fit two nested models</w:t>
-      </w:r>
-      <w:r>
-        <w:t xml:space="preserve"> </w:t>
-      </w:r>
-      <w:r>
-        <w:t xml:space="preserve">with and without the interaction term and compared them using an F-test with the</w:t>
-      </w:r>
-      <w:r>
-        <w:t xml:space="preserve"> </w:t>
-      </w:r>
-      <w:r>
-        <w:t xml:space="preserve">‘</w:t>
-      </w:r>
-      <w:r>
-        <w:t xml:space="preserve">anova</w:t>
-      </w:r>
-      <w:r>
-        <w:t xml:space="preserve">’</w:t>
-      </w:r>
-      <w:r>
-        <w:t xml:space="preserve"> </w:t>
-      </w:r>
-      <w:r>
-        <w:t xml:space="preserve">function. We then present the slopes for each treatment, which</w:t>
-      </w:r>
-      <w:r>
-        <w:t xml:space="preserve"> </w:t>
-      </w:r>
-      <w:r>
-        <w:t xml:space="preserve">represented the change in CH</w:t>
+        <w:t xml:space="preserve">4</w:t>
+      </w:r>
+      <w:r>
+        <w:t xml:space="preserve"> </w:t>
+      </w:r>
+      <w:r>
+        <w:t xml:space="preserve">oxidation rate in the control over the</w:t>
+      </w:r>
+      <w:r>
+        <w:t xml:space="preserve"> </w:t>
+      </w:r>
+      <w:r>
+        <w:t xml:space="preserve">five passages (slope = -0.01, SE = 0.05, t = -0.26, p = 0.80). By contrast, the selection</w:t>
+      </w:r>
+      <w:r>
+        <w:t xml:space="preserve"> </w:t>
+      </w:r>
+      <w:r>
+        <w:t xml:space="preserve">treatment had a 50.7% increase in CH</w:t>
       </w:r>
       <w:r>
         <w:rPr>
@@ -2495,13 +3574,13 @@
         <w:t xml:space="preserve"> </w:t>
       </w:r>
       <w:r>
-        <w:t xml:space="preserve">oxidation rate per passage as a response to</w:t>
-      </w:r>
-      <w:r>
-        <w:t xml:space="preserve"> </w:t>
-      </w:r>
-      <w:r>
-        <w:t xml:space="preserve">selection.</w:t>
+        <w:t xml:space="preserve">oxidation rate per</w:t>
+      </w:r>
+      <w:r>
+        <w:t xml:space="preserve"> </w:t>
+      </w:r>
+      <w:r>
+        <w:t xml:space="preserve">passage (slope = 0.18, SE = 0.06, t = 2.76, p = 0.01).</w:t>
       </w:r>
     </w:p>
     <w:p>
@@ -2509,7 +3588,7 @@
         <w:pStyle w:val="TextBody"/>
       </w:pPr>
       <w:r>
-        <w:t xml:space="preserve">We estimated the proportion of variation in CH</w:t>
+        <w:t xml:space="preserve">To estimate the proportion of variation in CH</w:t>
       </w:r>
       <w:r>
         <w:rPr>
@@ -2527,848 +3606,7 @@
         <w:t xml:space="preserve"> </w:t>
       </w:r>
       <w:r>
-        <w:t xml:space="preserve">variation in the microbiome as the regression of divergence between the positive</w:t>
-      </w:r>
-      <w:r>
-        <w:t xml:space="preserve"> </w:t>
-      </w:r>
-      <w:r>
-        <w:t xml:space="preserve">line and the control on the cumulative selection differential</w:t>
-      </w:r>
-      <w:r>
-        <w:t xml:space="preserve"> </w:t>
-      </w:r>
-      <w:r>
-        <w:t xml:space="preserve">(32)</w:t>
-      </w:r>
-      <w:r>
-        <w:t xml:space="preserve">.</w:t>
-      </w:r>
-      <w:r>
-        <w:t xml:space="preserve"> </w:t>
-      </w:r>
-      <w:r>
-        <w:t xml:space="preserve">Divergence was calculated as the mean CH</w:t>
-      </w:r>
-      <w:r>
-        <w:rPr>
-          <w:vertAlign w:val="subscript"/>
-        </w:rPr>
-        <w:t xml:space="preserve">4</w:t>
-      </w:r>
-      <w:r>
-        <w:t xml:space="preserve"> </w:t>
-      </w:r>
-      <w:r>
-        <w:t xml:space="preserve">oxidation rate of the positive</w:t>
-      </w:r>
-      <w:r>
-        <w:t xml:space="preserve"> </w:t>
-      </w:r>
-      <w:r>
-        <w:t xml:space="preserve">treatment minus the mean CH</w:t>
-      </w:r>
-      <w:r>
-        <w:rPr>
-          <w:vertAlign w:val="subscript"/>
-        </w:rPr>
-        <w:t xml:space="preserve">4</w:t>
-      </w:r>
-      <w:r>
-        <w:t xml:space="preserve"> </w:t>
-      </w:r>
-      <w:r>
-        <w:t xml:space="preserve">oxidation rate of the control in each</w:t>
-      </w:r>
-      <w:r>
-        <w:t xml:space="preserve"> </w:t>
-      </w:r>
-      <w:r>
-        <w:t xml:space="preserve">passage. The selection differential was calculated as the difference between</w:t>
-      </w:r>
-      <w:r>
-        <w:t xml:space="preserve"> </w:t>
-      </w:r>
-      <w:r>
-        <w:t xml:space="preserve">the mean of the three selected jars and the mean of all twelve jars in a passage.</w:t>
-      </w:r>
-      <w:r>
-        <w:t xml:space="preserve"> </w:t>
-      </w:r>
-      <w:r>
-        <w:t xml:space="preserve">Cumulative selection differential was calculated as the sum of the selection</w:t>
-      </w:r>
-      <w:r>
-        <w:t xml:space="preserve"> </w:t>
-      </w:r>
-      <w:r>
-        <w:t xml:space="preserve">differential from all preceding selection events. We then regressed cumulative</w:t>
-      </w:r>
-      <w:r>
-        <w:t xml:space="preserve"> </w:t>
-      </w:r>
-      <w:r>
-        <w:t xml:space="preserve">divergence on cumulative selection differential using the</w:t>
-      </w:r>
-      <w:r>
-        <w:t xml:space="preserve"> </w:t>
-      </w:r>
-      <w:r>
-        <w:t xml:space="preserve">‘</w:t>
-      </w:r>
-      <w:r>
-        <w:t xml:space="preserve">lm</w:t>
-      </w:r>
-      <w:r>
-        <w:t xml:space="preserve">’</w:t>
-      </w:r>
-      <w:r>
-        <w:t xml:space="preserve"> </w:t>
-      </w:r>
-      <w:r>
-        <w:t xml:space="preserve">function.</w:t>
-      </w:r>
-    </w:p>
-    <w:p>
-      <w:pPr>
-        <w:pStyle w:val="TextBody"/>
-      </w:pPr>
-      <w:r>
-        <w:t xml:space="preserve">Richness was estimated using the method from</w:t>
-      </w:r>
-      <w:r>
-        <w:t xml:space="preserve"> </w:t>
-      </w:r>
-      <w:r>
-        <w:t xml:space="preserve">(33)</w:t>
-      </w:r>
-      <w:r>
-        <w:t xml:space="preserve"> </w:t>
-      </w:r>
-      <w:r>
-        <w:t xml:space="preserve">with a subsample</w:t>
-      </w:r>
-      <w:r>
-        <w:t xml:space="preserve"> </w:t>
-      </w:r>
-      <w:r>
-        <w:t xml:space="preserve">size of 176,545 calculated via the</w:t>
-      </w:r>
-      <w:r>
-        <w:t xml:space="preserve"> </w:t>
-      </w:r>
-      <w:r>
-        <w:t xml:space="preserve">‘</w:t>
-      </w:r>
-      <w:r>
-        <w:t xml:space="preserve">rarefy</w:t>
-      </w:r>
-      <w:r>
-        <w:t xml:space="preserve">’</w:t>
-      </w:r>
-      <w:r>
-        <w:t xml:space="preserve"> </w:t>
-      </w:r>
-      <w:r>
-        <w:t xml:space="preserve">function in</w:t>
-      </w:r>
-      <w:r>
-        <w:t xml:space="preserve"> </w:t>
-      </w:r>
-      <w:r>
-        <w:t xml:space="preserve">‘</w:t>
-      </w:r>
-      <w:r>
-        <w:t xml:space="preserve">vegan</w:t>
-      </w:r>
-      <w:r>
-        <w:t xml:space="preserve">’</w:t>
-      </w:r>
-      <w:r>
-        <w:t xml:space="preserve"> </w:t>
-      </w:r>
-      <w:r>
-        <w:t xml:space="preserve">(34)</w:t>
-      </w:r>
-      <w:r>
-        <w:t xml:space="preserve">. We</w:t>
-      </w:r>
-      <w:r>
-        <w:t xml:space="preserve"> </w:t>
-      </w:r>
-      <w:r>
-        <w:t xml:space="preserve">tested a difference in richness by both passage and treatment with a</w:t>
-      </w:r>
-      <w:r>
-        <w:t xml:space="preserve"> </w:t>
-      </w:r>
-      <w:r>
-        <w:t xml:space="preserve">Kruskal-Wallace test followed by a pairwise Wilcoxon test. Next, we estimated</w:t>
-      </w:r>
-      <w:r>
-        <w:t xml:space="preserve"> </w:t>
-      </w:r>
-      <w:r>
-        <w:t xml:space="preserve">beta-diversity as the Bray-Curtis dissimilarity by averaging 100 random subsets</w:t>
-      </w:r>
-      <w:r>
-        <w:t xml:space="preserve"> </w:t>
-      </w:r>
-      <w:r>
-        <w:t xml:space="preserve">with a subsample size of 176,545 using the</w:t>
-      </w:r>
-      <w:r>
-        <w:t xml:space="preserve"> </w:t>
-      </w:r>
-      <w:r>
-        <w:t xml:space="preserve">‘</w:t>
-      </w:r>
-      <w:r>
-        <w:t xml:space="preserve">avgdist</w:t>
-      </w:r>
-      <w:r>
-        <w:t xml:space="preserve">’</w:t>
-      </w:r>
-      <w:r>
-        <w:t xml:space="preserve"> </w:t>
-      </w:r>
-      <w:r>
-        <w:t xml:space="preserve">function in</w:t>
-      </w:r>
-      <w:r>
-        <w:t xml:space="preserve"> </w:t>
-      </w:r>
-      <w:r>
-        <w:t xml:space="preserve">‘</w:t>
-      </w:r>
-      <w:r>
-        <w:t xml:space="preserve">vegan</w:t>
-      </w:r>
-      <w:r>
-        <w:t xml:space="preserve">’</w:t>
-      </w:r>
-      <w:r>
-        <w:t xml:space="preserve"> </w:t>
-      </w:r>
-      <w:r>
-        <w:t xml:space="preserve">(34,35)</w:t>
-      </w:r>
-      <w:r>
-        <w:t xml:space="preserve">. We tested a difference in centroid and dispersion</w:t>
-      </w:r>
-      <w:r>
-        <w:t xml:space="preserve"> </w:t>
-      </w:r>
-      <w:r>
-        <w:t xml:space="preserve">of beta diversity by passage and treatment using a permutational analysis of</w:t>
-      </w:r>
-      <w:r>
-        <w:t xml:space="preserve"> </w:t>
-      </w:r>
-      <w:r>
-        <w:t xml:space="preserve">variance (PERMANOVA) with 999 permutations using the</w:t>
-      </w:r>
-      <w:r>
-        <w:t xml:space="preserve"> </w:t>
-      </w:r>
-      <w:r>
-        <w:t xml:space="preserve">‘</w:t>
-      </w:r>
-      <w:r>
-        <w:t xml:space="preserve">adonis2</w:t>
-      </w:r>
-      <w:r>
-        <w:t xml:space="preserve">’</w:t>
-      </w:r>
-      <w:r>
-        <w:t xml:space="preserve"> </w:t>
-      </w:r>
-      <w:r>
-        <w:t xml:space="preserve">function from</w:t>
-      </w:r>
-      <w:r>
-        <w:t xml:space="preserve"> </w:t>
-      </w:r>
-      <w:r>
-        <w:t xml:space="preserve">‘</w:t>
-      </w:r>
-      <w:r>
-        <w:t xml:space="preserve">vegan</w:t>
-      </w:r>
-      <w:r>
-        <w:t xml:space="preserve">’</w:t>
-      </w:r>
-      <w:r>
-        <w:t xml:space="preserve"> </w:t>
-      </w:r>
-      <w:r>
-        <w:t xml:space="preserve">and tested a difference of group dispersions using</w:t>
-      </w:r>
-      <w:r>
-        <w:t xml:space="preserve"> </w:t>
-      </w:r>
-      <w:r>
-        <w:t xml:space="preserve">‘</w:t>
-      </w:r>
-      <w:r>
-        <w:t xml:space="preserve">betadisper</w:t>
-      </w:r>
-      <w:r>
-        <w:t xml:space="preserve">’</w:t>
-      </w:r>
-      <w:r>
-        <w:t xml:space="preserve"> </w:t>
-      </w:r>
-      <w:r>
-        <w:t xml:space="preserve">and</w:t>
-      </w:r>
-      <w:r>
-        <w:t xml:space="preserve"> </w:t>
-      </w:r>
-      <w:r>
-        <w:t xml:space="preserve">‘</w:t>
-      </w:r>
-      <w:r>
-        <w:t xml:space="preserve">anova</w:t>
-      </w:r>
-      <w:r>
-        <w:t xml:space="preserve">’</w:t>
-      </w:r>
-      <w:r>
-        <w:t xml:space="preserve"> </w:t>
-      </w:r>
-      <w:r>
-        <w:t xml:space="preserve">with 999 permutations</w:t>
-      </w:r>
-      <w:r>
-        <w:t xml:space="preserve"> </w:t>
-      </w:r>
-      <w:r>
-        <w:t xml:space="preserve">(34,36)</w:t>
-      </w:r>
-      <w:r>
-        <w:t xml:space="preserve">. Lastly, we tested</w:t>
-      </w:r>
-      <w:r>
-        <w:t xml:space="preserve"> </w:t>
-      </w:r>
-      <w:r>
-        <w:t xml:space="preserve">the correlation between CH</w:t>
-      </w:r>
-      <w:r>
-        <w:rPr>
-          <w:vertAlign w:val="subscript"/>
-        </w:rPr>
-        <w:t xml:space="preserve">4</w:t>
-      </w:r>
-      <w:r>
-        <w:t xml:space="preserve"> </w:t>
-      </w:r>
-      <w:r>
-        <w:t xml:space="preserve">oxidation rate and Bray-Curtis dissimilarity in</w:t>
-      </w:r>
-      <w:r>
-        <w:t xml:space="preserve"> </w:t>
-      </w:r>
-      <w:r>
-        <w:t xml:space="preserve">Passage 5 with a distance-based redundancy analysis (dbRDA) using the</w:t>
-      </w:r>
-      <w:r>
-        <w:t xml:space="preserve"> </w:t>
-      </w:r>
-      <w:r>
-        <w:t xml:space="preserve">‘</w:t>
-      </w:r>
-      <w:r>
-        <w:t xml:space="preserve">dbrda</w:t>
-      </w:r>
-      <w:r>
-        <w:t xml:space="preserve">’</w:t>
-      </w:r>
-      <w:r>
-        <w:t xml:space="preserve"> </w:t>
-      </w:r>
-      <w:r>
-        <w:t xml:space="preserve">function in</w:t>
-      </w:r>
-      <w:r>
-        <w:t xml:space="preserve"> </w:t>
-      </w:r>
-      <w:r>
-        <w:t xml:space="preserve">‘</w:t>
-      </w:r>
-      <w:r>
-        <w:t xml:space="preserve">vegan</w:t>
-      </w:r>
-      <w:r>
-        <w:t xml:space="preserve">’</w:t>
-      </w:r>
-      <w:r>
-        <w:t xml:space="preserve"> </w:t>
-      </w:r>
-      <w:r>
-        <w:t xml:space="preserve">and estimated the p-value using a permutation F-test with</w:t>
-      </w:r>
-      <w:r>
-        <w:t xml:space="preserve"> </w:t>
-      </w:r>
-      <w:r>
-        <w:t xml:space="preserve">999 permutations</w:t>
-      </w:r>
-      <w:r>
-        <w:t xml:space="preserve"> </w:t>
-      </w:r>
-      <w:r>
-        <w:t xml:space="preserve">(34,36)</w:t>
-      </w:r>
-    </w:p>
-    <w:p>
-      <w:pPr>
-        <w:pStyle w:val="TextBody"/>
-      </w:pPr>
-      <w:r>
-        <w:t xml:space="preserve">To identify taxa that responded to selection on CH</w:t>
-      </w:r>
-      <w:r>
-        <w:rPr>
-          <w:vertAlign w:val="subscript"/>
-        </w:rPr>
-        <w:t xml:space="preserve">4</w:t>
-      </w:r>
-      <w:r>
-        <w:t xml:space="preserve"> </w:t>
-      </w:r>
-      <w:r>
-        <w:t xml:space="preserve">oxidation rate, we tested</w:t>
-      </w:r>
-      <w:r>
-        <w:t xml:space="preserve"> </w:t>
-      </w:r>
-      <w:r>
-        <w:t xml:space="preserve">differential abundance between the two treatments in passage 5. We first</w:t>
-      </w:r>
-      <w:r>
-        <w:t xml:space="preserve"> </w:t>
-      </w:r>
-      <w:r>
-        <w:t xml:space="preserve">grouped ASVs at the family level. Any ASVs that lacked a family-level</w:t>
-      </w:r>
-      <w:r>
-        <w:t xml:space="preserve"> </w:t>
-      </w:r>
-      <w:r>
-        <w:t xml:space="preserve">taxonomic assignment were grouped at a higher taxonomic level. We then subset the</w:t>
-      </w:r>
-      <w:r>
-        <w:t xml:space="preserve"> </w:t>
-      </w:r>
-      <w:r>
-        <w:t xml:space="preserve">samples in Passage 5 and removed all families with a prevalence of less than</w:t>
-      </w:r>
-      <w:r>
-        <w:t xml:space="preserve"> </w:t>
-      </w:r>
-      <w:r>
-        <w:t xml:space="preserve">10% in either treatment. We used three methods for testing differential</w:t>
-      </w:r>
-      <w:r>
-        <w:t xml:space="preserve"> </w:t>
-      </w:r>
-      <w:r>
-        <w:t xml:space="preserve">abundance: ANCOM-II, ALDEx2, and CORNCOB</w:t>
-      </w:r>
-      <w:r>
-        <w:t xml:space="preserve"> </w:t>
-      </w:r>
-      <w:r>
-        <w:t xml:space="preserve">(37–40)</w:t>
-      </w:r>
-      <w:r>
-        <w:t xml:space="preserve">. We then identified the</w:t>
-      </w:r>
-      <w:r>
-        <w:t xml:space="preserve"> </w:t>
-      </w:r>
-      <w:r>
-        <w:t xml:space="preserve">consensus taxa that were significant with all three tests and plotted their</w:t>
-      </w:r>
-      <w:r>
-        <w:t xml:space="preserve"> </w:t>
-      </w:r>
-      <w:r>
-        <w:t xml:space="preserve">relative abundances. For ANCOM-II, we used the</w:t>
-      </w:r>
-      <w:r>
-        <w:t xml:space="preserve"> </w:t>
-      </w:r>
-      <w:r>
-        <w:t xml:space="preserve">‘</w:t>
-      </w:r>
-      <w:r>
-        <w:t xml:space="preserve">ancom</w:t>
-      </w:r>
-      <w:r>
-        <w:t xml:space="preserve">’</w:t>
-      </w:r>
-      <w:r>
-        <w:t xml:space="preserve"> </w:t>
-      </w:r>
-      <w:r>
-        <w:t xml:space="preserve">function in the</w:t>
-      </w:r>
-      <w:r>
-        <w:t xml:space="preserve"> </w:t>
-      </w:r>
-      <w:r>
-        <w:t xml:space="preserve">‘</w:t>
-      </w:r>
-      <w:r>
-        <w:t xml:space="preserve">ANCOM-BC</w:t>
-      </w:r>
-      <w:r>
-        <w:t xml:space="preserve">’</w:t>
-      </w:r>
-      <w:r>
-        <w:t xml:space="preserve"> </w:t>
-      </w:r>
-      <w:r>
-        <w:t xml:space="preserve">package with a cutoff of W = 0.7</w:t>
-      </w:r>
-      <w:r>
-        <w:t xml:space="preserve"> </w:t>
-      </w:r>
-      <w:r>
-        <w:t xml:space="preserve">(37,38)</w:t>
-      </w:r>
-      <w:r>
-        <w:t xml:space="preserve">. For ALDEx2,</w:t>
-      </w:r>
-      <w:r>
-        <w:t xml:space="preserve"> </w:t>
-      </w:r>
-      <w:r>
-        <w:t xml:space="preserve">we used the</w:t>
-      </w:r>
-      <w:r>
-        <w:t xml:space="preserve"> </w:t>
-      </w:r>
-      <w:r>
-        <w:t xml:space="preserve">‘</w:t>
-      </w:r>
-      <w:r>
-        <w:t xml:space="preserve">aldex</w:t>
-      </w:r>
-      <w:r>
-        <w:t xml:space="preserve">’</w:t>
-      </w:r>
-      <w:r>
-        <w:t xml:space="preserve"> </w:t>
-      </w:r>
-      <w:r>
-        <w:t xml:space="preserve">function in the</w:t>
-      </w:r>
-      <w:r>
-        <w:t xml:space="preserve"> </w:t>
-      </w:r>
-      <w:r>
-        <w:t xml:space="preserve">‘</w:t>
-      </w:r>
-      <w:r>
-        <w:t xml:space="preserve">ALDEx2</w:t>
-      </w:r>
-      <w:r>
-        <w:t xml:space="preserve">’</w:t>
-      </w:r>
-      <w:r>
-        <w:t xml:space="preserve"> </w:t>
-      </w:r>
-      <w:r>
-        <w:t xml:space="preserve">package with Welch’s t-test and we</w:t>
-      </w:r>
-      <w:r>
-        <w:t xml:space="preserve"> </w:t>
-      </w:r>
-      <w:r>
-        <w:t xml:space="preserve">used an effect size of 1 as our significance threshold</w:t>
-      </w:r>
-      <w:r>
-        <w:t xml:space="preserve"> </w:t>
-      </w:r>
-      <w:r>
-        <w:t xml:space="preserve">(39)</w:t>
-      </w:r>
-      <w:r>
-        <w:t xml:space="preserve">.</w:t>
-      </w:r>
-      <w:r>
-        <w:t xml:space="preserve"> </w:t>
-      </w:r>
-      <w:r>
-        <w:t xml:space="preserve">Finally, we used CORNCOB with the</w:t>
-      </w:r>
-      <w:r>
-        <w:t xml:space="preserve"> </w:t>
-      </w:r>
-      <w:r>
-        <w:t xml:space="preserve">‘</w:t>
-      </w:r>
-      <w:r>
-        <w:t xml:space="preserve">differentialTest</w:t>
-      </w:r>
-      <w:r>
-        <w:t xml:space="preserve">’</w:t>
-      </w:r>
-      <w:r>
-        <w:t xml:space="preserve"> </w:t>
-      </w:r>
-      <w:r>
-        <w:t xml:space="preserve">function in the</w:t>
-      </w:r>
-      <w:r>
-        <w:t xml:space="preserve"> </w:t>
-      </w:r>
-      <w:r>
-        <w:t xml:space="preserve">‘</w:t>
-      </w:r>
-      <w:r>
-        <w:t xml:space="preserve">corncob</w:t>
-      </w:r>
-      <w:r>
-        <w:t xml:space="preserve">’</w:t>
-      </w:r>
-      <w:r>
-        <w:t xml:space="preserve"> </w:t>
-      </w:r>
-      <w:r>
-        <w:t xml:space="preserve">package with the Wald test and without bootstrapping</w:t>
-      </w:r>
-      <w:r>
-        <w:t xml:space="preserve"> </w:t>
-      </w:r>
-      <w:r>
-        <w:t xml:space="preserve">(40)</w:t>
-      </w:r>
-      <w:r>
-        <w:t xml:space="preserve">. Lastly, to</w:t>
-      </w:r>
-      <w:r>
-        <w:t xml:space="preserve"> </w:t>
-      </w:r>
-      <w:r>
-        <w:t xml:space="preserve">test differentially abundant methanotrophs, we subset all ASVs within</w:t>
-      </w:r>
-      <w:r>
-        <w:t xml:space="preserve"> </w:t>
-      </w:r>
-      <w:r>
-        <w:t xml:space="preserve">methanotrophic families and tested their differential abundance aggregated at</w:t>
-      </w:r>
-      <w:r>
-        <w:t xml:space="preserve"> </w:t>
-      </w:r>
-      <w:r>
-        <w:t xml:space="preserve">the family and genus level using</w:t>
-      </w:r>
-      <w:r>
-        <w:t xml:space="preserve"> </w:t>
-      </w:r>
-      <w:r>
-        <w:t xml:space="preserve">‘</w:t>
-      </w:r>
-      <w:r>
-        <w:t xml:space="preserve">corncob</w:t>
-      </w:r>
-      <w:r>
-        <w:t xml:space="preserve">’</w:t>
-      </w:r>
-      <w:r>
-        <w:t xml:space="preserve">.</w:t>
-      </w:r>
-    </w:p>
-    <w:p>
-      <w:pPr>
-        <w:pStyle w:val="Heading1"/>
-      </w:pPr>
-      <w:bookmarkStart w:id="28" w:name="results"/>
-      <w:r>
-        <w:t xml:space="preserve">Results</w:t>
-      </w:r>
-      <w:bookmarkEnd w:id="28"/>
-    </w:p>
-    <w:p>
-      <w:pPr>
-        <w:pStyle w:val="Heading2"/>
-      </w:pPr>
-      <w:bookmarkStart w:id="29" w:name="Xc2d21a0d19c3188cf98e037054740438f3ba714"/>
-      <w:r>
-        <w:t xml:space="preserve">Response to selection on methane oxidation rate</w:t>
-      </w:r>
-      <w:bookmarkEnd w:id="29"/>
-    </w:p>
-    <w:p>
-      <w:pPr>
-        <w:pStyle w:val="FirstParagraph"/>
-      </w:pPr>
-      <w:r>
-        <w:t xml:space="preserve">We observed a response to artificial selection on whole-ecosystem soil CH</w:t>
-      </w:r>
-      <w:r>
-        <w:rPr>
-          <w:vertAlign w:val="subscript"/>
-        </w:rPr>
-        <w:t xml:space="preserve">4</w:t>
-      </w:r>
-      <w:r>
-        <w:t xml:space="preserve"> </w:t>
-      </w:r>
-      <w:r>
-        <w:t xml:space="preserve">oxidation</w:t>
-      </w:r>
-      <w:r>
-        <w:t xml:space="preserve"> </w:t>
-      </w:r>
-      <w:r>
-        <w:t xml:space="preserve">rate (Figure 2; difference of slopes:</w:t>
-      </w:r>
-      <w:r>
-        <w:t xml:space="preserve"> </w:t>
-      </w:r>
-      <w:r>
-        <w:t xml:space="preserve">F</w:t>
-      </w:r>
-      <w:r>
-        <w:rPr>
-          <w:vertAlign w:val="subscript"/>
-        </w:rPr>
-        <w:t xml:space="preserve">2,113</w:t>
-      </w:r>
-      <w:r>
-        <w:t xml:space="preserve"> </w:t>
-      </w:r>
-      <w:r>
-        <w:t xml:space="preserve">=</w:t>
-      </w:r>
-      <w:r>
-        <w:t xml:space="preserve"> </w:t>
-      </w:r>
-      <w:r>
-        <w:t xml:space="preserve">3.85,</w:t>
-      </w:r>
-      <w:r>
-        <w:t xml:space="preserve"> </w:t>
-      </w:r>
-      <w:r>
-        <w:t xml:space="preserve">p = 0.02). At the start of the experiment,</w:t>
-      </w:r>
-      <w:r>
-        <w:t xml:space="preserve"> </w:t>
-      </w:r>
-      <w:r>
-        <w:t xml:space="preserve">the positive selection treatment had a mean CH</w:t>
-      </w:r>
-      <w:r>
-        <w:rPr>
-          <w:vertAlign w:val="subscript"/>
-        </w:rPr>
-        <w:t xml:space="preserve">4</w:t>
-      </w:r>
-      <w:r>
-        <w:t xml:space="preserve"> </w:t>
-      </w:r>
-      <w:r>
-        <w:t xml:space="preserve">oxidation rate that was</w:t>
-      </w:r>
-      <w:r>
-        <w:t xml:space="preserve"> </w:t>
-      </w:r>
-      <w:r>
-        <w:t xml:space="preserve">24%</w:t>
-      </w:r>
-      <w:r>
-        <w:t xml:space="preserve"> </w:t>
-      </w:r>
-      <w:r>
-        <w:t xml:space="preserve">lower than the control</w:t>
-      </w:r>
-      <w:r>
-        <w:t xml:space="preserve"> </w:t>
-      </w:r>
-      <w:r>
-        <w:t xml:space="preserve">(difference of y-intercepts = -0.34, SE = 0.16, t = -2.14, p = 0.03).</w:t>
-      </w:r>
-      <w:r>
-        <w:t xml:space="preserve"> </w:t>
-      </w:r>
-      <w:r>
-        <w:t xml:space="preserve">There was no change in CH</w:t>
-      </w:r>
-      <w:r>
-        <w:rPr>
-          <w:vertAlign w:val="subscript"/>
-        </w:rPr>
-        <w:t xml:space="preserve">4</w:t>
-      </w:r>
-      <w:r>
-        <w:t xml:space="preserve"> </w:t>
-      </w:r>
-      <w:r>
-        <w:t xml:space="preserve">oxidation rate in the control over the</w:t>
-      </w:r>
-      <w:r>
-        <w:t xml:space="preserve"> </w:t>
-      </w:r>
-      <w:r>
-        <w:t xml:space="preserve">five passages (slope = -0.01, SE = 0.05, t = -0.26, p = 0.80). By contrast, the selection</w:t>
-      </w:r>
-      <w:r>
-        <w:t xml:space="preserve"> </w:t>
-      </w:r>
-      <w:r>
-        <w:t xml:space="preserve">treatment had a 50.7% increase in CH</w:t>
-      </w:r>
-      <w:r>
-        <w:rPr>
-          <w:vertAlign w:val="subscript"/>
-        </w:rPr>
-        <w:t xml:space="preserve">4</w:t>
-      </w:r>
-      <w:r>
-        <w:t xml:space="preserve"> </w:t>
-      </w:r>
-      <w:r>
-        <w:t xml:space="preserve">oxidation rate per</w:t>
-      </w:r>
-      <w:r>
-        <w:t xml:space="preserve"> </w:t>
-      </w:r>
-      <w:r>
-        <w:t xml:space="preserve">passage (slope = 0.18, SE = 0.06, t = 2.76, p = 0.01).</w:t>
-      </w:r>
-    </w:p>
-    <w:p>
-      <w:pPr>
-        <w:pStyle w:val="TextBody"/>
-      </w:pPr>
-      <w:r>
-        <w:t xml:space="preserve">To estimate the proportion of variation in CH</w:t>
-      </w:r>
-      <w:r>
-        <w:rPr>
-          <w:vertAlign w:val="subscript"/>
-        </w:rPr>
-        <w:t xml:space="preserve">4</w:t>
-      </w:r>
-      <w:r>
-        <w:t xml:space="preserve"> </w:t>
-      </w:r>
-      <w:r>
-        <w:t xml:space="preserve">oxidation rate due to</w:t>
-      </w:r>
-      <w:r>
-        <w:t xml:space="preserve"> </w:t>
-      </w:r>
-      <w:r>
-        <w:t xml:space="preserve">variation in microbiome composition, we regressed divergence between the</w:t>
+        <w:t xml:space="preserve">variation in microbiome composition–i.e., microbiability–we regressed divergence between the</w:t>
       </w:r>
       <w:r>
         <w:t xml:space="preserve"> </w:t>
@@ -3380,82 +3618,7 @@
         <w:t xml:space="preserve"> </w:t>
       </w:r>
       <w:r>
-        <w:t xml:space="preserve">differential (Figure 3). This estimate is analogous</w:t>
-      </w:r>
-      <w:r>
-        <w:t xml:space="preserve"> </w:t>
-      </w:r>
-      <w:r>
-        <w:t xml:space="preserve">to estimates of</w:t>
-      </w:r>
-      <w:r>
-        <w:t xml:space="preserve"> </w:t>
-      </w:r>
-      <w:r>
-        <w:t xml:space="preserve">“</w:t>
-      </w:r>
-      <w:r>
-        <w:t xml:space="preserve">microbiability</w:t>
-      </w:r>
-      <w:r>
-        <w:t xml:space="preserve">”</w:t>
-      </w:r>
-      <w:r>
-        <w:t xml:space="preserve"> </w:t>
-      </w:r>
-      <w:r>
-        <w:t xml:space="preserve">from the animal breeding literature, which</w:t>
-      </w:r>
-      <w:r>
-        <w:t xml:space="preserve"> </w:t>
-      </w:r>
-      <w:r>
-        <w:t xml:space="preserve">quantifies the</w:t>
-      </w:r>
-      <w:r>
-        <w:t xml:space="preserve"> </w:t>
-      </w:r>
-      <w:r>
-        <w:t xml:space="preserve">variation in a host trait that is due to microbiome variation</w:t>
-      </w:r>
-      <w:r>
-        <w:t xml:space="preserve"> </w:t>
-      </w:r>
-      <w:r>
-        <w:t xml:space="preserve">(41)</w:t>
-      </w:r>
-      <w:r>
-        <w:t xml:space="preserve">.</w:t>
-      </w:r>
-      <w:r>
-        <w:t xml:space="preserve"> </w:t>
-      </w:r>
-      <w:r>
-        <w:t xml:space="preserve">The slope of the regression of divergence on cumulative selection differential</w:t>
-      </w:r>
-      <w:r>
-        <w:t xml:space="preserve"> </w:t>
-      </w:r>
-      <w:r>
-        <w:t xml:space="preserve">provides an estimate of realized microbiability (h</w:t>
-      </w:r>
-      <w:r>
-        <w:rPr>
-          <w:vertAlign w:val="superscript"/>
-        </w:rPr>
-        <w:t xml:space="preserve">2</w:t>
-      </w:r>
-      <w:r>
-        <w:t xml:space="preserve"> </w:t>
-      </w:r>
-      <w:r>
-        <w:t xml:space="preserve">± SE), which in our</w:t>
-      </w:r>
-      <w:r>
-        <w:t xml:space="preserve"> </w:t>
-      </w:r>
-      <w:r>
-        <w:t xml:space="preserve">experiment was 0.31 ±</w:t>
+        <w:t xml:space="preserve">differential. The microbiability was 0.31 ±</w:t>
       </w:r>
       <w:r>
         <w:t xml:space="preserve"> </w:t>
@@ -3544,7 +3707,13 @@
         <w:t xml:space="preserve"> </w:t>
       </w:r>
       <w:r>
-        <w:t xml:space="preserve">passage 2 or 5 (pairwise Wilcoxon test: p = 0.7). In addition, there was no</w:t>
+        <w:t xml:space="preserve">passage 2 or 5 (pairwise Wilcoxon test; Passage 2: p = 0.66,</w:t>
+      </w:r>
+      <w:r>
+        <w:t xml:space="preserve"> </w:t>
+      </w:r>
+      <w:r>
+        <w:t xml:space="preserve">Passage 5: p = 0.67). In addition, there was no</w:t>
       </w:r>
       <w:r>
         <w:t xml:space="preserve"> </w:t>
@@ -3586,7 +3755,7 @@
         <w:t xml:space="preserve"> </w:t>
       </w:r>
       <w:r>
-        <w:t xml:space="preserve">weakly by treatment with an interaction between passage and treatment (Figure 4).</w:t>
+        <w:t xml:space="preserve">weakly by treatment with an interaction between passage and treatment (Figure 3).</w:t>
       </w:r>
       <w:r>
         <w:t xml:space="preserve"> </w:t>
@@ -3766,7 +3935,7 @@
         <w:t xml:space="preserve"> </w:t>
       </w:r>
       <w:r>
-        <w:t xml:space="preserve">the control (Figure 5).</w:t>
+        <w:t xml:space="preserve">the control (Figure 4).</w:t>
       </w:r>
     </w:p>
     <w:p>
@@ -3828,7 +3997,7 @@
         <w:t xml:space="preserve"> </w:t>
       </w:r>
       <w:r>
-        <w:t xml:space="preserve">(42)</w:t>
+        <w:t xml:space="preserve">(43)</w:t>
       </w:r>
       <w:r>
         <w:t xml:space="preserve">.</w:t>
@@ -3855,7 +4024,7 @@
         <w:t xml:space="preserve"> </w:t>
       </w:r>
       <w:r>
-        <w:t xml:space="preserve">(43)</w:t>
+        <w:t xml:space="preserve">(44)</w:t>
       </w:r>
       <w:r>
         <w:t xml:space="preserve">.</w:t>
@@ -3891,7 +4060,7 @@
         <w:t xml:space="preserve"> </w:t>
       </w:r>
       <w:r>
-        <w:t xml:space="preserve">(44)</w:t>
+        <w:t xml:space="preserve">(45)</w:t>
       </w:r>
       <w:r>
         <w:t xml:space="preserve">. Other</w:t>
@@ -3939,7 +4108,7 @@
         <w:t xml:space="preserve"> </w:t>
       </w:r>
       <w:r>
-        <w:t xml:space="preserve">(45)</w:t>
+        <w:t xml:space="preserve">(46)</w:t>
       </w:r>
       <w:r>
         <w:t xml:space="preserve">.</w:t>
@@ -3975,7 +4144,7 @@
         <w:t xml:space="preserve"> </w:t>
       </w:r>
       <w:r>
-        <w:t xml:space="preserve">(46)</w:t>
+        <w:t xml:space="preserve">(47)</w:t>
       </w:r>
       <w:r>
         <w:t xml:space="preserve">.</w:t>
@@ -4193,7 +4362,7 @@
         <w:t xml:space="preserve"> </w:t>
       </w:r>
       <w:r>
-        <w:t xml:space="preserve">(47,48)</w:t>
+        <w:t xml:space="preserve">(48,49)</w:t>
       </w:r>
       <w:r>
         <w:t xml:space="preserve">. Based on this analysis,</w:t>
@@ -4506,7 +4675,7 @@
         <w:t xml:space="preserve"> </w:t>
       </w:r>
       <w:r>
-        <w:t xml:space="preserve">(32)</w:t>
+        <w:t xml:space="preserve">(31)</w:t>
       </w:r>
       <w:r>
         <w:t xml:space="preserve">. We can</w:t>
@@ -4688,7 +4857,7 @@
         <w:pStyle w:val="TextBody"/>
       </w:pPr>
       <w:r>
-        <w:t xml:space="preserve">This relationship between microbiome variation and ecosystem function variation</w:t>
+        <w:t xml:space="preserve">The relationship between microbiome variation and ecosystem function variation</w:t>
       </w:r>
       <w:r>
         <w:t xml:space="preserve"> </w:t>
@@ -4712,7 +4881,7 @@
         <w:t xml:space="preserve"> </w:t>
       </w:r>
       <w:r>
-        <w:t xml:space="preserve">(49)</w:t>
+        <w:t xml:space="preserve">(50)</w:t>
       </w:r>
       <w:r>
         <w:t xml:space="preserve"> </w:t>
@@ -4742,7 +4911,7 @@
         <w:t xml:space="preserve"> </w:t>
       </w:r>
       <w:r>
-        <w:t xml:space="preserve">(41)</w:t>
+        <w:t xml:space="preserve">(32)</w:t>
       </w:r>
       <w:r>
         <w:t xml:space="preserve"> </w:t>
@@ -4802,7 +4971,55 @@
         <w:t xml:space="preserve"> </w:t>
       </w:r>
       <w:r>
-        <w:t xml:space="preserve">oxidation. This suggests that</w:t>
+        <w:t xml:space="preserve">oxidation, though this was not</w:t>
+      </w:r>
+      <w:r>
+        <w:t xml:space="preserve"> </w:t>
+      </w:r>
+      <w:r>
+        <w:t xml:space="preserve">significant. However, we did observe a significant divergence between the</w:t>
+      </w:r>
+      <w:r>
+        <w:t xml:space="preserve"> </w:t>
+      </w:r>
+      <w:r>
+        <w:t xml:space="preserve">positive selection and control lines, which suggests that the imposed</w:t>
+      </w:r>
+      <w:r>
+        <w:t xml:space="preserve"> </w:t>
+      </w:r>
+      <w:r>
+        <w:t xml:space="preserve">selection and passaging of microbiomes was sufficient to generate</w:t>
+      </w:r>
+      <w:r>
+        <w:t xml:space="preserve"> </w:t>
+      </w:r>
+      <w:r>
+        <w:t xml:space="preserve">variation in soil CH</w:t>
+      </w:r>
+      <w:r>
+        <w:rPr>
+          <w:vertAlign w:val="subscript"/>
+        </w:rPr>
+        <w:t xml:space="preserve">4</w:t>
+      </w:r>
+      <w:r>
+        <w:t xml:space="preserve"> </w:t>
+      </w:r>
+      <w:r>
+        <w:t xml:space="preserve">oxidation rate. Future studies with</w:t>
+      </w:r>
+      <w:r>
+        <w:t xml:space="preserve"> </w:t>
+      </w:r>
+      <w:r>
+        <w:t xml:space="preserve">greater replication could more precisely estimate the microbiability.</w:t>
+      </w:r>
+      <w:r>
+        <w:t xml:space="preserve"> </w:t>
+      </w:r>
+      <w:r>
+        <w:t xml:space="preserve">This suggests that</w:t>
       </w:r>
       <w:r>
         <w:t xml:space="preserve"> </w:t>
@@ -4870,13 +5087,13 @@
         <w:pStyle w:val="TextBody"/>
       </w:pPr>
       <w:r>
-        <w:t xml:space="preserve">Given that variation in the microbiome is driving substantial variation in</w:t>
-      </w:r>
-      <w:r>
-        <w:t xml:space="preserve"> </w:t>
-      </w:r>
-      <w:r>
-        <w:t xml:space="preserve">CH</w:t>
+        <w:t xml:space="preserve">We next wanted to determine which aspects of the</w:t>
+      </w:r>
+      <w:r>
+        <w:t xml:space="preserve"> </w:t>
+      </w:r>
+      <w:r>
+        <w:t xml:space="preserve">microbiome might explain the divergence in CH</w:t>
       </w:r>
       <w:r>
         <w:rPr>
@@ -4888,19 +5105,93 @@
         <w:t xml:space="preserve"> </w:t>
       </w:r>
       <w:r>
-        <w:t xml:space="preserve">oxidation rate in our system, we next wanted to determine which aspects of the</w:t>
-      </w:r>
-      <w:r>
-        <w:t xml:space="preserve"> </w:t>
-      </w:r>
-      <w:r>
-        <w:t xml:space="preserve">microbiome best explain this contribution of microbiome variation to</w:t>
-      </w:r>
-      <w:r>
-        <w:t xml:space="preserve"> </w:t>
-      </w:r>
-      <w:r>
-        <w:t xml:space="preserve">CH</w:t>
+        <w:t xml:space="preserve">oxidation rate between the two treatments.</w:t>
+      </w:r>
+      <w:r>
+        <w:t xml:space="preserve"> </w:t>
+      </w:r>
+      <w:r>
+        <w:t xml:space="preserve">There are three inter-related ways that microbiomes could have responded</w:t>
+      </w:r>
+      <w:r>
+        <w:t xml:space="preserve"> </w:t>
+      </w:r>
+      <w:r>
+        <w:t xml:space="preserve">to selection in this experiment: gain or loss of taxa, changes in the</w:t>
+      </w:r>
+      <w:r>
+        <w:t xml:space="preserve"> </w:t>
+      </w:r>
+      <w:r>
+        <w:t xml:space="preserve">relative abundances of taxa, or changes within the genomes of the constituent</w:t>
+      </w:r>
+      <w:r>
+        <w:t xml:space="preserve"> </w:t>
+      </w:r>
+      <w:r>
+        <w:t xml:space="preserve">taxa. We surveyed microbiome variation via 16s rRNA ribotyping in our</w:t>
+      </w:r>
+      <w:r>
+        <w:t xml:space="preserve"> </w:t>
+      </w:r>
+      <w:r>
+        <w:t xml:space="preserve">experiment, which allowed us to deeply sample taxonomic diversity but did not</w:t>
+      </w:r>
+      <w:r>
+        <w:t xml:space="preserve"> </w:t>
+      </w:r>
+      <w:r>
+        <w:t xml:space="preserve">allow us to directly address whether taxa in this experiment evolved genomic changes</w:t>
+      </w:r>
+      <w:r>
+        <w:t xml:space="preserve"> </w:t>
+      </w:r>
+      <w:r>
+        <w:t xml:space="preserve">as a result of selection. However, if such genomic changes resulted in increased</w:t>
+      </w:r>
+      <w:r>
+        <w:t xml:space="preserve"> </w:t>
+      </w:r>
+      <w:r>
+        <w:t xml:space="preserve">persistence or abundance of the population with these changes, this would be</w:t>
+      </w:r>
+      <w:r>
+        <w:t xml:space="preserve"> </w:t>
+      </w:r>
+      <w:r>
+        <w:t xml:space="preserve">detectable. Therefore, we will focus on the first</w:t>
+      </w:r>
+      <w:r>
+        <w:t xml:space="preserve"> </w:t>
+      </w:r>
+      <w:r>
+        <w:t xml:space="preserve">two possibilities.</w:t>
+      </w:r>
+    </w:p>
+    <w:p>
+      <w:pPr>
+        <w:pStyle w:val="TextBody"/>
+      </w:pPr>
+      <w:r>
+        <w:t xml:space="preserve">Richness at the ASV level did not vary between the two treatments and there</w:t>
+      </w:r>
+      <w:r>
+        <w:t xml:space="preserve"> </w:t>
+      </w:r>
+      <w:r>
+        <w:t xml:space="preserve">were relatively few taxa gained or lost in the selection treatment and</w:t>
+      </w:r>
+      <w:r>
+        <w:t xml:space="preserve"> </w:t>
+      </w:r>
+      <w:r>
+        <w:t xml:space="preserve">none of these were prevalent across the 12 jars in passage 5. Therefore, the</w:t>
+      </w:r>
+      <w:r>
+        <w:t xml:space="preserve"> </w:t>
+      </w:r>
+      <w:r>
+        <w:t xml:space="preserve">gain or loss of species is unlikely to explain the increase in CH</w:t>
       </w:r>
       <w:r>
         <w:rPr>
@@ -4912,61 +5203,37 @@
         <w:t xml:space="preserve"> </w:t>
       </w:r>
       <w:r>
-        <w:t xml:space="preserve">oxidation rate. There are three inter-related ways that microbiomes could have responded</w:t>
-      </w:r>
-      <w:r>
-        <w:t xml:space="preserve"> </w:t>
-      </w:r>
-      <w:r>
-        <w:t xml:space="preserve">to selection in this experiment: gain or loss of taxa, changes in the</w:t>
-      </w:r>
-      <w:r>
-        <w:t xml:space="preserve"> </w:t>
-      </w:r>
-      <w:r>
-        <w:t xml:space="preserve">relative abundances of taxa, or changes within the genomes of the constituent</w:t>
-      </w:r>
-      <w:r>
-        <w:t xml:space="preserve"> </w:t>
-      </w:r>
-      <w:r>
-        <w:t xml:space="preserve">taxa. We surveyed microbiome variation via 16s rRNA ribotyping in our</w:t>
-      </w:r>
-      <w:r>
-        <w:t xml:space="preserve"> </w:t>
-      </w:r>
-      <w:r>
-        <w:t xml:space="preserve">experiment, which allowed us to deeply sample taxonomic diversity but did not</w:t>
-      </w:r>
-      <w:r>
-        <w:t xml:space="preserve"> </w:t>
-      </w:r>
-      <w:r>
-        <w:t xml:space="preserve">allow us to directly address whether taxa in this experiment evolved genomic changes</w:t>
-      </w:r>
-      <w:r>
-        <w:t xml:space="preserve"> </w:t>
-      </w:r>
-      <w:r>
-        <w:t xml:space="preserve">as a result of selection. However, if such genomic changes resulted in increased</w:t>
-      </w:r>
-      <w:r>
-        <w:t xml:space="preserve"> </w:t>
-      </w:r>
-      <w:r>
-        <w:t xml:space="preserve">persistence or abundance of the population with these changes, this would be</w:t>
-      </w:r>
-      <w:r>
-        <w:t xml:space="preserve"> </w:t>
-      </w:r>
-      <w:r>
-        <w:t xml:space="preserve">detectable. Therefore, we will focus on the first</w:t>
-      </w:r>
-      <w:r>
-        <w:t xml:space="preserve"> </w:t>
-      </w:r>
-      <w:r>
-        <w:t xml:space="preserve">two possibilities.</w:t>
+        <w:t xml:space="preserve">oxidation rate. However, we found that Bray-Curtis dissimilarity was greater</w:t>
+      </w:r>
+      <w:r>
+        <w:t xml:space="preserve"> </w:t>
+      </w:r>
+      <w:r>
+        <w:t xml:space="preserve">between the two treatments in Passage 5 than within each treatment and was</w:t>
+      </w:r>
+      <w:r>
+        <w:t xml:space="preserve"> </w:t>
+      </w:r>
+      <w:r>
+        <w:t xml:space="preserve">correlated with CH</w:t>
+      </w:r>
+      <w:r>
+        <w:rPr>
+          <w:vertAlign w:val="subscript"/>
+        </w:rPr>
+        <w:t xml:space="preserve">4</w:t>
+      </w:r>
+      <w:r>
+        <w:t xml:space="preserve"> </w:t>
+      </w:r>
+      <w:r>
+        <w:t xml:space="preserve">oxidation rate, which suggests that changes in the</w:t>
+      </w:r>
+      <w:r>
+        <w:t xml:space="preserve"> </w:t>
+      </w:r>
+      <w:r>
+        <w:t xml:space="preserve">relative abundance of taxa could explain the response to selection.</w:t>
       </w:r>
     </w:p>
     <w:p>
@@ -4974,25 +5241,7 @@
         <w:pStyle w:val="TextBody"/>
       </w:pPr>
       <w:r>
-        <w:t xml:space="preserve">Richness at the ASV level did not vary between the two treatments and there</w:t>
-      </w:r>
-      <w:r>
-        <w:t xml:space="preserve"> </w:t>
-      </w:r>
-      <w:r>
-        <w:t xml:space="preserve">were relatively few taxa gained or lost in the selection treatment and</w:t>
-      </w:r>
-      <w:r>
-        <w:t xml:space="preserve"> </w:t>
-      </w:r>
-      <w:r>
-        <w:t xml:space="preserve">none of these were prevalent across the 12 jars in passage 5. Therefore, the</w:t>
-      </w:r>
-      <w:r>
-        <w:t xml:space="preserve"> </w:t>
-      </w:r>
-      <w:r>
-        <w:t xml:space="preserve">gain or loss of species is unlikely to explain the increase in CH</w:t>
+        <w:t xml:space="preserve">Even though we observed an increase in CH</w:t>
       </w:r>
       <w:r>
         <w:rPr>
@@ -5004,19 +5253,25 @@
         <w:t xml:space="preserve"> </w:t>
       </w:r>
       <w:r>
-        <w:t xml:space="preserve">oxidation rate. However, we found that Bray-Curtis dissimilarity was greater</w:t>
-      </w:r>
-      <w:r>
-        <w:t xml:space="preserve"> </w:t>
-      </w:r>
-      <w:r>
-        <w:t xml:space="preserve">between the two treatments in Passage 5 than within each treatment and was</w:t>
-      </w:r>
-      <w:r>
-        <w:t xml:space="preserve"> </w:t>
-      </w:r>
-      <w:r>
-        <w:t xml:space="preserve">correlated with CH</w:t>
+        <w:t xml:space="preserve">oxidation rate in the selection</w:t>
+      </w:r>
+      <w:r>
+        <w:t xml:space="preserve"> </w:t>
+      </w:r>
+      <w:r>
+        <w:t xml:space="preserve">treatment and a difference in composition between the two treatments, we did</w:t>
+      </w:r>
+      <w:r>
+        <w:t xml:space="preserve"> </w:t>
+      </w:r>
+      <w:r>
+        <w:t xml:space="preserve">not observe an increase in the relative abundance of known methanotrophs. This was</w:t>
+      </w:r>
+      <w:r>
+        <w:t xml:space="preserve"> </w:t>
+      </w:r>
+      <w:r>
+        <w:t xml:space="preserve">surprising given that CH</w:t>
       </w:r>
       <w:r>
         <w:rPr>
@@ -5028,13 +5283,148 @@
         <w:t xml:space="preserve"> </w:t>
       </w:r>
       <w:r>
-        <w:t xml:space="preserve">oxidation rate, which suggests that changes in the</w:t>
-      </w:r>
-      <w:r>
-        <w:t xml:space="preserve"> </w:t>
-      </w:r>
-      <w:r>
-        <w:t xml:space="preserve">relative abundance of taxa could explain the response to selection.</w:t>
+        <w:t xml:space="preserve">consumption is not a common trait among microbes</w:t>
+      </w:r>
+      <w:r>
+        <w:t xml:space="preserve"> </w:t>
+      </w:r>
+      <w:r>
+        <w:t xml:space="preserve">and that it is often assumed that the rate of an ecosystem function is limited</w:t>
+      </w:r>
+      <w:r>
+        <w:t xml:space="preserve"> </w:t>
+      </w:r>
+      <w:r>
+        <w:t xml:space="preserve">by the final enzymatic step in the underlying metabolic pathway</w:t>
+      </w:r>
+      <w:r>
+        <w:t xml:space="preserve"> </w:t>
+      </w:r>
+      <w:r>
+        <w:t xml:space="preserve">(11)</w:t>
+      </w:r>
+      <w:r>
+        <w:t xml:space="preserve">. In certain</w:t>
+      </w:r>
+      <w:r>
+        <w:t xml:space="preserve"> </w:t>
+      </w:r>
+      <w:r>
+        <w:t xml:space="preserve">ecosystems, CH</w:t>
+      </w:r>
+      <w:r>
+        <w:rPr>
+          <w:vertAlign w:val="subscript"/>
+        </w:rPr>
+        <w:t xml:space="preserve">4</w:t>
+      </w:r>
+      <w:r>
+        <w:t xml:space="preserve"> </w:t>
+      </w:r>
+      <w:r>
+        <w:t xml:space="preserve">production and consumption are correlated with the</w:t>
+      </w:r>
+      <w:r>
+        <w:t xml:space="preserve"> </w:t>
+      </w:r>
+      <w:r>
+        <w:t xml:space="preserve">abundance of methanogens and methanotrophs as estimated from marker genes</w:t>
+      </w:r>
+      <w:r>
+        <w:t xml:space="preserve"> </w:t>
+      </w:r>
+      <w:r>
+        <w:t xml:space="preserve">(18,19)</w:t>
+      </w:r>
+      <w:r>
+        <w:t xml:space="preserve">. However, our results suggest that in this system</w:t>
+      </w:r>
+      <w:r>
+        <w:t xml:space="preserve"> </w:t>
+      </w:r>
+      <w:r>
+        <w:t xml:space="preserve">ecosystem-scale CH</w:t>
+      </w:r>
+      <w:r>
+        <w:rPr>
+          <w:vertAlign w:val="subscript"/>
+        </w:rPr>
+        <w:t xml:space="preserve">4</w:t>
+      </w:r>
+      <w:r>
+        <w:t xml:space="preserve"> </w:t>
+      </w:r>
+      <w:r>
+        <w:t xml:space="preserve">oxidation rates can be altered by non-methanotrophs,</w:t>
+      </w:r>
+      <w:r>
+        <w:t xml:space="preserve"> </w:t>
+      </w:r>
+      <w:r>
+        <w:t xml:space="preserve">perhaps through ecological interactions with methanotrophic species, or by</w:t>
+      </w:r>
+      <w:r>
+        <w:t xml:space="preserve"> </w:t>
+      </w:r>
+      <w:r>
+        <w:t xml:space="preserve">unknown methanotrophs. This</w:t>
+      </w:r>
+      <w:r>
+        <w:t xml:space="preserve"> </w:t>
+      </w:r>
+      <w:r>
+        <w:t xml:space="preserve">suggests that simple assumptions about how microbes contribute to rate variation</w:t>
+      </w:r>
+      <w:r>
+        <w:t xml:space="preserve"> </w:t>
+      </w:r>
+      <w:r>
+        <w:t xml:space="preserve">in ecosystem function may not apply universally, and it demonstrates the</w:t>
+      </w:r>
+      <w:r>
+        <w:t xml:space="preserve"> </w:t>
+      </w:r>
+      <w:r>
+        <w:t xml:space="preserve">importance of using biologically</w:t>
+      </w:r>
+      <w:r>
+        <w:t xml:space="preserve"> </w:t>
+      </w:r>
+      <w:r>
+        <w:t xml:space="preserve">“</w:t>
+      </w:r>
+      <w:r>
+        <w:t xml:space="preserve">agnostic</w:t>
+      </w:r>
+      <w:r>
+        <w:t xml:space="preserve">”</w:t>
+      </w:r>
+      <w:r>
+        <w:t xml:space="preserve"> </w:t>
+      </w:r>
+      <w:r>
+        <w:t xml:space="preserve">approaches (that make few starting</w:t>
+      </w:r>
+      <w:r>
+        <w:t xml:space="preserve"> </w:t>
+      </w:r>
+      <w:r>
+        <w:t xml:space="preserve">assumptions) to linking microbial taxa to ecosystem functions</w:t>
+      </w:r>
+      <w:r>
+        <w:t xml:space="preserve"> </w:t>
+      </w:r>
+      <w:r>
+        <w:t xml:space="preserve">(51)</w:t>
+      </w:r>
+      <w:r>
+        <w:t xml:space="preserve">.</w:t>
+      </w:r>
+      <w:r>
+        <w:t xml:space="preserve"> </w:t>
+      </w:r>
+      <w:r>
+        <w:t xml:space="preserve">Artificial ecosystem selection is an important example of such an approach.</w:t>
       </w:r>
     </w:p>
     <w:p>
@@ -5042,145 +5432,13 @@
         <w:pStyle w:val="TextBody"/>
       </w:pPr>
       <w:r>
-        <w:t xml:space="preserve">Even though we observed an increase in CH</w:t>
-      </w:r>
-      <w:r>
-        <w:rPr>
-          <w:vertAlign w:val="subscript"/>
-        </w:rPr>
-        <w:t xml:space="preserve">4</w:t>
-      </w:r>
-      <w:r>
-        <w:t xml:space="preserve"> </w:t>
-      </w:r>
-      <w:r>
-        <w:t xml:space="preserve">oxidation rate in the selection</w:t>
-      </w:r>
-      <w:r>
-        <w:t xml:space="preserve"> </w:t>
-      </w:r>
-      <w:r>
-        <w:t xml:space="preserve">treatment and a difference in composition between the two treatments, we did</w:t>
-      </w:r>
-      <w:r>
-        <w:t xml:space="preserve"> </w:t>
-      </w:r>
-      <w:r>
-        <w:t xml:space="preserve">not observe an increase in the relative abundance of methanotrophs. This was</w:t>
-      </w:r>
-      <w:r>
-        <w:t xml:space="preserve"> </w:t>
-      </w:r>
-      <w:r>
-        <w:t xml:space="preserve">surprising given that CH</w:t>
-      </w:r>
-      <w:r>
-        <w:rPr>
-          <w:vertAlign w:val="subscript"/>
-        </w:rPr>
-        <w:t xml:space="preserve">4</w:t>
-      </w:r>
-      <w:r>
-        <w:t xml:space="preserve"> </w:t>
-      </w:r>
-      <w:r>
-        <w:t xml:space="preserve">consumption is not a common trait among microbes</w:t>
-      </w:r>
-      <w:r>
-        <w:t xml:space="preserve"> </w:t>
-      </w:r>
-      <w:r>
-        <w:t xml:space="preserve">and that it is often assumed that the rate of an ecosystem function is limited</w:t>
-      </w:r>
-      <w:r>
-        <w:t xml:space="preserve"> </w:t>
-      </w:r>
-      <w:r>
-        <w:t xml:space="preserve">by the final enzymatic step in the underlying metabolic pathway</w:t>
-      </w:r>
-      <w:r>
-        <w:t xml:space="preserve"> </w:t>
-      </w:r>
-      <w:r>
-        <w:t xml:space="preserve">(11)</w:t>
-      </w:r>
-      <w:r>
-        <w:t xml:space="preserve">. In certain</w:t>
-      </w:r>
-      <w:r>
-        <w:t xml:space="preserve"> </w:t>
-      </w:r>
-      <w:r>
-        <w:t xml:space="preserve">ecosystems, CH</w:t>
-      </w:r>
-      <w:r>
-        <w:rPr>
-          <w:vertAlign w:val="subscript"/>
-        </w:rPr>
-        <w:t xml:space="preserve">4</w:t>
-      </w:r>
-      <w:r>
-        <w:t xml:space="preserve"> </w:t>
-      </w:r>
-      <w:r>
-        <w:t xml:space="preserve">production and consumption are correlated with the</w:t>
-      </w:r>
-      <w:r>
-        <w:t xml:space="preserve"> </w:t>
-      </w:r>
-      <w:r>
-        <w:t xml:space="preserve">abundance of methanogens and methanotrophs as estimated from marker genes</w:t>
-      </w:r>
-      <w:r>
-        <w:t xml:space="preserve"> </w:t>
-      </w:r>
-      <w:r>
-        <w:t xml:space="preserve">(18,19)</w:t>
-      </w:r>
-      <w:r>
-        <w:t xml:space="preserve">. However, our results suggest that</w:t>
-      </w:r>
-      <w:r>
-        <w:t xml:space="preserve"> </w:t>
-      </w:r>
-      <w:r>
-        <w:t xml:space="preserve">ecosystem-scale CH</w:t>
-      </w:r>
-      <w:r>
-        <w:rPr>
-          <w:vertAlign w:val="subscript"/>
-        </w:rPr>
-        <w:t xml:space="preserve">4</w:t>
-      </w:r>
-      <w:r>
-        <w:t xml:space="preserve"> </w:t>
-      </w:r>
-      <w:r>
-        <w:t xml:space="preserve">oxidation rates can be altered by non-methanotrophs,</w:t>
-      </w:r>
-      <w:r>
-        <w:t xml:space="preserve"> </w:t>
-      </w:r>
-      <w:r>
-        <w:t xml:space="preserve">perhaps through ecological interactions with methanotrophic species. This</w:t>
-      </w:r>
-      <w:r>
-        <w:t xml:space="preserve"> </w:t>
-      </w:r>
-      <w:r>
-        <w:t xml:space="preserve">suggests that simple assumptions about how microbes contribute to rate variation</w:t>
-      </w:r>
-      <w:r>
-        <w:t xml:space="preserve"> </w:t>
-      </w:r>
-      <w:r>
-        <w:t xml:space="preserve">in ecosystem function may not apply universally, and it demonstrates the</w:t>
-      </w:r>
-      <w:r>
-        <w:t xml:space="preserve"> </w:t>
-      </w:r>
-      <w:r>
-        <w:t xml:space="preserve">importance of using biologically</w:t>
+        <w:t xml:space="preserve">There is increasing interest in using artificial selection for understanding and</w:t>
+      </w:r>
+      <w:r>
+        <w:t xml:space="preserve"> </w:t>
+      </w:r>
+      <w:r>
+        <w:t xml:space="preserve">manipulating the microbiomes associated with plants and animals (a.k.a.,</w:t>
       </w:r>
       <w:r>
         <w:t xml:space="preserve"> </w:t>
@@ -5189,78 +5447,25 @@
         <w:t xml:space="preserve">“</w:t>
       </w:r>
       <w:r>
-        <w:t xml:space="preserve">agnostic</w:t>
+        <w:t xml:space="preserve">microbiome</w:t>
+      </w:r>
+      <w:r>
+        <w:t xml:space="preserve"> </w:t>
+      </w:r>
+      <w:r>
+        <w:t xml:space="preserve">breeding</w:t>
       </w:r>
       <w:r>
         <w:t xml:space="preserve">”</w:t>
       </w:r>
       <w:r>
-        <w:t xml:space="preserve"> </w:t>
-      </w:r>
-      <w:r>
-        <w:t xml:space="preserve">approaches (that make few starting</w:t>
-      </w:r>
-      <w:r>
-        <w:t xml:space="preserve"> </w:t>
-      </w:r>
-      <w:r>
-        <w:t xml:space="preserve">assumptions) to linking microbial taxa to ecosystem functions</w:t>
-      </w:r>
-      <w:r>
-        <w:t xml:space="preserve"> </w:t>
-      </w:r>
-      <w:r>
-        <w:t xml:space="preserve">(50)</w:t>
-      </w:r>
-      <w:r>
-        <w:t xml:space="preserve">.</w:t>
-      </w:r>
-      <w:r>
-        <w:t xml:space="preserve"> </w:t>
-      </w:r>
-      <w:r>
-        <w:t xml:space="preserve">Artificial ecosystem selection is an important example of such an approach.</w:t>
-      </w:r>
-    </w:p>
-    <w:p>
-      <w:pPr>
-        <w:pStyle w:val="TextBody"/>
-      </w:pPr>
-      <w:r>
-        <w:t xml:space="preserve">There is increasing interest in using artificial selection for understanding and</w:t>
-      </w:r>
-      <w:r>
-        <w:t xml:space="preserve"> </w:t>
-      </w:r>
-      <w:r>
-        <w:t xml:space="preserve">manipulating the microbiomes associated with plants and animals (a.k.a.,</w:t>
-      </w:r>
-      <w:r>
-        <w:t xml:space="preserve"> </w:t>
-      </w:r>
-      <w:r>
-        <w:t xml:space="preserve">“</w:t>
-      </w:r>
-      <w:r>
-        <w:t xml:space="preserve">microbiome</w:t>
-      </w:r>
-      <w:r>
-        <w:t xml:space="preserve"> </w:t>
-      </w:r>
-      <w:r>
-        <w:t xml:space="preserve">breeding</w:t>
-      </w:r>
-      <w:r>
-        <w:t xml:space="preserve">”</w:t>
-      </w:r>
-      <w:r>
         <w:t xml:space="preserve">;</w:t>
       </w:r>
       <w:r>
         <w:t xml:space="preserve"> </w:t>
       </w:r>
       <w:r>
-        <w:t xml:space="preserve">(51)</w:t>
+        <w:t xml:space="preserve">(52)</w:t>
       </w:r>
       <w:r>
         <w:t xml:space="preserve">). Our study demonstrates that artificial ecosystem</w:t>
@@ -5305,7 +5510,7 @@
         <w:t xml:space="preserve"> </w:t>
       </w:r>
       <w:r>
-        <w:t xml:space="preserve">(52)</w:t>
+        <w:t xml:space="preserve">(53)</w:t>
       </w:r>
       <w:r>
         <w:t xml:space="preserve"> </w:t>
@@ -5323,7 +5528,7 @@
         <w:t xml:space="preserve"> </w:t>
       </w:r>
       <w:r>
-        <w:t xml:space="preserve">(53)</w:t>
+        <w:t xml:space="preserve">(54)</w:t>
       </w:r>
       <w:r>
         <w:t xml:space="preserve">.</w:t>
@@ -5457,7 +5662,7 @@
       </w:r>
       <w:bookmarkEnd w:id="39"/>
     </w:p>
-    <w:bookmarkStart w:id="93" w:name="refs"/>
+    <w:bookmarkStart w:id="95" w:name="refs"/>
     <w:bookmarkStart w:id="40" w:name="ref-conrad1996"/>
     <w:p>
       <w:pPr>
@@ -5757,117 +5962,117 @@
       </w:r>
     </w:p>
     <w:bookmarkEnd w:id="62"/>
-    <w:bookmarkStart w:id="63" w:name="ref-sanchez2021"/>
+    <w:bookmarkStart w:id="63" w:name="ref-caporaso2011"/>
     <w:p>
       <w:pPr>
         <w:pStyle w:val="Bibliography"/>
       </w:pPr>
       <w:r>
-        <w:t xml:space="preserve">24. Sánchez Á, Vila JCC, Chang C-Y, Diaz-Colunga J, Estrela S, Rebolleda-Gomez M. Directed Evolution of Microbial Communities. Annual Review of Biophysics. 2021;50(1):323–41.</w:t>
+        <w:t xml:space="preserve">24. Caporaso JG, Lauber CL, Walters WA, Berg-Lyons D, Lozupone CA, Turnbaugh PJ, et al. Global patterns of 16S rRNA diversity at a depth of millions of sequences per sample. Proceedings of the National Academy of Sciences. 2011 Mar;108(Supplement 1):4516–22.</w:t>
       </w:r>
       <w:r>
         <w:t xml:space="preserve"> </w:t>
       </w:r>
     </w:p>
     <w:bookmarkEnd w:id="63"/>
-    <w:bookmarkStart w:id="64" w:name="ref-caporaso2011"/>
+    <w:bookmarkStart w:id="64" w:name="ref-fadrosh2014"/>
     <w:p>
       <w:pPr>
         <w:pStyle w:val="Bibliography"/>
       </w:pPr>
       <w:r>
-        <w:t xml:space="preserve">25. Caporaso JG, Lauber CL, Walters WA, Berg-Lyons D, Lozupone CA, Turnbaugh PJ, et al. Global patterns of 16S rRNA diversity at a depth of millions of sequences per sample. Proceedings of the National Academy of Sciences. 2011 Mar;108(Supplement 1):4516–22.</w:t>
+        <w:t xml:space="preserve">25. Fadrosh DW, Ma B, Gajer P, Sengamalay N, Ott S, Brotman RM, et al. An improved dual-indexing approach for multiplexed 16S rRNA gene sequencing on the Illumina MiSeq platform. Microbiome. 2014 Dec;2(1):1–7.</w:t>
       </w:r>
       <w:r>
         <w:t xml:space="preserve"> </w:t>
       </w:r>
     </w:p>
     <w:bookmarkEnd w:id="64"/>
-    <w:bookmarkStart w:id="65" w:name="ref-fadrosh2014"/>
+    <w:bookmarkStart w:id="65" w:name="ref-kozich2013"/>
     <w:p>
       <w:pPr>
         <w:pStyle w:val="Bibliography"/>
       </w:pPr>
       <w:r>
-        <w:t xml:space="preserve">26. Fadrosh DW, Ma B, Gajer P, Sengamalay N, Ott S, Brotman RM, et al. An improved dual-indexing approach for multiplexed 16S rRNA gene sequencing on the Illumina MiSeq platform. Microbiome. 2014 Dec;2(1):1–7.</w:t>
+        <w:t xml:space="preserve">26. Kozich JJ, Westcott SL, Baxter NT, Highlander SK, Schloss PD. Development of a Dual-Index Sequencing Strategy and Curation Pipeline for Analyzing Amplicon Sequence Data on the MiSeq Illumina Sequencing Platform. Applied and Environmental Microbiology. 2013 Sep;79(17):5112–20.</w:t>
       </w:r>
       <w:r>
         <w:t xml:space="preserve"> </w:t>
       </w:r>
     </w:p>
     <w:bookmarkEnd w:id="65"/>
-    <w:bookmarkStart w:id="66" w:name="ref-kozich2013"/>
+    <w:bookmarkStart w:id="66" w:name="ref-rcoreteam2018"/>
     <w:p>
       <w:pPr>
         <w:pStyle w:val="Bibliography"/>
       </w:pPr>
       <w:r>
-        <w:t xml:space="preserve">27. Kozich JJ, Westcott SL, Baxter NT, Highlander SK, Schloss PD. Development of a Dual-Index Sequencing Strategy and Curation Pipeline for Analyzing Amplicon Sequence Data on the MiSeq Illumina Sequencing Platform. Applied and Environmental Microbiology. 2013 Sep;79(17):5112–20.</w:t>
+        <w:t xml:space="preserve">27. R Core Team. R: A language and environment for statistical computing. Vienna, Austria: R Foundation for Statistical Computing; 2018.</w:t>
       </w:r>
       <w:r>
         <w:t xml:space="preserve"> </w:t>
       </w:r>
     </w:p>
     <w:bookmarkEnd w:id="66"/>
-    <w:bookmarkStart w:id="67" w:name="ref-rcoreteam2018"/>
+    <w:bookmarkStart w:id="67" w:name="ref-callahan2016"/>
     <w:p>
       <w:pPr>
         <w:pStyle w:val="Bibliography"/>
       </w:pPr>
       <w:r>
-        <w:t xml:space="preserve">28. R Core Team. R: A language and environment for statistical computing. Vienna, Austria: R Foundation for Statistical Computing; 2018.</w:t>
+        <w:t xml:space="preserve">28. Callahan BJ, McMurdie PJ, Rosen MJ, Han AW, Johnson AJA, Holmes SP. DADA2: High-resolution sample inference from Illumina amplicon data. Nature Methods. 2016 Jul;13(7):581–3.</w:t>
       </w:r>
       <w:r>
         <w:t xml:space="preserve"> </w:t>
       </w:r>
     </w:p>
     <w:bookmarkEnd w:id="67"/>
-    <w:bookmarkStart w:id="68" w:name="ref-callahan2016"/>
+    <w:bookmarkStart w:id="68" w:name="ref-wang2007"/>
     <w:p>
       <w:pPr>
         <w:pStyle w:val="Bibliography"/>
       </w:pPr>
       <w:r>
-        <w:t xml:space="preserve">29. Callahan BJ, McMurdie PJ, Rosen MJ, Han AW, Johnson AJA, Holmes SP. DADA2: High-resolution sample inference from Illumina amplicon data. Nature Methods. 2016 Jul;13(7):581–3.</w:t>
+        <w:t xml:space="preserve">29. Wang Q, Garrity GM, Tiedje JM, Cole JR. Naïve Bayesian Classifier for Rapid Assignment of rRNA Sequences into the New Bacterial Taxonomy. Applied and Environmental Microbiology. 2007 Aug;73(16):5261–7.</w:t>
       </w:r>
       <w:r>
         <w:t xml:space="preserve"> </w:t>
       </w:r>
     </w:p>
     <w:bookmarkEnd w:id="68"/>
-    <w:bookmarkStart w:id="69" w:name="ref-wang2007"/>
+    <w:bookmarkStart w:id="69" w:name="ref-davis2018"/>
     <w:p>
       <w:pPr>
         <w:pStyle w:val="Bibliography"/>
       </w:pPr>
       <w:r>
-        <w:t xml:space="preserve">30. Wang Q, Garrity GM, Tiedje JM, Cole JR. Naïve Bayesian Classifier for Rapid Assignment of rRNA Sequences into the New Bacterial Taxonomy. Applied and Environmental Microbiology. 2007 Aug;73(16):5261–7.</w:t>
+        <w:t xml:space="preserve">30. Davis NM, Proctor DM, Holmes SP, Relman DA, Callahan BJ. Simple statistical identification and removal of contaminant sequences in marker-gene and metagenomics data. Microbiome. 2018 Dec;6(1):1–14.</w:t>
       </w:r>
       <w:r>
         <w:t xml:space="preserve"> </w:t>
       </w:r>
     </w:p>
     <w:bookmarkEnd w:id="69"/>
-    <w:bookmarkStart w:id="70" w:name="ref-davis2018"/>
+    <w:bookmarkStart w:id="70" w:name="ref-falconer1996"/>
     <w:p>
       <w:pPr>
         <w:pStyle w:val="Bibliography"/>
       </w:pPr>
       <w:r>
-        <w:t xml:space="preserve">31. Davis NM, Proctor DM, Holmes SP, Relman DA, Callahan BJ. Simple statistical identification and removal of contaminant sequences in marker-gene and metagenomics data. Microbiome. 2018 Dec;6(1):1–14.</w:t>
+        <w:t xml:space="preserve">31. Falconer DS, MacKay TFC. Introduction to quantitative genetics. Harlow : Prentice Hall; 1996.</w:t>
       </w:r>
       <w:r>
         <w:t xml:space="preserve"> </w:t>
       </w:r>
     </w:p>
     <w:bookmarkEnd w:id="70"/>
-    <w:bookmarkStart w:id="71" w:name="ref-falconer1996"/>
+    <w:bookmarkStart w:id="71" w:name="ref-he2022"/>
     <w:p>
       <w:pPr>
         <w:pStyle w:val="Bibliography"/>
       </w:pPr>
       <w:r>
-        <w:t xml:space="preserve">32. Falconer DS, MacKay TFC. Introduction to quantitative genetics. Harlow : Prentice Hall; 1996.</w:t>
+        <w:t xml:space="preserve">32. He Y, Tiezzi F, Jiang J, Howard J, Huang Y, Gray K, et al. Exploring methods to summarize gut microbiota composition for microbiability estimation and phenotypic prediction in swine. Journal of Animal Science. 2022 Sep;100(9):skac231.</w:t>
       </w:r>
       <w:r>
         <w:t xml:space="preserve"> </w:t>
@@ -5926,237 +6131,258 @@
       </w:r>
     </w:p>
     <w:bookmarkEnd w:id="75"/>
-    <w:bookmarkStart w:id="76" w:name="ref-kaul2017"/>
+    <w:bookmarkStart w:id="76" w:name="ref-kang2019"/>
     <w:p>
       <w:pPr>
         <w:pStyle w:val="Bibliography"/>
       </w:pPr>
       <w:r>
-        <w:t xml:space="preserve">37. Kaul A, Mandal S, Davidov O, Peddada SD. Analysis of Microbiome Data in the Presence of Excess Zeros. Frontiers in Microbiology. 2017 Nov;8:2114.</w:t>
+        <w:t xml:space="preserve">37. Kang CS, Dunfield PF, Semrau JD. The origin of aerobic methanotrophy within the Proteobacteria. FEMS Microbiology Letters. 2019 May;366(9):fnz096.</w:t>
       </w:r>
       <w:r>
         <w:t xml:space="preserve"> </w:t>
       </w:r>
     </w:p>
     <w:bookmarkEnd w:id="76"/>
-    <w:bookmarkStart w:id="77" w:name="ref-lin2020"/>
+    <w:bookmarkStart w:id="77" w:name="ref-kaul2017"/>
     <w:p>
       <w:pPr>
         <w:pStyle w:val="Bibliography"/>
       </w:pPr>
       <w:r>
-        <w:t xml:space="preserve">38. Lin H, Peddada SD. Analysis of compositions of microbiomes with bias correction. Nature Communications. 2020 Jul;11(1):3514.</w:t>
+        <w:t xml:space="preserve">38. Kaul A, Mandal S, Davidov O, Peddada SD. Analysis of Microbiome Data in the Presence of Excess Zeros. Frontiers in Microbiology. 2017 Nov;8:2114.</w:t>
       </w:r>
       <w:r>
         <w:t xml:space="preserve"> </w:t>
       </w:r>
     </w:p>
     <w:bookmarkEnd w:id="77"/>
-    <w:bookmarkStart w:id="78" w:name="ref-fernandes2014"/>
+    <w:bookmarkStart w:id="78" w:name="ref-lin2020"/>
     <w:p>
       <w:pPr>
         <w:pStyle w:val="Bibliography"/>
       </w:pPr>
       <w:r>
-        <w:t xml:space="preserve">39. Fernandes AD, Reid JN, Macklaim JM, McMurrough TA, Edgell DR, Gloor GB. Unifying the analysis of high-throughput sequencing datasets: Characterizing RNA-seq, 16S rRNA gene sequencing and selective growth experiments by compositional data analysis. Microbiome. 2014 May;2(1):15.</w:t>
+        <w:t xml:space="preserve">39. Lin H, Peddada SD. Analysis of compositions of microbiomes with bias correction. Nature Communications. 2020 Jul;11(1):3514.</w:t>
       </w:r>
       <w:r>
         <w:t xml:space="preserve"> </w:t>
       </w:r>
     </w:p>
     <w:bookmarkEnd w:id="78"/>
-    <w:bookmarkStart w:id="79" w:name="ref-martin2020"/>
+    <w:bookmarkStart w:id="79" w:name="ref-fernandes2014"/>
     <w:p>
       <w:pPr>
         <w:pStyle w:val="Bibliography"/>
       </w:pPr>
       <w:r>
-        <w:t xml:space="preserve">40. Martin BD, Witten D, Willis AD. Modeling microbial abundances and dysbiosis with beta-binomial regression. The Annals of Applied Statistics. 2020 Mar;14(1):94–115.</w:t>
+        <w:t xml:space="preserve">40. Fernandes AD, Reid JN, Macklaim JM, McMurrough TA, Edgell DR, Gloor GB. Unifying the analysis of high-throughput sequencing datasets: Characterizing RNA-seq, 16S rRNA gene sequencing and selective growth experiments by compositional data analysis. Microbiome. 2014 May;2(1):15.</w:t>
       </w:r>
       <w:r>
         <w:t xml:space="preserve"> </w:t>
       </w:r>
     </w:p>
     <w:bookmarkEnd w:id="79"/>
-    <w:bookmarkStart w:id="80" w:name="ref-difford2016"/>
+    <w:bookmarkStart w:id="80" w:name="ref-martin2020"/>
     <w:p>
       <w:pPr>
         <w:pStyle w:val="Bibliography"/>
       </w:pPr>
       <w:r>
-        <w:t xml:space="preserve">41. Difford G, Lassen J, Lovendahl P. Genes and microbes, the next step in dairy cattle breeding. In: EAAP-67th annual meeting 2016. Wageningen Academic Publishers; 2016. pp. 285–5.</w:t>
+        <w:t xml:space="preserve">41. Martin BD, Witten D, Willis AD. Modeling microbial abundances and dysbiosis with beta-binomial regression. The Annals of Applied Statistics. 2020 Mar;14(1):94–115.</w:t>
       </w:r>
       <w:r>
         <w:t xml:space="preserve"> </w:t>
       </w:r>
     </w:p>
     <w:bookmarkEnd w:id="80"/>
-    <w:bookmarkStart w:id="81" w:name="ref-stein2012"/>
+    <w:bookmarkStart w:id="82" w:name="ref-benjamini1995"/>
     <w:p>
       <w:pPr>
         <w:pStyle w:val="Bibliography"/>
       </w:pPr>
       <w:r>
-        <w:t xml:space="preserve">42. Stein LY, Roy R, Dunfield PF. Aerobic Methanotrophy and Nitrification: Processes and Connections. In: eLS. John Wiley &amp; Sons, Ltd; 2012.</w:t>
-      </w:r>
-      <w:r>
-        <w:t xml:space="preserve"> </w:t>
-      </w:r>
-    </w:p>
-    <w:bookmarkEnd w:id="81"/>
-    <w:bookmarkStart w:id="82" w:name="ref-garrity2005"/>
+        <w:t xml:space="preserve">42. Benjamini Y, Hochberg Y. Controlling the False Discovery Rate: A Practical and Powerful Approach to Multiple Testing. Journal of the Royal Statistical Society Series B (Methodological) [Internet]. 1995 [cited 2023 Jun 13];57(1):289–300. Available from:</w:t>
+      </w:r>
+      <w:r>
+        <w:t xml:space="preserve"> </w:t>
+      </w:r>
+      <w:hyperlink r:id="rId81">
+        <w:r>
+          <w:rPr>
+            <w:rStyle w:val="InternetLink"/>
+          </w:rPr>
+          <w:t xml:space="preserve">http://www.jstor.org/stable/2346101</w:t>
+        </w:r>
+      </w:hyperlink>
+    </w:p>
+    <w:bookmarkEnd w:id="82"/>
+    <w:bookmarkStart w:id="83" w:name="ref-stein2012"/>
     <w:p>
       <w:pPr>
         <w:pStyle w:val="Bibliography"/>
       </w:pPr>
       <w:r>
-        <w:t xml:space="preserve">43. Garrity GM, Bell JA, Lilburn TG. Class III. Gammaproteobacteria class. Nov., p. 1. In: Brenner DJ, Krieg NR, Staley JT, Garrity GM, editors. Bergey’s manual of systematic bacteriology. Second. New York, NY: Springer; 2005.</w:t>
-      </w:r>
-      <w:r>
-        <w:t xml:space="preserve"> </w:t>
-      </w:r>
-    </w:p>
-    <w:bookmarkEnd w:id="82"/>
-    <w:bookmarkStart w:id="83" w:name="ref-freitag2003"/>
+        <w:t xml:space="preserve">43. Stein LY, Roy R, Dunfield PF. Aerobic Methanotrophy and Nitrification: Processes and Connections. In: eLS. John Wiley &amp; Sons, Ltd; 2012.</w:t>
+      </w:r>
+      <w:r>
+        <w:t xml:space="preserve"> </w:t>
+      </w:r>
+    </w:p>
+    <w:bookmarkEnd w:id="83"/>
+    <w:bookmarkStart w:id="84" w:name="ref-garrity2005"/>
     <w:p>
       <w:pPr>
         <w:pStyle w:val="Bibliography"/>
       </w:pPr>
       <w:r>
-        <w:t xml:space="preserve">44. Freitag TE, Prosser JI. Community Structure of Ammonia-Oxidizing Bacteria within Anoxic Marine Sediments. Applied and Environmental Microbiology. 2003 Mar;69(3):1359–71.</w:t>
-      </w:r>
-      <w:r>
-        <w:t xml:space="preserve"> </w:t>
-      </w:r>
-    </w:p>
-    <w:bookmarkEnd w:id="83"/>
-    <w:bookmarkStart w:id="84" w:name="ref-im2012"/>
+        <w:t xml:space="preserve">44. Garrity GM, Bell JA, Lilburn TG. Class III. Gammaproteobacteria class. Nov., p. 1. In: Brenner DJ, Krieg NR, Staley JT, Garrity GM, editors. Bergey’s manual of systematic bacteriology. Second. New York, NY: Springer; 2005.</w:t>
+      </w:r>
+      <w:r>
+        <w:t xml:space="preserve"> </w:t>
+      </w:r>
+    </w:p>
+    <w:bookmarkEnd w:id="84"/>
+    <w:bookmarkStart w:id="85" w:name="ref-freitag2003"/>
     <w:p>
       <w:pPr>
         <w:pStyle w:val="Bibliography"/>
       </w:pPr>
       <w:r>
-        <w:t xml:space="preserve">45. Im W-T, Hu Z-Y, Kim K-H, Rhee S-K, Meng H, Lee S-T, et al. Description of Fimbriimonas ginsengisoli gen. Nov., sp. Nov. Within the Fimbriimonadia class nov., of the phylum Armatimonadetes. Antonie van Leeuwenhoek. 2012 Aug;102(2):307–17.</w:t>
-      </w:r>
-      <w:r>
-        <w:t xml:space="preserve"> </w:t>
-      </w:r>
-    </w:p>
-    <w:bookmarkEnd w:id="84"/>
-    <w:bookmarkStart w:id="85" w:name="ref-mcbride2014"/>
+        <w:t xml:space="preserve">45. Freitag TE, Prosser JI. Community Structure of Ammonia-Oxidizing Bacteria within Anoxic Marine Sediments. Applied and Environmental Microbiology. 2003 Mar;69(3):1359–71.</w:t>
+      </w:r>
+      <w:r>
+        <w:t xml:space="preserve"> </w:t>
+      </w:r>
+    </w:p>
+    <w:bookmarkEnd w:id="85"/>
+    <w:bookmarkStart w:id="86" w:name="ref-im2012"/>
     <w:p>
       <w:pPr>
         <w:pStyle w:val="Bibliography"/>
       </w:pPr>
       <w:r>
-        <w:t xml:space="preserve">46. McBride MJ, Liu W, Lu X, Zhu Y, Zhang W. The Family Cytophagaceae. In: Rosenberg E, DeLong EF, Lory S, Stackebrandt E, Thompson F, editors. The Prokaryotes: Other Major Lineages of Bacteria and The Archaea. Berlin, Heidelberg: Springer; 2014. pp. 577–93.</w:t>
-      </w:r>
-      <w:r>
-        <w:t xml:space="preserve"> </w:t>
-      </w:r>
-    </w:p>
-    <w:bookmarkEnd w:id="85"/>
-    <w:bookmarkStart w:id="86" w:name="ref-tamas2014"/>
+        <w:t xml:space="preserve">46. Im W-T, Hu Z-Y, Kim K-H, Rhee S-K, Meng H, Lee S-T, et al. Description of Fimbriimonas ginsengisoli gen. Nov., sp. Nov. Within the Fimbriimonadia class nov., of the phylum Armatimonadetes. Antonie van Leeuwenhoek. 2012 Aug;102(2):307–17.</w:t>
+      </w:r>
+      <w:r>
+        <w:t xml:space="preserve"> </w:t>
+      </w:r>
+    </w:p>
+    <w:bookmarkEnd w:id="86"/>
+    <w:bookmarkStart w:id="87" w:name="ref-mcbride2014"/>
     <w:p>
       <w:pPr>
         <w:pStyle w:val="Bibliography"/>
       </w:pPr>
       <w:r>
-        <w:t xml:space="preserve">47. Tamas I, Smirnova AV, He Z, Dunfield PF. The (d)Evolution of methanotrophy in the Beijerinckiaceaea comparative genomics analysis. The ISME Journal. 2014 Feb;8(2):369–82.</w:t>
-      </w:r>
-      <w:r>
-        <w:t xml:space="preserve"> </w:t>
-      </w:r>
-    </w:p>
-    <w:bookmarkEnd w:id="86"/>
-    <w:bookmarkStart w:id="87" w:name="ref-dedysh2016"/>
+        <w:t xml:space="preserve">47. McBride MJ, Liu W, Lu X, Zhu Y, Zhang W. The Family Cytophagaceae. In: Rosenberg E, DeLong EF, Lory S, Stackebrandt E, Thompson F, editors. The Prokaryotes: Other Major Lineages of Bacteria and The Archaea. Berlin, Heidelberg: Springer; 2014. pp. 577–93.</w:t>
+      </w:r>
+      <w:r>
+        <w:t xml:space="preserve"> </w:t>
+      </w:r>
+    </w:p>
+    <w:bookmarkEnd w:id="87"/>
+    <w:bookmarkStart w:id="88" w:name="ref-tamas2014"/>
     <w:p>
       <w:pPr>
         <w:pStyle w:val="Bibliography"/>
       </w:pPr>
       <w:r>
-        <w:t xml:space="preserve">48. Dedysh SN, Haupt ES, Dunfield PF2. Emended description of the family Beijerinckiaceae and transfer of the genera Chelatococcus and Camelimonas to the family Chelatococcaceae fam. Nov. International Journal of Systematic and Evolutionary Microbiology. 2016;66(8):3177–82.</w:t>
-      </w:r>
-      <w:r>
-        <w:t xml:space="preserve"> </w:t>
-      </w:r>
-    </w:p>
-    <w:bookmarkEnd w:id="87"/>
-    <w:bookmarkStart w:id="88" w:name="ref-lynch1998"/>
+        <w:t xml:space="preserve">48. Tamas I, Smirnova AV, He Z, Dunfield PF. The (d)Evolution of methanotrophy in the Beijerinckiaceaea comparative genomics analysis. The ISME Journal. 2014 Feb;8(2):369–82.</w:t>
+      </w:r>
+      <w:r>
+        <w:t xml:space="preserve"> </w:t>
+      </w:r>
+    </w:p>
+    <w:bookmarkEnd w:id="88"/>
+    <w:bookmarkStart w:id="89" w:name="ref-dedysh2016"/>
     <w:p>
       <w:pPr>
         <w:pStyle w:val="Bibliography"/>
       </w:pPr>
       <w:r>
-        <w:t xml:space="preserve">49. Lynch M, Walsh B. Genetics and Analysis of Quantitative Traits. Oxford University Press; 1998.</w:t>
-      </w:r>
-      <w:r>
-        <w:t xml:space="preserve"> </w:t>
-      </w:r>
-    </w:p>
-    <w:bookmarkEnd w:id="88"/>
-    <w:bookmarkStart w:id="89" w:name="ref-morris2020"/>
+        <w:t xml:space="preserve">49. Dedysh SN, Haupt ES, Dunfield PF2. Emended description of the family Beijerinckiaceae and transfer of the genera Chelatococcus and Camelimonas to the family Chelatococcaceae fam. Nov. International Journal of Systematic and Evolutionary Microbiology. 2016;66(8):3177–82.</w:t>
+      </w:r>
+      <w:r>
+        <w:t xml:space="preserve"> </w:t>
+      </w:r>
+    </w:p>
+    <w:bookmarkEnd w:id="89"/>
+    <w:bookmarkStart w:id="90" w:name="ref-lynch1998"/>
     <w:p>
       <w:pPr>
         <w:pStyle w:val="Bibliography"/>
       </w:pPr>
       <w:r>
-        <w:t xml:space="preserve">50. Morris A, Meyer K, Bohannan B. Linking microbial communities to ecosystem functions: What we can learn from genotypePhenotype mapping in organisms. Philosophical Transactions of the Royal Society B: Biological Sciences. 2020 May;375(1798):20190244.</w:t>
-      </w:r>
-      <w:r>
-        <w:t xml:space="preserve"> </w:t>
-      </w:r>
-    </w:p>
-    <w:bookmarkEnd w:id="89"/>
-    <w:bookmarkStart w:id="90" w:name="ref-mueller2022"/>
+        <w:t xml:space="preserve">50. Lynch M, Walsh B. Genetics and Analysis of Quantitative Traits. Oxford University Press; 1998.</w:t>
+      </w:r>
+      <w:r>
+        <w:t xml:space="preserve"> </w:t>
+      </w:r>
+    </w:p>
+    <w:bookmarkEnd w:id="90"/>
+    <w:bookmarkStart w:id="91" w:name="ref-morris2020"/>
     <w:p>
       <w:pPr>
         <w:pStyle w:val="Bibliography"/>
       </w:pPr>
       <w:r>
-        <w:t xml:space="preserve">51. Mueller UG, Linksvayer TA. Microbiome breeding: Conceptual and practical issues. Trends in Microbiology. 2022 Oct;30(10):997–1011.</w:t>
-      </w:r>
-      <w:r>
-        <w:t xml:space="preserve"> </w:t>
-      </w:r>
-    </w:p>
-    <w:bookmarkEnd w:id="90"/>
-    <w:bookmarkStart w:id="91" w:name="ref-chaparro2012"/>
+        <w:t xml:space="preserve">51. Morris A, Meyer K, Bohannan B. Linking microbial communities to ecosystem functions: What we can learn from genotypePhenotype mapping in organisms. Philosophical Transactions of the Royal Society B: Biological Sciences. 2020 May;375(1798):20190244.</w:t>
+      </w:r>
+      <w:r>
+        <w:t xml:space="preserve"> </w:t>
+      </w:r>
+    </w:p>
+    <w:bookmarkEnd w:id="91"/>
+    <w:bookmarkStart w:id="92" w:name="ref-mueller2022"/>
     <w:p>
       <w:pPr>
         <w:pStyle w:val="Bibliography"/>
       </w:pPr>
       <w:r>
-        <w:t xml:space="preserve">52. Chaparro JM, Sheflin AM, Manter DK, Vivanco JM. Manipulating the soil microbiome to increase soil health and plant fertility. Biology and Fertility of Soils. 2012 Jul;48(5):489–99.</w:t>
-      </w:r>
-      <w:r>
-        <w:t xml:space="preserve"> </w:t>
-      </w:r>
-    </w:p>
-    <w:bookmarkEnd w:id="91"/>
-    <w:bookmarkStart w:id="92" w:name="ref-jansson2020"/>
+        <w:t xml:space="preserve">52. Mueller UG, Linksvayer TA. Microbiome breeding: Conceptual and practical issues. Trends in Microbiology. 2022 Oct;30(10):997–1011.</w:t>
+      </w:r>
+      <w:r>
+        <w:t xml:space="preserve"> </w:t>
+      </w:r>
+    </w:p>
+    <w:bookmarkEnd w:id="92"/>
+    <w:bookmarkStart w:id="93" w:name="ref-chaparro2012"/>
     <w:p>
       <w:pPr>
         <w:pStyle w:val="Bibliography"/>
       </w:pPr>
       <w:r>
-        <w:t xml:space="preserve">53. Jansson JK, Hofmockel KS. Soil microbiomes and climate change. Nature Reviews Microbiology. 2020 Jan;18(1):35–46.</w:t>
-      </w:r>
-      <w:r>
-        <w:t xml:space="preserve"> </w:t>
-      </w:r>
-    </w:p>
-    <w:bookmarkEnd w:id="92"/>
+        <w:t xml:space="preserve">53. Chaparro JM, Sheflin AM, Manter DK, Vivanco JM. Manipulating the soil microbiome to increase soil health and plant fertility. Biology and Fertility of Soils. 2012 Jul;48(5):489–99.</w:t>
+      </w:r>
+      <w:r>
+        <w:t xml:space="preserve"> </w:t>
+      </w:r>
+    </w:p>
     <w:bookmarkEnd w:id="93"/>
+    <w:bookmarkStart w:id="94" w:name="ref-jansson2020"/>
+    <w:p>
+      <w:pPr>
+        <w:pStyle w:val="Bibliography"/>
+      </w:pPr>
+      <w:r>
+        <w:t xml:space="preserve">54. Jansson JK, Hofmockel KS. Soil microbiomes and climate change. Nature Reviews Microbiology. 2020 Jan;18(1):35–46.</w:t>
+      </w:r>
+      <w:r>
+        <w:t xml:space="preserve"> </w:t>
+      </w:r>
+    </w:p>
+    <w:bookmarkEnd w:id="94"/>
+    <w:bookmarkEnd w:id="95"/>
     <w:p>
       <w:pPr>
         <w:pStyle w:val="Heading1"/>
       </w:pPr>
-      <w:bookmarkStart w:id="94" w:name="figure-captions"/>
+      <w:bookmarkStart w:id="96" w:name="figure-captions"/>
       <w:r>
         <w:t xml:space="preserve">Figure Captions</w:t>
       </w:r>
-      <w:bookmarkEnd w:id="94"/>
+      <w:bookmarkEnd w:id="96"/>
     </w:p>
     <w:p>
       <w:pPr>
@@ -6279,52 +6505,7 @@
         <w:pStyle w:val="TextBody"/>
       </w:pPr>
       <w:r>
-        <w:t xml:space="preserve">Figure 3: Divergence between the positive selection line and the control line over the cumulative selection differential. Values are CH</w:t>
-      </w:r>
-      <w:r>
-        <w:rPr>
-          <w:vertAlign w:val="subscript"/>
-        </w:rPr>
-        <w:t xml:space="preserve">4</w:t>
-      </w:r>
-      <w:r>
-        <w:t xml:space="preserve"> </w:t>
-      </w:r>
-      <w:r>
-        <w:t xml:space="preserve">oxidation rate as the additive inverse of the first-order exponential decay constant k (day</w:t>
-      </w:r>
-      <w:r>
-        <w:rPr>
-          <w:vertAlign w:val="superscript"/>
-        </w:rPr>
-        <w:t xml:space="preserve">-1</w:t>
-      </w:r>
-      <w:r>
-        <w:t xml:space="preserve">). Regression of divergence on cumulative selection differential provides an estimate of realized heritability (h</w:t>
-      </w:r>
-      <w:r>
-        <w:rPr>
-          <w:vertAlign w:val="superscript"/>
-        </w:rPr>
-        <w:t xml:space="preserve">2</w:t>
-      </w:r>
-      <w:r>
-        <w:t xml:space="preserve"> </w:t>
-      </w:r>
-      <w:r>
-        <w:t xml:space="preserve">± SE) and the slope of the regression was 0.31 ± 0.17, though this was not significant (F</w:t>
-      </w:r>
-      <w:r>
-        <w:rPr>
-          <w:vertAlign w:val="subscript"/>
-        </w:rPr>
-        <w:t xml:space="preserve">1,2</w:t>
-      </w:r>
-      <w:r>
-        <w:t xml:space="preserve"> </w:t>
-      </w:r>
-      <w:r>
-        <w:t xml:space="preserve">= 3.44, p = 0.20).</w:t>
+        <w:t xml:space="preserve">Figure 3: Non-metric multidimensional scaling plot of beta diversity for all jars. Dissimilarities are rarefied Bray-Curtis dissimilarity averaged over 100 subsamples. Closed points are the positive selection treatment and open points are the control. Triangles are passage 2 and circles are passage 5.</w:t>
       </w:r>
     </w:p>
     <w:p>
@@ -6332,15 +6513,7 @@
         <w:pStyle w:val="TextBody"/>
       </w:pPr>
       <w:r>
-        <w:t xml:space="preserve">Figure 4: Non-metric multidimensional scaling plot of beta diversity for all jars. Dissimilarities are rarefied Bray-Curtis dissimilarity averaged over 100 subsamples. Closed points are the positive selection treatment and open points are the control. Triangles are passage 2 and circles are passage 5.</w:t>
-      </w:r>
-    </w:p>
-    <w:p>
-      <w:pPr>
-        <w:pStyle w:val="TextBody"/>
-      </w:pPr>
-      <w:r>
-        <w:t xml:space="preserve">Figure 5: Differentially abundant family-level taxa identified by ANCOM-II, ALDEx2, and CORNCOB. Values on the x-axis are relative abundances on a log</w:t>
+        <w:t xml:space="preserve">Figure 4: Differentially abundant family-level taxa identified by ANCOM-II, ALDEx2, and CORNCOB. Values on the x-axis are relative abundances on a log</w:t>
       </w:r>
       <w:r>
         <w:rPr>

</xml_diff>